<commit_message>
back hurt, little writing, lets get this organized.
</commit_message>
<xml_diff>
--- a/Presentations/1 pager draft/Moral Conviction 2 Pager Extension.docx
+++ b/Presentations/1 pager draft/Moral Conviction 2 Pager Extension.docx
@@ -758,6 +758,14 @@
           <w:szCs w:val="24"/>
         </w:rPr>
       </w:pPr>
+      <w:r>
+        <w:rPr>
+          <w:rFonts w:ascii="Times New Roman" w:hAnsi="Times New Roman" w:cs="Times New Roman"/>
+          <w:sz w:val="24"/>
+          <w:szCs w:val="24"/>
+        </w:rPr>
+        <w:tab/>
+      </w:r>
     </w:p>
     <w:p>
       <w:pPr>
@@ -925,6 +933,1711 @@
           <w:t xml:space="preserve"> Make sure to describe at the front end the two-part process of ‘moralization’ more broadly.</w:t>
         </w:r>
       </w:ins>
+    </w:p>
+    <w:p>
+      <w:pPr>
+        <w:spacing w:line="240" w:lineRule="auto"/>
+        <w:rPr>
+          <w:rFonts w:ascii="Times New Roman" w:hAnsi="Times New Roman" w:cs="Times New Roman"/>
+          <w:sz w:val="24"/>
+          <w:szCs w:val="24"/>
+        </w:rPr>
+      </w:pPr>
+    </w:p>
+    <w:p>
+      <w:pPr>
+        <w:spacing w:line="240" w:lineRule="auto"/>
+        <w:rPr>
+          <w:rFonts w:ascii="Times New Roman" w:hAnsi="Times New Roman" w:cs="Times New Roman"/>
+          <w:sz w:val="24"/>
+          <w:szCs w:val="24"/>
+        </w:rPr>
+      </w:pPr>
+      <w:r>
+        <w:rPr>
+          <w:rFonts w:ascii="Times New Roman" w:hAnsi="Times New Roman" w:cs="Times New Roman"/>
+          <w:sz w:val="24"/>
+          <w:szCs w:val="24"/>
+        </w:rPr>
+        <w:t>Sarstedt 2007</w:t>
+      </w:r>
+    </w:p>
+    <w:p>
+      <w:pPr>
+        <w:pStyle w:val="ListParagraph"/>
+        <w:numPr>
+          <w:ilvl w:val="0"/>
+          <w:numId w:val="3"/>
+        </w:numPr>
+        <w:spacing w:line="240" w:lineRule="auto"/>
+        <w:rPr>
+          <w:rFonts w:ascii="Times New Roman" w:hAnsi="Times New Roman" w:cs="Times New Roman"/>
+          <w:sz w:val="24"/>
+          <w:szCs w:val="24"/>
+        </w:rPr>
+      </w:pPr>
+      <w:r>
+        <w:rPr>
+          <w:rFonts w:ascii="Times New Roman" w:hAnsi="Times New Roman" w:cs="Times New Roman"/>
+          <w:sz w:val="24"/>
+          <w:szCs w:val="24"/>
+        </w:rPr>
+        <w:t>Single item measures have some concerns regarding reliability and criterion validity</w:t>
+      </w:r>
+    </w:p>
+    <w:p>
+      <w:pPr>
+        <w:pStyle w:val="ListParagraph"/>
+        <w:numPr>
+          <w:ilvl w:val="1"/>
+          <w:numId w:val="3"/>
+        </w:numPr>
+        <w:spacing w:line="240" w:lineRule="auto"/>
+        <w:rPr>
+          <w:rFonts w:ascii="Times New Roman" w:hAnsi="Times New Roman" w:cs="Times New Roman"/>
+          <w:sz w:val="24"/>
+          <w:szCs w:val="24"/>
+        </w:rPr>
+      </w:pPr>
+      <w:r>
+        <w:rPr>
+          <w:rFonts w:ascii="Times New Roman" w:hAnsi="Times New Roman" w:cs="Times New Roman"/>
+          <w:sz w:val="24"/>
+          <w:szCs w:val="24"/>
+        </w:rPr>
+        <w:t>Single items do have some advantages</w:t>
+      </w:r>
+    </w:p>
+    <w:p>
+      <w:pPr>
+        <w:pStyle w:val="ListParagraph"/>
+        <w:numPr>
+          <w:ilvl w:val="2"/>
+          <w:numId w:val="3"/>
+        </w:numPr>
+        <w:spacing w:line="240" w:lineRule="auto"/>
+        <w:rPr>
+          <w:rFonts w:ascii="Times New Roman" w:hAnsi="Times New Roman" w:cs="Times New Roman"/>
+          <w:sz w:val="24"/>
+          <w:szCs w:val="24"/>
+        </w:rPr>
+      </w:pPr>
+      <w:r>
+        <w:rPr>
+          <w:rFonts w:ascii="Times New Roman" w:hAnsi="Times New Roman" w:cs="Times New Roman"/>
+          <w:sz w:val="24"/>
+          <w:szCs w:val="24"/>
+        </w:rPr>
+        <w:t>Ease of application</w:t>
+      </w:r>
+    </w:p>
+    <w:p>
+      <w:pPr>
+        <w:pStyle w:val="ListParagraph"/>
+        <w:numPr>
+          <w:ilvl w:val="2"/>
+          <w:numId w:val="3"/>
+        </w:numPr>
+        <w:spacing w:line="240" w:lineRule="auto"/>
+        <w:rPr>
+          <w:rFonts w:ascii="Times New Roman" w:hAnsi="Times New Roman" w:cs="Times New Roman"/>
+          <w:sz w:val="24"/>
+          <w:szCs w:val="24"/>
+        </w:rPr>
+      </w:pPr>
+      <w:r>
+        <w:rPr>
+          <w:rFonts w:ascii="Times New Roman" w:hAnsi="Times New Roman" w:cs="Times New Roman"/>
+          <w:sz w:val="24"/>
+          <w:szCs w:val="24"/>
+        </w:rPr>
+        <w:t>Brevity</w:t>
+      </w:r>
+    </w:p>
+    <w:p>
+      <w:pPr>
+        <w:pStyle w:val="ListParagraph"/>
+        <w:numPr>
+          <w:ilvl w:val="2"/>
+          <w:numId w:val="3"/>
+        </w:numPr>
+        <w:spacing w:line="240" w:lineRule="auto"/>
+        <w:rPr>
+          <w:rFonts w:ascii="Times New Roman" w:hAnsi="Times New Roman" w:cs="Times New Roman"/>
+          <w:sz w:val="24"/>
+          <w:szCs w:val="24"/>
+        </w:rPr>
+      </w:pPr>
+      <w:r>
+        <w:rPr>
+          <w:rFonts w:ascii="Times New Roman" w:hAnsi="Times New Roman" w:cs="Times New Roman"/>
+          <w:sz w:val="24"/>
+          <w:szCs w:val="24"/>
+        </w:rPr>
+        <w:t>Low costs</w:t>
+      </w:r>
+    </w:p>
+    <w:p>
+      <w:pPr>
+        <w:pStyle w:val="ListParagraph"/>
+        <w:numPr>
+          <w:ilvl w:val="2"/>
+          <w:numId w:val="3"/>
+        </w:numPr>
+        <w:spacing w:line="240" w:lineRule="auto"/>
+        <w:rPr>
+          <w:rFonts w:ascii="Times New Roman" w:hAnsi="Times New Roman" w:cs="Times New Roman"/>
+          <w:sz w:val="24"/>
+          <w:szCs w:val="24"/>
+        </w:rPr>
+      </w:pPr>
+      <w:r>
+        <w:rPr>
+          <w:rFonts w:ascii="Times New Roman" w:hAnsi="Times New Roman" w:cs="Times New Roman"/>
+          <w:sz w:val="24"/>
+          <w:szCs w:val="24"/>
+        </w:rPr>
+        <w:t>Higher response rates</w:t>
+      </w:r>
+    </w:p>
+    <w:p>
+      <w:pPr>
+        <w:pStyle w:val="ListParagraph"/>
+        <w:numPr>
+          <w:ilvl w:val="2"/>
+          <w:numId w:val="3"/>
+        </w:numPr>
+        <w:spacing w:line="240" w:lineRule="auto"/>
+        <w:rPr>
+          <w:rFonts w:ascii="Times New Roman" w:hAnsi="Times New Roman" w:cs="Times New Roman"/>
+          <w:sz w:val="24"/>
+          <w:szCs w:val="24"/>
+        </w:rPr>
+      </w:pPr>
+      <w:r>
+        <w:rPr>
+          <w:rFonts w:ascii="Times New Roman" w:hAnsi="Times New Roman" w:cs="Times New Roman"/>
+          <w:sz w:val="24"/>
+          <w:szCs w:val="24"/>
+        </w:rPr>
+        <w:t>Single items may be adequately reliable, however… reliable measures are NOT necessarily valid.</w:t>
+      </w:r>
+    </w:p>
+    <w:p>
+      <w:pPr>
+        <w:pStyle w:val="ListParagraph"/>
+        <w:numPr>
+          <w:ilvl w:val="0"/>
+          <w:numId w:val="3"/>
+        </w:numPr>
+        <w:spacing w:line="240" w:lineRule="auto"/>
+        <w:rPr>
+          <w:rFonts w:ascii="Times New Roman" w:hAnsi="Times New Roman" w:cs="Times New Roman"/>
+          <w:sz w:val="24"/>
+          <w:szCs w:val="24"/>
+        </w:rPr>
+      </w:pPr>
+      <w:r>
+        <w:rPr>
+          <w:rFonts w:ascii="Times New Roman" w:hAnsi="Times New Roman" w:cs="Times New Roman"/>
+          <w:sz w:val="24"/>
+          <w:szCs w:val="24"/>
+        </w:rPr>
+        <w:t>Some single item measures show adequate convergent validity with multi-item measures (correlations from .58 to .68)</w:t>
+      </w:r>
+      <w:r>
+        <w:rPr>
+          <w:rFonts w:ascii="Times New Roman" w:hAnsi="Times New Roman" w:cs="Times New Roman"/>
+          <w:sz w:val="24"/>
+          <w:szCs w:val="24"/>
+        </w:rPr>
+        <w:t>.</w:t>
+      </w:r>
+    </w:p>
+    <w:p>
+      <w:pPr>
+        <w:pStyle w:val="ListParagraph"/>
+        <w:numPr>
+          <w:ilvl w:val="1"/>
+          <w:numId w:val="3"/>
+        </w:numPr>
+        <w:spacing w:line="240" w:lineRule="auto"/>
+        <w:rPr>
+          <w:rFonts w:ascii="Times New Roman" w:hAnsi="Times New Roman" w:cs="Times New Roman"/>
+          <w:sz w:val="24"/>
+          <w:szCs w:val="24"/>
+        </w:rPr>
+      </w:pPr>
+      <w:r>
+        <w:rPr>
+          <w:rFonts w:ascii="Times New Roman" w:hAnsi="Times New Roman" w:cs="Times New Roman"/>
+          <w:sz w:val="24"/>
+          <w:szCs w:val="24"/>
+        </w:rPr>
+        <w:t>Multi item measures have their own advantages</w:t>
+      </w:r>
+    </w:p>
+    <w:p>
+      <w:pPr>
+        <w:pStyle w:val="ListParagraph"/>
+        <w:numPr>
+          <w:ilvl w:val="2"/>
+          <w:numId w:val="3"/>
+        </w:numPr>
+        <w:spacing w:line="240" w:lineRule="auto"/>
+        <w:rPr>
+          <w:rFonts w:ascii="Times New Roman" w:hAnsi="Times New Roman" w:cs="Times New Roman"/>
+          <w:sz w:val="24"/>
+          <w:szCs w:val="24"/>
+        </w:rPr>
+      </w:pPr>
+      <w:r>
+        <w:rPr>
+          <w:rFonts w:ascii="Times New Roman" w:hAnsi="Times New Roman" w:cs="Times New Roman"/>
+          <w:sz w:val="24"/>
+          <w:szCs w:val="24"/>
+        </w:rPr>
+        <w:t>Greater reliability</w:t>
+      </w:r>
+      <w:r>
+        <w:rPr>
+          <w:rFonts w:ascii="Times New Roman" w:hAnsi="Times New Roman" w:cs="Times New Roman"/>
+          <w:sz w:val="24"/>
+          <w:szCs w:val="24"/>
+        </w:rPr>
+        <w:t>: Multiple indicators adjusts for random error</w:t>
+      </w:r>
+      <w:r>
+        <w:rPr>
+          <w:rFonts w:ascii="Times New Roman" w:hAnsi="Times New Roman" w:cs="Times New Roman"/>
+          <w:sz w:val="24"/>
+          <w:szCs w:val="24"/>
+        </w:rPr>
+        <w:t>. The combination of numerous items therefore ‘averages’ out this random error</w:t>
+      </w:r>
+      <w:r>
+        <w:rPr>
+          <w:rFonts w:ascii="Times New Roman" w:hAnsi="Times New Roman" w:cs="Times New Roman"/>
+          <w:sz w:val="24"/>
+          <w:szCs w:val="24"/>
+        </w:rPr>
+        <w:t>, resulting in a superior measurement value.</w:t>
+      </w:r>
+    </w:p>
+    <w:p>
+      <w:pPr>
+        <w:pStyle w:val="ListParagraph"/>
+        <w:numPr>
+          <w:ilvl w:val="3"/>
+          <w:numId w:val="3"/>
+        </w:numPr>
+        <w:spacing w:line="240" w:lineRule="auto"/>
+        <w:rPr>
+          <w:rFonts w:ascii="Times New Roman" w:hAnsi="Times New Roman" w:cs="Times New Roman"/>
+          <w:sz w:val="24"/>
+          <w:szCs w:val="24"/>
+        </w:rPr>
+      </w:pPr>
+      <w:r>
+        <w:rPr>
+          <w:rFonts w:ascii="Times New Roman" w:hAnsi="Times New Roman" w:cs="Times New Roman"/>
+          <w:sz w:val="24"/>
+          <w:szCs w:val="24"/>
+        </w:rPr>
+        <w:t>More items = measurement error decreases and measurement accuracy increases.</w:t>
+      </w:r>
+    </w:p>
+    <w:p>
+      <w:pPr>
+        <w:pStyle w:val="ListParagraph"/>
+        <w:numPr>
+          <w:ilvl w:val="2"/>
+          <w:numId w:val="3"/>
+        </w:numPr>
+        <w:spacing w:line="240" w:lineRule="auto"/>
+        <w:rPr>
+          <w:rFonts w:ascii="Times New Roman" w:hAnsi="Times New Roman" w:cs="Times New Roman"/>
+          <w:sz w:val="24"/>
+          <w:szCs w:val="24"/>
+        </w:rPr>
+      </w:pPr>
+      <w:r>
+        <w:rPr>
+          <w:rFonts w:ascii="Times New Roman" w:hAnsi="Times New Roman" w:cs="Times New Roman"/>
+          <w:sz w:val="24"/>
+          <w:szCs w:val="24"/>
+        </w:rPr>
+        <w:t xml:space="preserve">Greater </w:t>
+      </w:r>
+      <w:r>
+        <w:rPr>
+          <w:rFonts w:ascii="Times New Roman" w:hAnsi="Times New Roman" w:cs="Times New Roman"/>
+          <w:sz w:val="24"/>
+          <w:szCs w:val="24"/>
+        </w:rPr>
+        <w:t xml:space="preserve">construct </w:t>
+      </w:r>
+      <w:r>
+        <w:rPr>
+          <w:rFonts w:ascii="Times New Roman" w:hAnsi="Times New Roman" w:cs="Times New Roman"/>
+          <w:sz w:val="24"/>
+          <w:szCs w:val="24"/>
+        </w:rPr>
+        <w:t>validity: larger set of indicators results in more coverage of many possible distinct ‘construct facets’ (applicable here w.r.t. universality and objectivity, which are two additional facets).</w:t>
+      </w:r>
+    </w:p>
+    <w:p>
+      <w:pPr>
+        <w:pStyle w:val="ListParagraph"/>
+        <w:numPr>
+          <w:ilvl w:val="3"/>
+          <w:numId w:val="3"/>
+        </w:numPr>
+        <w:spacing w:line="240" w:lineRule="auto"/>
+        <w:rPr>
+          <w:rFonts w:ascii="Times New Roman" w:hAnsi="Times New Roman" w:cs="Times New Roman"/>
+          <w:sz w:val="24"/>
+          <w:szCs w:val="24"/>
+        </w:rPr>
+      </w:pPr>
+      <w:r>
+        <w:rPr>
+          <w:rFonts w:ascii="Times New Roman" w:hAnsi="Times New Roman" w:cs="Times New Roman"/>
+          <w:sz w:val="24"/>
+          <w:szCs w:val="24"/>
+        </w:rPr>
+        <w:t>Additionally, many theoretically constructs are continuous (e.g., moral conviction), and thus multiple items provide a better approximation of the data.</w:t>
+      </w:r>
+    </w:p>
+    <w:p>
+      <w:pPr>
+        <w:pStyle w:val="ListParagraph"/>
+        <w:numPr>
+          <w:ilvl w:val="3"/>
+          <w:numId w:val="3"/>
+        </w:numPr>
+        <w:spacing w:line="240" w:lineRule="auto"/>
+        <w:rPr>
+          <w:rFonts w:ascii="Times New Roman" w:hAnsi="Times New Roman" w:cs="Times New Roman"/>
+          <w:sz w:val="24"/>
+          <w:szCs w:val="24"/>
+        </w:rPr>
+      </w:pPr>
+      <w:r>
+        <w:rPr>
+          <w:rFonts w:ascii="Times New Roman" w:hAnsi="Times New Roman" w:cs="Times New Roman"/>
+          <w:sz w:val="24"/>
+          <w:szCs w:val="24"/>
+        </w:rPr>
+        <w:lastRenderedPageBreak/>
+        <w:t>Multi-items = more segmentation of the data = greater variability. This is good in that it helps prevent ceiling and floor effects, and that higher variability in multi-item measures results in higher correlation with the goal criterion.</w:t>
+      </w:r>
+    </w:p>
+    <w:p>
+      <w:pPr>
+        <w:pStyle w:val="ListParagraph"/>
+        <w:numPr>
+          <w:ilvl w:val="4"/>
+          <w:numId w:val="3"/>
+        </w:numPr>
+        <w:spacing w:line="240" w:lineRule="auto"/>
+        <w:rPr>
+          <w:rFonts w:ascii="Times New Roman" w:hAnsi="Times New Roman" w:cs="Times New Roman"/>
+          <w:sz w:val="24"/>
+          <w:szCs w:val="24"/>
+        </w:rPr>
+      </w:pPr>
+      <w:r>
+        <w:rPr>
+          <w:rFonts w:ascii="Times New Roman" w:hAnsi="Times New Roman" w:cs="Times New Roman"/>
+          <w:sz w:val="24"/>
+          <w:szCs w:val="24"/>
+        </w:rPr>
+        <w:t>Thus, multi-item measures are predicted to have higher criterion validity.</w:t>
+      </w:r>
+    </w:p>
+    <w:p>
+      <w:pPr>
+        <w:pStyle w:val="ListParagraph"/>
+        <w:numPr>
+          <w:ilvl w:val="4"/>
+          <w:numId w:val="3"/>
+        </w:numPr>
+        <w:spacing w:line="240" w:lineRule="auto"/>
+        <w:rPr>
+          <w:rFonts w:ascii="Times New Roman" w:hAnsi="Times New Roman" w:cs="Times New Roman"/>
+          <w:sz w:val="24"/>
+          <w:szCs w:val="24"/>
+        </w:rPr>
+      </w:pPr>
+      <w:r>
+        <w:rPr>
+          <w:rFonts w:ascii="Times New Roman" w:hAnsi="Times New Roman" w:cs="Times New Roman"/>
+          <w:sz w:val="24"/>
+          <w:szCs w:val="24"/>
+        </w:rPr>
+        <w:t>E.g., “A multi-item predictor correlates higher with a multi-item criterion than a single item predictor w/ the same” and “A multi-item predictor has more predictive relevance for a criterion than a single-item predictor.</w:t>
+      </w:r>
+    </w:p>
+    <w:p>
+      <w:pPr>
+        <w:pStyle w:val="ListParagraph"/>
+        <w:numPr>
+          <w:ilvl w:val="1"/>
+          <w:numId w:val="3"/>
+        </w:numPr>
+        <w:spacing w:line="240" w:lineRule="auto"/>
+        <w:rPr>
+          <w:rFonts w:ascii="Times New Roman" w:hAnsi="Times New Roman" w:cs="Times New Roman"/>
+          <w:sz w:val="24"/>
+          <w:szCs w:val="24"/>
+        </w:rPr>
+      </w:pPr>
+      <w:r>
+        <w:rPr>
+          <w:rFonts w:ascii="Times New Roman" w:hAnsi="Times New Roman" w:cs="Times New Roman"/>
+          <w:sz w:val="24"/>
+          <w:szCs w:val="24"/>
+        </w:rPr>
+        <w:t>Practical advantages: Multi-item measures are more flexible for missing values, as item-nonresponse can be addressed using data imputation.</w:t>
+      </w:r>
+    </w:p>
+    <w:p>
+      <w:pPr>
+        <w:pStyle w:val="ListParagraph"/>
+        <w:numPr>
+          <w:ilvl w:val="0"/>
+          <w:numId w:val="3"/>
+        </w:numPr>
+        <w:spacing w:line="240" w:lineRule="auto"/>
+        <w:rPr>
+          <w:rFonts w:ascii="Times New Roman" w:hAnsi="Times New Roman" w:cs="Times New Roman"/>
+          <w:sz w:val="24"/>
+          <w:szCs w:val="24"/>
+        </w:rPr>
+      </w:pPr>
+      <w:r>
+        <w:rPr>
+          <w:rFonts w:ascii="Times New Roman" w:hAnsi="Times New Roman" w:cs="Times New Roman"/>
+          <w:sz w:val="24"/>
+          <w:szCs w:val="24"/>
+        </w:rPr>
+        <w:t>Reliability assessment</w:t>
+      </w:r>
+    </w:p>
+    <w:p>
+      <w:pPr>
+        <w:pStyle w:val="ListParagraph"/>
+        <w:numPr>
+          <w:ilvl w:val="1"/>
+          <w:numId w:val="3"/>
+        </w:numPr>
+        <w:spacing w:line="240" w:lineRule="auto"/>
+        <w:rPr>
+          <w:rFonts w:ascii="Times New Roman" w:hAnsi="Times New Roman" w:cs="Times New Roman"/>
+          <w:sz w:val="24"/>
+          <w:szCs w:val="24"/>
+        </w:rPr>
+      </w:pPr>
+      <w:r>
+        <w:rPr>
+          <w:rFonts w:ascii="Times New Roman" w:hAnsi="Times New Roman" w:cs="Times New Roman"/>
+          <w:sz w:val="24"/>
+          <w:szCs w:val="24"/>
+        </w:rPr>
+        <w:t>The extent to which a scale produces consistent results given repeated measurements. E.g., degree to which measurement model is free from random error.</w:t>
+      </w:r>
+    </w:p>
+    <w:p>
+      <w:pPr>
+        <w:pStyle w:val="ListParagraph"/>
+        <w:numPr>
+          <w:ilvl w:val="1"/>
+          <w:numId w:val="3"/>
+        </w:numPr>
+        <w:spacing w:line="240" w:lineRule="auto"/>
+        <w:rPr>
+          <w:rFonts w:ascii="Times New Roman" w:hAnsi="Times New Roman" w:cs="Times New Roman"/>
+          <w:sz w:val="24"/>
+          <w:szCs w:val="24"/>
+        </w:rPr>
+      </w:pPr>
+      <w:r>
+        <w:rPr>
+          <w:rFonts w:ascii="Times New Roman" w:hAnsi="Times New Roman" w:cs="Times New Roman"/>
+          <w:sz w:val="24"/>
+          <w:szCs w:val="24"/>
+        </w:rPr>
+        <w:t>For single item measures, standard approach is examining how much each measure predicts a relevant outcome.</w:t>
+      </w:r>
+    </w:p>
+    <w:p>
+      <w:pPr>
+        <w:pStyle w:val="ListParagraph"/>
+        <w:numPr>
+          <w:ilvl w:val="0"/>
+          <w:numId w:val="3"/>
+        </w:numPr>
+        <w:spacing w:line="240" w:lineRule="auto"/>
+        <w:rPr>
+          <w:rFonts w:ascii="Times New Roman" w:hAnsi="Times New Roman" w:cs="Times New Roman"/>
+          <w:sz w:val="24"/>
+          <w:szCs w:val="24"/>
+        </w:rPr>
+      </w:pPr>
+      <w:r>
+        <w:rPr>
+          <w:rFonts w:ascii="Times New Roman" w:hAnsi="Times New Roman" w:cs="Times New Roman"/>
+          <w:sz w:val="24"/>
+          <w:szCs w:val="24"/>
+        </w:rPr>
+        <w:t>Results: From a strict psychometric perspective, single items have poorer properties than multi-items.</w:t>
+      </w:r>
+      <w:r>
+        <w:rPr>
+          <w:rFonts w:ascii="Times New Roman" w:hAnsi="Times New Roman" w:cs="Times New Roman"/>
+          <w:sz w:val="24"/>
+          <w:szCs w:val="24"/>
+        </w:rPr>
+        <w:t xml:space="preserve"> </w:t>
+      </w:r>
+    </w:p>
+    <w:p>
+      <w:pPr>
+        <w:pStyle w:val="ListParagraph"/>
+        <w:numPr>
+          <w:ilvl w:val="1"/>
+          <w:numId w:val="3"/>
+        </w:numPr>
+        <w:spacing w:line="240" w:lineRule="auto"/>
+        <w:rPr>
+          <w:rFonts w:ascii="Times New Roman" w:hAnsi="Times New Roman" w:cs="Times New Roman"/>
+          <w:sz w:val="24"/>
+          <w:szCs w:val="24"/>
+        </w:rPr>
+      </w:pPr>
+      <w:r>
+        <w:rPr>
+          <w:rFonts w:ascii="Times New Roman" w:hAnsi="Times New Roman" w:cs="Times New Roman"/>
+          <w:sz w:val="24"/>
+          <w:szCs w:val="24"/>
+        </w:rPr>
+        <w:t>Multi-items generalize better with other concrete related attributes.</w:t>
+      </w:r>
+    </w:p>
+    <w:p>
+      <w:pPr>
+        <w:pStyle w:val="ListParagraph"/>
+        <w:numPr>
+          <w:ilvl w:val="1"/>
+          <w:numId w:val="3"/>
+        </w:numPr>
+        <w:spacing w:line="240" w:lineRule="auto"/>
+        <w:rPr>
+          <w:rFonts w:ascii="Times New Roman" w:hAnsi="Times New Roman" w:cs="Times New Roman"/>
+          <w:sz w:val="24"/>
+          <w:szCs w:val="24"/>
+        </w:rPr>
+      </w:pPr>
+      <w:r>
+        <w:rPr>
+          <w:rFonts w:ascii="Times New Roman" w:hAnsi="Times New Roman" w:cs="Times New Roman"/>
+          <w:sz w:val="24"/>
+          <w:szCs w:val="24"/>
+        </w:rPr>
+        <w:t>Thus, most constructs are too complex to be measured effectively with a single-item measure.</w:t>
+      </w:r>
+    </w:p>
+    <w:p>
+      <w:pPr>
+        <w:pStyle w:val="ListParagraph"/>
+        <w:numPr>
+          <w:ilvl w:val="1"/>
+          <w:numId w:val="3"/>
+        </w:numPr>
+        <w:spacing w:line="240" w:lineRule="auto"/>
+        <w:rPr>
+          <w:rFonts w:ascii="Times New Roman" w:hAnsi="Times New Roman" w:cs="Times New Roman"/>
+          <w:sz w:val="24"/>
+          <w:szCs w:val="24"/>
+        </w:rPr>
+      </w:pPr>
+      <w:r>
+        <w:rPr>
+          <w:rFonts w:ascii="Times New Roman" w:hAnsi="Times New Roman" w:cs="Times New Roman"/>
+          <w:sz w:val="24"/>
+          <w:szCs w:val="24"/>
+        </w:rPr>
+        <w:t>Lower levels of reliability and validity</w:t>
+      </w:r>
+      <w:r>
+        <w:rPr>
+          <w:rFonts w:ascii="Times New Roman" w:hAnsi="Times New Roman" w:cs="Times New Roman"/>
+          <w:sz w:val="24"/>
+          <w:szCs w:val="24"/>
+        </w:rPr>
+        <w:t xml:space="preserve"> are traded off against the ‘practical advantages’.</w:t>
+      </w:r>
+    </w:p>
+    <w:p>
+      <w:pPr>
+        <w:spacing w:line="240" w:lineRule="auto"/>
+        <w:rPr>
+          <w:rFonts w:ascii="Times New Roman" w:hAnsi="Times New Roman" w:cs="Times New Roman"/>
+          <w:sz w:val="28"/>
+          <w:szCs w:val="28"/>
+        </w:rPr>
+      </w:pPr>
+      <w:r>
+        <w:rPr>
+          <w:rFonts w:ascii="Times New Roman" w:hAnsi="Times New Roman" w:cs="Times New Roman"/>
+          <w:sz w:val="28"/>
+          <w:szCs w:val="28"/>
+        </w:rPr>
+        <w:t>Diamantoupoulos 2012:</w:t>
+      </w:r>
+    </w:p>
+    <w:p>
+      <w:pPr>
+        <w:pStyle w:val="ListParagraph"/>
+        <w:numPr>
+          <w:ilvl w:val="0"/>
+          <w:numId w:val="3"/>
+        </w:numPr>
+        <w:spacing w:line="240" w:lineRule="auto"/>
+        <w:rPr>
+          <w:rFonts w:ascii="Times New Roman" w:hAnsi="Times New Roman" w:cs="Times New Roman"/>
+          <w:sz w:val="24"/>
+          <w:szCs w:val="24"/>
+        </w:rPr>
+      </w:pPr>
+      <w:r>
+        <w:rPr>
+          <w:rFonts w:ascii="Times New Roman" w:hAnsi="Times New Roman" w:cs="Times New Roman"/>
+          <w:sz w:val="24"/>
+          <w:szCs w:val="24"/>
+        </w:rPr>
+        <w:t>Predictive validity of single items can vary dramatically across different constructs.</w:t>
+      </w:r>
+    </w:p>
+    <w:p>
+      <w:pPr>
+        <w:pStyle w:val="ListParagraph"/>
+        <w:numPr>
+          <w:ilvl w:val="0"/>
+          <w:numId w:val="3"/>
+        </w:numPr>
+        <w:spacing w:line="240" w:lineRule="auto"/>
+        <w:rPr>
+          <w:rFonts w:ascii="Times New Roman" w:hAnsi="Times New Roman" w:cs="Times New Roman"/>
+          <w:sz w:val="24"/>
+          <w:szCs w:val="24"/>
+        </w:rPr>
+      </w:pPr>
+      <w:r>
+        <w:rPr>
+          <w:rFonts w:ascii="Times New Roman" w:hAnsi="Times New Roman" w:cs="Times New Roman"/>
+          <w:sz w:val="24"/>
+          <w:szCs w:val="24"/>
+        </w:rPr>
+        <w:t>Simulation study identifying the influence of difference factors on predictive validity for single and multi item measures</w:t>
+      </w:r>
+      <w:r>
+        <w:rPr>
+          <w:rFonts w:ascii="Times New Roman" w:hAnsi="Times New Roman" w:cs="Times New Roman"/>
+          <w:sz w:val="24"/>
+          <w:szCs w:val="24"/>
+        </w:rPr>
+        <w:t>.</w:t>
+      </w:r>
+    </w:p>
+    <w:p>
+      <w:pPr>
+        <w:pStyle w:val="ListParagraph"/>
+        <w:numPr>
+          <w:ilvl w:val="1"/>
+          <w:numId w:val="3"/>
+        </w:numPr>
+        <w:spacing w:line="240" w:lineRule="auto"/>
+        <w:rPr>
+          <w:rFonts w:ascii="Times New Roman" w:hAnsi="Times New Roman" w:cs="Times New Roman"/>
+          <w:sz w:val="24"/>
+          <w:szCs w:val="24"/>
+        </w:rPr>
+      </w:pPr>
+      <w:r>
+        <w:rPr>
+          <w:rFonts w:ascii="Times New Roman" w:hAnsi="Times New Roman" w:cs="Times New Roman"/>
+          <w:sz w:val="24"/>
+          <w:szCs w:val="24"/>
+        </w:rPr>
+        <w:t>In most conditions for practical applications, multi-item scales have superior predictive validity.</w:t>
+      </w:r>
+    </w:p>
+    <w:p>
+      <w:pPr>
+        <w:pStyle w:val="ListParagraph"/>
+        <w:numPr>
+          <w:ilvl w:val="1"/>
+          <w:numId w:val="3"/>
+        </w:numPr>
+        <w:spacing w:line="240" w:lineRule="auto"/>
+        <w:rPr>
+          <w:rFonts w:ascii="Times New Roman" w:hAnsi="Times New Roman" w:cs="Times New Roman"/>
+          <w:sz w:val="24"/>
+          <w:szCs w:val="24"/>
+        </w:rPr>
+      </w:pPr>
+      <w:r>
+        <w:rPr>
+          <w:rFonts w:ascii="Times New Roman" w:hAnsi="Times New Roman" w:cs="Times New Roman"/>
+          <w:sz w:val="24"/>
+          <w:szCs w:val="24"/>
+        </w:rPr>
+        <w:t>Tests by assessing if a single item on the MI scale has comparable or superior performance to the scale in aggregate.</w:t>
+      </w:r>
+    </w:p>
+    <w:p>
+      <w:pPr>
+        <w:pStyle w:val="ListParagraph"/>
+        <w:numPr>
+          <w:ilvl w:val="0"/>
+          <w:numId w:val="3"/>
+        </w:numPr>
+        <w:spacing w:line="240" w:lineRule="auto"/>
+        <w:rPr>
+          <w:rFonts w:ascii="Times New Roman" w:hAnsi="Times New Roman" w:cs="Times New Roman"/>
+          <w:sz w:val="24"/>
+          <w:szCs w:val="24"/>
+        </w:rPr>
+      </w:pPr>
+      <w:r>
+        <w:rPr>
+          <w:rFonts w:ascii="Times New Roman" w:hAnsi="Times New Roman" w:cs="Times New Roman"/>
+          <w:sz w:val="24"/>
+          <w:szCs w:val="24"/>
+        </w:rPr>
+        <w:t>With single item measures, respondents ignore aspects that are irrelevant to this particular situation, and differentially weight the attributes!</w:t>
+      </w:r>
+    </w:p>
+    <w:p>
+      <w:pPr>
+        <w:pStyle w:val="ListParagraph"/>
+        <w:numPr>
+          <w:ilvl w:val="1"/>
+          <w:numId w:val="3"/>
+        </w:numPr>
+        <w:spacing w:line="240" w:lineRule="auto"/>
+        <w:rPr>
+          <w:rFonts w:ascii="Times New Roman" w:hAnsi="Times New Roman" w:cs="Times New Roman"/>
+          <w:sz w:val="24"/>
+          <w:szCs w:val="24"/>
+        </w:rPr>
+      </w:pPr>
+      <w:r>
+        <w:rPr>
+          <w:rFonts w:ascii="Times New Roman" w:hAnsi="Times New Roman" w:cs="Times New Roman"/>
+          <w:sz w:val="24"/>
+          <w:szCs w:val="24"/>
+        </w:rPr>
+        <w:t>This results in problems when the construct is not able to be easily described or made clear to the participants (e.g.,, what the heck is moral conviction?)</w:t>
+      </w:r>
+    </w:p>
+    <w:p>
+      <w:pPr>
+        <w:pStyle w:val="ListParagraph"/>
+        <w:numPr>
+          <w:ilvl w:val="1"/>
+          <w:numId w:val="3"/>
+        </w:numPr>
+        <w:spacing w:line="240" w:lineRule="auto"/>
+        <w:rPr>
+          <w:rFonts w:ascii="Times New Roman" w:hAnsi="Times New Roman" w:cs="Times New Roman"/>
+          <w:sz w:val="24"/>
+          <w:szCs w:val="24"/>
+        </w:rPr>
+      </w:pPr>
+      <w:r>
+        <w:rPr>
+          <w:rFonts w:ascii="Times New Roman" w:hAnsi="Times New Roman" w:cs="Times New Roman"/>
+          <w:sz w:val="24"/>
+          <w:szCs w:val="24"/>
+        </w:rPr>
+        <w:t>SI measures require more ‘abstract’ thinking, and therefore can be too vague for respondents to answer ‘correctly’, whereas they could answer individual questions about the item that were smaller in scope.</w:t>
+      </w:r>
+    </w:p>
+    <w:p>
+      <w:pPr>
+        <w:pStyle w:val="ListParagraph"/>
+        <w:numPr>
+          <w:ilvl w:val="0"/>
+          <w:numId w:val="3"/>
+        </w:numPr>
+        <w:spacing w:line="240" w:lineRule="auto"/>
+        <w:rPr>
+          <w:rFonts w:ascii="Times New Roman" w:hAnsi="Times New Roman" w:cs="Times New Roman"/>
+          <w:sz w:val="24"/>
+          <w:szCs w:val="24"/>
+        </w:rPr>
+      </w:pPr>
+      <w:r>
+        <w:rPr>
+          <w:rFonts w:ascii="Times New Roman" w:hAnsi="Times New Roman" w:cs="Times New Roman"/>
+          <w:sz w:val="24"/>
+          <w:szCs w:val="24"/>
+        </w:rPr>
+        <w:t>Thus, when a concept is nebulous or far from concrete, multi-item measures are the way to go!</w:t>
+      </w:r>
+    </w:p>
+    <w:p>
+      <w:pPr>
+        <w:pStyle w:val="ListParagraph"/>
+        <w:numPr>
+          <w:ilvl w:val="1"/>
+          <w:numId w:val="3"/>
+        </w:numPr>
+        <w:spacing w:line="240" w:lineRule="auto"/>
+        <w:rPr>
+          <w:rFonts w:ascii="Times New Roman" w:hAnsi="Times New Roman" w:cs="Times New Roman"/>
+          <w:sz w:val="24"/>
+          <w:szCs w:val="24"/>
+        </w:rPr>
+      </w:pPr>
+      <w:r>
+        <w:rPr>
+          <w:rFonts w:ascii="Times New Roman" w:hAnsi="Times New Roman" w:cs="Times New Roman"/>
+          <w:sz w:val="24"/>
+          <w:szCs w:val="24"/>
+        </w:rPr>
+        <w:t>This is exactly the case in our moral conviction study.</w:t>
+      </w:r>
+    </w:p>
+    <w:p>
+      <w:pPr>
+        <w:spacing w:line="240" w:lineRule="auto"/>
+        <w:rPr>
+          <w:rFonts w:ascii="Times New Roman" w:hAnsi="Times New Roman" w:cs="Times New Roman"/>
+          <w:sz w:val="24"/>
+          <w:szCs w:val="24"/>
+        </w:rPr>
+      </w:pPr>
+    </w:p>
+    <w:p>
+      <w:pPr>
+        <w:spacing w:line="240" w:lineRule="auto"/>
+        <w:rPr>
+          <w:rFonts w:ascii="Times New Roman" w:hAnsi="Times New Roman" w:cs="Times New Roman"/>
+          <w:sz w:val="24"/>
+          <w:szCs w:val="24"/>
+        </w:rPr>
+      </w:pPr>
+      <w:r>
+        <w:rPr>
+          <w:rFonts w:ascii="Times New Roman" w:hAnsi="Times New Roman" w:cs="Times New Roman"/>
+          <w:sz w:val="24"/>
+          <w:szCs w:val="24"/>
+          <w:highlight w:val="yellow"/>
+        </w:rPr>
+        <w:lastRenderedPageBreak/>
+        <w:t>So… we DO need a multi-item thing, how do we set this up?</w:t>
+      </w:r>
+    </w:p>
+    <w:p>
+      <w:pPr>
+        <w:spacing w:line="240" w:lineRule="auto"/>
+        <w:rPr>
+          <w:rFonts w:ascii="Times New Roman" w:hAnsi="Times New Roman" w:cs="Times New Roman"/>
+          <w:sz w:val="24"/>
+          <w:szCs w:val="24"/>
+        </w:rPr>
+      </w:pPr>
+    </w:p>
+    <w:p>
+      <w:pPr>
+        <w:spacing w:line="240" w:lineRule="auto"/>
+        <w:rPr>
+          <w:rFonts w:ascii="Times New Roman" w:hAnsi="Times New Roman" w:cs="Times New Roman"/>
+          <w:sz w:val="28"/>
+          <w:szCs w:val="28"/>
+        </w:rPr>
+      </w:pPr>
+      <w:r>
+        <w:rPr>
+          <w:rFonts w:ascii="Times New Roman" w:hAnsi="Times New Roman" w:cs="Times New Roman"/>
+          <w:sz w:val="28"/>
+          <w:szCs w:val="28"/>
+        </w:rPr>
+        <w:t>Scherer 2016: Development of the Medical Maximizer-Minimizer Scale</w:t>
+      </w:r>
+    </w:p>
+    <w:p>
+      <w:pPr>
+        <w:spacing w:line="240" w:lineRule="auto"/>
+        <w:rPr>
+          <w:rFonts w:ascii="Times New Roman" w:hAnsi="Times New Roman" w:cs="Times New Roman"/>
+          <w:sz w:val="24"/>
+          <w:szCs w:val="24"/>
+        </w:rPr>
+      </w:pPr>
+      <w:r>
+        <w:rPr>
+          <w:rFonts w:ascii="Times New Roman" w:hAnsi="Times New Roman" w:cs="Times New Roman"/>
+          <w:sz w:val="24"/>
+          <w:szCs w:val="24"/>
+        </w:rPr>
+        <w:t>Study 1</w:t>
+      </w:r>
+    </w:p>
+    <w:p>
+      <w:pPr>
+        <w:pStyle w:val="ListParagraph"/>
+        <w:numPr>
+          <w:ilvl w:val="0"/>
+          <w:numId w:val="3"/>
+        </w:numPr>
+        <w:spacing w:line="240" w:lineRule="auto"/>
+        <w:rPr>
+          <w:rFonts w:ascii="Times New Roman" w:hAnsi="Times New Roman" w:cs="Times New Roman"/>
+          <w:sz w:val="24"/>
+          <w:szCs w:val="24"/>
+        </w:rPr>
+      </w:pPr>
+      <w:r>
+        <w:rPr>
+          <w:rFonts w:ascii="Times New Roman" w:hAnsi="Times New Roman" w:cs="Times New Roman"/>
+          <w:sz w:val="24"/>
+          <w:szCs w:val="24"/>
+        </w:rPr>
+        <w:t>How did they develop this scale? What steps were important?</w:t>
+      </w:r>
+    </w:p>
+    <w:p>
+      <w:pPr>
+        <w:pStyle w:val="ListParagraph"/>
+        <w:numPr>
+          <w:ilvl w:val="0"/>
+          <w:numId w:val="3"/>
+        </w:numPr>
+        <w:spacing w:line="240" w:lineRule="auto"/>
+        <w:rPr>
+          <w:rFonts w:ascii="Times New Roman" w:hAnsi="Times New Roman" w:cs="Times New Roman"/>
+          <w:sz w:val="24"/>
+          <w:szCs w:val="24"/>
+        </w:rPr>
+      </w:pPr>
+      <w:r>
+        <w:rPr>
+          <w:rFonts w:ascii="Times New Roman" w:hAnsi="Times New Roman" w:cs="Times New Roman"/>
+          <w:sz w:val="24"/>
+          <w:szCs w:val="24"/>
+        </w:rPr>
+        <w:t>Iterative process that began with generating a list of potentially relevant items</w:t>
+      </w:r>
+      <w:r>
+        <w:rPr>
+          <w:rFonts w:ascii="Times New Roman" w:hAnsi="Times New Roman" w:cs="Times New Roman"/>
+          <w:sz w:val="24"/>
+          <w:szCs w:val="24"/>
+        </w:rPr>
+        <w:t>.</w:t>
+      </w:r>
+    </w:p>
+    <w:p>
+      <w:pPr>
+        <w:pStyle w:val="ListParagraph"/>
+        <w:numPr>
+          <w:ilvl w:val="1"/>
+          <w:numId w:val="3"/>
+        </w:numPr>
+        <w:spacing w:line="240" w:lineRule="auto"/>
+        <w:rPr>
+          <w:rFonts w:ascii="Times New Roman" w:hAnsi="Times New Roman" w:cs="Times New Roman"/>
+          <w:sz w:val="24"/>
+          <w:szCs w:val="24"/>
+        </w:rPr>
+      </w:pPr>
+      <w:r>
+        <w:rPr>
+          <w:rFonts w:ascii="Times New Roman" w:hAnsi="Times New Roman" w:cs="Times New Roman"/>
+          <w:sz w:val="24"/>
+          <w:szCs w:val="24"/>
+        </w:rPr>
+        <w:t>More items were added by the research group and then all items were checked for conceptual clarity and literacy level.</w:t>
+      </w:r>
+    </w:p>
+    <w:p>
+      <w:pPr>
+        <w:pStyle w:val="ListParagraph"/>
+        <w:numPr>
+          <w:ilvl w:val="1"/>
+          <w:numId w:val="3"/>
+        </w:numPr>
+        <w:spacing w:line="240" w:lineRule="auto"/>
+        <w:rPr>
+          <w:rFonts w:ascii="Times New Roman" w:hAnsi="Times New Roman" w:cs="Times New Roman"/>
+          <w:sz w:val="24"/>
+          <w:szCs w:val="24"/>
+        </w:rPr>
+      </w:pPr>
+      <w:r>
+        <w:rPr>
+          <w:rFonts w:ascii="Times New Roman" w:hAnsi="Times New Roman" w:cs="Times New Roman"/>
+          <w:sz w:val="24"/>
+          <w:szCs w:val="24"/>
+        </w:rPr>
+        <w:t>Item generation erred towards over</w:t>
+      </w:r>
+      <w:r>
+        <w:rPr>
+          <w:rFonts w:ascii="Times New Roman" w:hAnsi="Times New Roman" w:cs="Times New Roman"/>
+          <w:sz w:val="24"/>
+          <w:szCs w:val="24"/>
+        </w:rPr>
+        <w:t>-</w:t>
+      </w:r>
+      <w:r>
+        <w:rPr>
+          <w:rFonts w:ascii="Times New Roman" w:hAnsi="Times New Roman" w:cs="Times New Roman"/>
+          <w:sz w:val="24"/>
+          <w:szCs w:val="24"/>
+        </w:rPr>
+        <w:t>inclusiveness</w:t>
+      </w:r>
+      <w:r>
+        <w:rPr>
+          <w:rFonts w:ascii="Times New Roman" w:hAnsi="Times New Roman" w:cs="Times New Roman"/>
+          <w:sz w:val="24"/>
+          <w:szCs w:val="24"/>
+        </w:rPr>
+        <w:t>.</w:t>
+      </w:r>
+    </w:p>
+    <w:p>
+      <w:pPr>
+        <w:pStyle w:val="ListParagraph"/>
+        <w:numPr>
+          <w:ilvl w:val="0"/>
+          <w:numId w:val="3"/>
+        </w:numPr>
+        <w:spacing w:line="240" w:lineRule="auto"/>
+        <w:rPr>
+          <w:rFonts w:ascii="Times New Roman" w:hAnsi="Times New Roman" w:cs="Times New Roman"/>
+          <w:sz w:val="24"/>
+          <w:szCs w:val="24"/>
+        </w:rPr>
+      </w:pPr>
+      <w:r>
+        <w:rPr>
+          <w:rFonts w:ascii="Times New Roman" w:hAnsi="Times New Roman" w:cs="Times New Roman"/>
+          <w:sz w:val="24"/>
+          <w:szCs w:val="24"/>
+        </w:rPr>
+        <w:t>27 items that were rated on a 7 point likert scale.</w:t>
+      </w:r>
+    </w:p>
+    <w:p>
+      <w:pPr>
+        <w:pStyle w:val="ListParagraph"/>
+        <w:numPr>
+          <w:ilvl w:val="1"/>
+          <w:numId w:val="3"/>
+        </w:numPr>
+        <w:spacing w:line="240" w:lineRule="auto"/>
+        <w:rPr>
+          <w:rFonts w:ascii="Times New Roman" w:hAnsi="Times New Roman" w:cs="Times New Roman"/>
+          <w:sz w:val="24"/>
+          <w:szCs w:val="24"/>
+        </w:rPr>
+      </w:pPr>
+      <w:r>
+        <w:rPr>
+          <w:rFonts w:ascii="Times New Roman" w:hAnsi="Times New Roman" w:cs="Times New Roman"/>
+          <w:sz w:val="24"/>
+          <w:szCs w:val="24"/>
+        </w:rPr>
+        <w:t>Items were assessed for sufficient variability (no floor or ceiling type issues)</w:t>
+      </w:r>
+    </w:p>
+    <w:p>
+      <w:pPr>
+        <w:pStyle w:val="ListParagraph"/>
+        <w:numPr>
+          <w:ilvl w:val="1"/>
+          <w:numId w:val="3"/>
+        </w:numPr>
+        <w:spacing w:line="240" w:lineRule="auto"/>
+        <w:rPr>
+          <w:rFonts w:ascii="Times New Roman" w:hAnsi="Times New Roman" w:cs="Times New Roman"/>
+          <w:sz w:val="24"/>
+          <w:szCs w:val="24"/>
+        </w:rPr>
+      </w:pPr>
+      <w:r>
+        <w:rPr>
+          <w:rFonts w:ascii="Times New Roman" w:hAnsi="Times New Roman" w:cs="Times New Roman"/>
+          <w:sz w:val="24"/>
+          <w:szCs w:val="24"/>
+        </w:rPr>
+        <w:t>Exploratory Factor Analysis was estimated using Maximum Likelihood</w:t>
+      </w:r>
+      <w:r>
+        <w:rPr>
+          <w:rFonts w:ascii="Times New Roman" w:hAnsi="Times New Roman" w:cs="Times New Roman"/>
+          <w:sz w:val="24"/>
+          <w:szCs w:val="24"/>
+        </w:rPr>
+        <w:t>.</w:t>
+      </w:r>
+    </w:p>
+    <w:p>
+      <w:pPr>
+        <w:pStyle w:val="ListParagraph"/>
+        <w:numPr>
+          <w:ilvl w:val="2"/>
+          <w:numId w:val="3"/>
+        </w:numPr>
+        <w:spacing w:line="240" w:lineRule="auto"/>
+        <w:rPr>
+          <w:rFonts w:ascii="Times New Roman" w:hAnsi="Times New Roman" w:cs="Times New Roman"/>
+          <w:sz w:val="24"/>
+          <w:szCs w:val="24"/>
+        </w:rPr>
+      </w:pPr>
+      <w:r>
+        <w:rPr>
+          <w:rFonts w:ascii="Times New Roman" w:hAnsi="Times New Roman" w:cs="Times New Roman"/>
+          <w:sz w:val="24"/>
+          <w:szCs w:val="24"/>
+        </w:rPr>
+        <w:t>Scree plot resulted in a four factor solution with 51% of variance explained.</w:t>
+      </w:r>
+    </w:p>
+    <w:p>
+      <w:pPr>
+        <w:pStyle w:val="ListParagraph"/>
+        <w:numPr>
+          <w:ilvl w:val="1"/>
+          <w:numId w:val="3"/>
+        </w:numPr>
+        <w:spacing w:line="240" w:lineRule="auto"/>
+        <w:rPr>
+          <w:rFonts w:ascii="Times New Roman" w:hAnsi="Times New Roman" w:cs="Times New Roman"/>
+          <w:sz w:val="24"/>
+          <w:szCs w:val="24"/>
+        </w:rPr>
+      </w:pPr>
+      <w:r>
+        <w:rPr>
+          <w:rFonts w:ascii="Times New Roman" w:hAnsi="Times New Roman" w:cs="Times New Roman"/>
+          <w:sz w:val="24"/>
+          <w:szCs w:val="24"/>
+        </w:rPr>
+        <w:t>Item loading on factor 1 consistent with prior definition of maximizing/minimizing (active treatment vs watching and waiting)</w:t>
+      </w:r>
+    </w:p>
+    <w:p>
+      <w:pPr>
+        <w:pStyle w:val="ListParagraph"/>
+        <w:numPr>
+          <w:ilvl w:val="1"/>
+          <w:numId w:val="3"/>
+        </w:numPr>
+        <w:spacing w:line="240" w:lineRule="auto"/>
+        <w:rPr>
+          <w:rFonts w:ascii="Times New Roman" w:hAnsi="Times New Roman" w:cs="Times New Roman"/>
+          <w:sz w:val="24"/>
+          <w:szCs w:val="24"/>
+        </w:rPr>
+      </w:pPr>
+      <w:r>
+        <w:rPr>
+          <w:rFonts w:ascii="Times New Roman" w:hAnsi="Times New Roman" w:cs="Times New Roman"/>
+          <w:sz w:val="24"/>
+          <w:szCs w:val="24"/>
+        </w:rPr>
+        <w:t>Item loading on factor 4 consistent with maximum-minimizing, but in a more abstract or extreme way.</w:t>
+      </w:r>
+    </w:p>
+    <w:p>
+      <w:pPr>
+        <w:pStyle w:val="ListParagraph"/>
+        <w:numPr>
+          <w:ilvl w:val="1"/>
+          <w:numId w:val="3"/>
+        </w:numPr>
+        <w:spacing w:line="240" w:lineRule="auto"/>
+        <w:rPr>
+          <w:rFonts w:ascii="Times New Roman" w:hAnsi="Times New Roman" w:cs="Times New Roman"/>
+          <w:sz w:val="24"/>
+          <w:szCs w:val="24"/>
+        </w:rPr>
+      </w:pPr>
+      <w:r>
+        <w:rPr>
+          <w:rFonts w:ascii="Times New Roman" w:hAnsi="Times New Roman" w:cs="Times New Roman"/>
+          <w:sz w:val="24"/>
+          <w:szCs w:val="24"/>
+        </w:rPr>
+        <w:t xml:space="preserve">Item loading on factor 2 correlated with factor 1, but reflected in general avoidance of </w:t>
+      </w:r>
+      <w:r>
+        <w:rPr>
+          <w:rFonts w:ascii="Times New Roman" w:hAnsi="Times New Roman" w:cs="Times New Roman"/>
+          <w:sz w:val="24"/>
+          <w:szCs w:val="24"/>
+        </w:rPr>
+        <w:t>medicine (overly specific preferenc</w:t>
+      </w:r>
+      <w:r>
+        <w:rPr>
+          <w:rFonts w:ascii="Times New Roman" w:hAnsi="Times New Roman" w:cs="Times New Roman"/>
+          <w:sz w:val="24"/>
+          <w:szCs w:val="24"/>
+        </w:rPr>
+        <w:t>e)</w:t>
+      </w:r>
+    </w:p>
+    <w:p>
+      <w:pPr>
+        <w:pStyle w:val="ListParagraph"/>
+        <w:numPr>
+          <w:ilvl w:val="1"/>
+          <w:numId w:val="3"/>
+        </w:numPr>
+        <w:spacing w:line="240" w:lineRule="auto"/>
+        <w:rPr>
+          <w:rFonts w:ascii="Times New Roman" w:hAnsi="Times New Roman" w:cs="Times New Roman"/>
+          <w:sz w:val="24"/>
+          <w:szCs w:val="24"/>
+        </w:rPr>
+      </w:pPr>
+      <w:r>
+        <w:rPr>
+          <w:rFonts w:ascii="Times New Roman" w:hAnsi="Times New Roman" w:cs="Times New Roman"/>
+          <w:sz w:val="24"/>
+          <w:szCs w:val="24"/>
+        </w:rPr>
+        <w:t>Factor 3 was loaded on the belief that medical treatments did no harm</w:t>
+      </w:r>
+      <w:r>
+        <w:rPr>
+          <w:rFonts w:ascii="Times New Roman" w:hAnsi="Times New Roman" w:cs="Times New Roman"/>
+          <w:sz w:val="24"/>
+          <w:szCs w:val="24"/>
+        </w:rPr>
+        <w:t xml:space="preserve"> (overinclusiveness).</w:t>
+      </w:r>
+    </w:p>
+    <w:p>
+      <w:pPr>
+        <w:spacing w:line="240" w:lineRule="auto"/>
+        <w:rPr>
+          <w:rFonts w:ascii="Times New Roman" w:hAnsi="Times New Roman" w:cs="Times New Roman"/>
+          <w:sz w:val="24"/>
+          <w:szCs w:val="24"/>
+        </w:rPr>
+      </w:pPr>
+      <w:r>
+        <w:rPr>
+          <w:rFonts w:ascii="Times New Roman" w:hAnsi="Times New Roman" w:cs="Times New Roman"/>
+          <w:sz w:val="24"/>
+          <w:szCs w:val="24"/>
+        </w:rPr>
+        <w:t>Study 2</w:t>
+      </w:r>
+    </w:p>
+    <w:p>
+      <w:pPr>
+        <w:pStyle w:val="ListParagraph"/>
+        <w:numPr>
+          <w:ilvl w:val="0"/>
+          <w:numId w:val="3"/>
+        </w:numPr>
+        <w:spacing w:line="240" w:lineRule="auto"/>
+        <w:rPr>
+          <w:rFonts w:ascii="Times New Roman" w:hAnsi="Times New Roman" w:cs="Times New Roman"/>
+          <w:sz w:val="24"/>
+          <w:szCs w:val="24"/>
+        </w:rPr>
+      </w:pPr>
+      <w:r>
+        <w:rPr>
+          <w:rFonts w:ascii="Times New Roman" w:hAnsi="Times New Roman" w:cs="Times New Roman"/>
+          <w:sz w:val="24"/>
+          <w:szCs w:val="24"/>
+        </w:rPr>
+        <w:t>Confirmatory factor analysis of the retained items from study 1, that were consistent w/ the a-priori definition.</w:t>
+      </w:r>
+    </w:p>
+    <w:p>
+      <w:pPr>
+        <w:pStyle w:val="ListParagraph"/>
+        <w:numPr>
+          <w:ilvl w:val="1"/>
+          <w:numId w:val="3"/>
+        </w:numPr>
+        <w:spacing w:line="240" w:lineRule="auto"/>
+        <w:rPr>
+          <w:rFonts w:ascii="Times New Roman" w:hAnsi="Times New Roman" w:cs="Times New Roman"/>
+          <w:sz w:val="24"/>
+          <w:szCs w:val="24"/>
+        </w:rPr>
+      </w:pPr>
+      <w:r>
+        <w:rPr>
+          <w:rFonts w:ascii="Times New Roman" w:hAnsi="Times New Roman" w:cs="Times New Roman"/>
+          <w:sz w:val="24"/>
+          <w:szCs w:val="24"/>
+        </w:rPr>
+        <w:t>Testing for convergent and discriminant validity.</w:t>
+      </w:r>
+    </w:p>
+    <w:p>
+      <w:pPr>
+        <w:pStyle w:val="ListParagraph"/>
+        <w:numPr>
+          <w:ilvl w:val="0"/>
+          <w:numId w:val="3"/>
+        </w:numPr>
+        <w:spacing w:line="240" w:lineRule="auto"/>
+        <w:rPr>
+          <w:rFonts w:ascii="Times New Roman" w:hAnsi="Times New Roman" w:cs="Times New Roman"/>
+          <w:sz w:val="24"/>
+          <w:szCs w:val="24"/>
+        </w:rPr>
+      </w:pPr>
+      <w:r>
+        <w:rPr>
+          <w:rFonts w:ascii="Times New Roman" w:hAnsi="Times New Roman" w:cs="Times New Roman"/>
+          <w:sz w:val="24"/>
+          <w:szCs w:val="24"/>
+        </w:rPr>
+        <w:t>Testing the divergent validity – Is maximizing/minimizing different from hypochondria/distrust in medicine?’</w:t>
+      </w:r>
+    </w:p>
+    <w:p>
+      <w:pPr>
+        <w:pStyle w:val="ListParagraph"/>
+        <w:numPr>
+          <w:ilvl w:val="1"/>
+          <w:numId w:val="3"/>
+        </w:numPr>
+        <w:spacing w:line="240" w:lineRule="auto"/>
+        <w:rPr>
+          <w:rFonts w:ascii="Times New Roman" w:hAnsi="Times New Roman" w:cs="Times New Roman"/>
+          <w:sz w:val="24"/>
+          <w:szCs w:val="24"/>
+        </w:rPr>
+      </w:pPr>
+      <w:r>
+        <w:rPr>
+          <w:rFonts w:ascii="Times New Roman" w:hAnsi="Times New Roman" w:cs="Times New Roman"/>
+          <w:sz w:val="24"/>
+          <w:szCs w:val="24"/>
+        </w:rPr>
+        <w:t>Added a measure of hypochondria and belief in medicine directly to assess discriminant validity.</w:t>
+      </w:r>
+    </w:p>
+    <w:p>
+      <w:pPr>
+        <w:pStyle w:val="ListParagraph"/>
+        <w:numPr>
+          <w:ilvl w:val="1"/>
+          <w:numId w:val="3"/>
+        </w:numPr>
+        <w:spacing w:line="240" w:lineRule="auto"/>
+        <w:rPr>
+          <w:rFonts w:ascii="Times New Roman" w:hAnsi="Times New Roman" w:cs="Times New Roman"/>
+          <w:sz w:val="24"/>
+          <w:szCs w:val="24"/>
+        </w:rPr>
+      </w:pPr>
+      <w:r>
+        <w:rPr>
+          <w:rFonts w:ascii="Times New Roman" w:hAnsi="Times New Roman" w:cs="Times New Roman"/>
+          <w:sz w:val="24"/>
+          <w:szCs w:val="24"/>
+        </w:rPr>
+        <w:t>Hypothesized that these results would be related to, but not completely redundant w/ factors in study 1.</w:t>
+      </w:r>
+    </w:p>
+    <w:p>
+      <w:pPr>
+        <w:pStyle w:val="ListParagraph"/>
+        <w:numPr>
+          <w:ilvl w:val="0"/>
+          <w:numId w:val="3"/>
+        </w:numPr>
+        <w:spacing w:line="240" w:lineRule="auto"/>
+        <w:rPr>
+          <w:rFonts w:ascii="Times New Roman" w:hAnsi="Times New Roman" w:cs="Times New Roman"/>
+          <w:sz w:val="24"/>
+          <w:szCs w:val="24"/>
+        </w:rPr>
+      </w:pPr>
+      <w:r>
+        <w:rPr>
+          <w:rFonts w:ascii="Times New Roman" w:hAnsi="Times New Roman" w:cs="Times New Roman"/>
+          <w:sz w:val="24"/>
+          <w:szCs w:val="24"/>
+        </w:rPr>
+        <w:t>Testing convergent validity – Participants reported their health care utilization and responded to hypothetical health decision scenarios (e.g., exactly what the measure is supposed to predict the behavior of!)</w:t>
+      </w:r>
+    </w:p>
+    <w:p>
+      <w:pPr>
+        <w:pStyle w:val="ListParagraph"/>
+        <w:numPr>
+          <w:ilvl w:val="0"/>
+          <w:numId w:val="3"/>
+        </w:numPr>
+        <w:spacing w:line="240" w:lineRule="auto"/>
+        <w:rPr>
+          <w:rFonts w:ascii="Times New Roman" w:hAnsi="Times New Roman" w:cs="Times New Roman"/>
+          <w:sz w:val="24"/>
+          <w:szCs w:val="24"/>
+        </w:rPr>
+      </w:pPr>
+      <w:r>
+        <w:rPr>
+          <w:rFonts w:ascii="Times New Roman" w:hAnsi="Times New Roman" w:cs="Times New Roman"/>
+          <w:sz w:val="24"/>
+          <w:szCs w:val="24"/>
+        </w:rPr>
+        <w:t>Participants tested on the main 10 items, and then answered questions about health care utilization, health care access, and short form item survey for hypochondria.</w:t>
+      </w:r>
+    </w:p>
+    <w:p>
+      <w:pPr>
+        <w:pStyle w:val="ListParagraph"/>
+        <w:numPr>
+          <w:ilvl w:val="1"/>
+          <w:numId w:val="3"/>
+        </w:numPr>
+        <w:spacing w:line="240" w:lineRule="auto"/>
+        <w:rPr>
+          <w:rFonts w:ascii="Times New Roman" w:hAnsi="Times New Roman" w:cs="Times New Roman"/>
+          <w:sz w:val="24"/>
+          <w:szCs w:val="24"/>
+        </w:rPr>
+      </w:pPr>
+      <w:r>
+        <w:rPr>
+          <w:rFonts w:ascii="Times New Roman" w:hAnsi="Times New Roman" w:cs="Times New Roman"/>
+          <w:sz w:val="24"/>
+          <w:szCs w:val="24"/>
+        </w:rPr>
+        <w:t>Finally, assessed 4 medical decision scenarios related to getting more vs less health care.</w:t>
+      </w:r>
+    </w:p>
+    <w:p>
+      <w:pPr>
+        <w:pStyle w:val="ListParagraph"/>
+        <w:numPr>
+          <w:ilvl w:val="0"/>
+          <w:numId w:val="3"/>
+        </w:numPr>
+        <w:spacing w:line="240" w:lineRule="auto"/>
+        <w:rPr>
+          <w:rFonts w:ascii="Times New Roman" w:hAnsi="Times New Roman" w:cs="Times New Roman"/>
+          <w:sz w:val="24"/>
+          <w:szCs w:val="24"/>
+        </w:rPr>
+      </w:pPr>
+      <w:r>
+        <w:rPr>
+          <w:rFonts w:ascii="Times New Roman" w:hAnsi="Times New Roman" w:cs="Times New Roman"/>
+          <w:sz w:val="24"/>
+          <w:szCs w:val="24"/>
+        </w:rPr>
+        <w:t>Resulted in a Bifactor Model where the items were loaded on a single factor, and 1-3 were cross-loaded on a second factor.</w:t>
+      </w:r>
+    </w:p>
+    <w:p>
+      <w:pPr>
+        <w:pStyle w:val="ListParagraph"/>
+        <w:numPr>
+          <w:ilvl w:val="0"/>
+          <w:numId w:val="3"/>
+        </w:numPr>
+        <w:spacing w:line="240" w:lineRule="auto"/>
+        <w:rPr>
+          <w:rFonts w:ascii="Times New Roman" w:hAnsi="Times New Roman" w:cs="Times New Roman"/>
+          <w:sz w:val="24"/>
+          <w:szCs w:val="24"/>
+        </w:rPr>
+      </w:pPr>
+      <w:r>
+        <w:rPr>
+          <w:rFonts w:ascii="Times New Roman" w:hAnsi="Times New Roman" w:cs="Times New Roman"/>
+          <w:sz w:val="24"/>
+          <w:szCs w:val="24"/>
+        </w:rPr>
+        <w:lastRenderedPageBreak/>
+        <w:t>Discriminant validity:</w:t>
+      </w:r>
+    </w:p>
+    <w:p>
+      <w:pPr>
+        <w:pStyle w:val="ListParagraph"/>
+        <w:numPr>
+          <w:ilvl w:val="1"/>
+          <w:numId w:val="3"/>
+        </w:numPr>
+        <w:spacing w:line="240" w:lineRule="auto"/>
+        <w:rPr>
+          <w:rFonts w:ascii="Times New Roman" w:hAnsi="Times New Roman" w:cs="Times New Roman"/>
+          <w:sz w:val="24"/>
+          <w:szCs w:val="24"/>
+        </w:rPr>
+      </w:pPr>
+      <w:r>
+        <w:rPr>
+          <w:rFonts w:ascii="Times New Roman" w:hAnsi="Times New Roman" w:cs="Times New Roman"/>
+          <w:sz w:val="24"/>
+          <w:szCs w:val="24"/>
+        </w:rPr>
+        <w:t>Maximizing is correlated to, and thus related to, but distinct from, hypochondria.</w:t>
+      </w:r>
+    </w:p>
+    <w:p>
+      <w:pPr>
+        <w:pStyle w:val="ListParagraph"/>
+        <w:numPr>
+          <w:ilvl w:val="1"/>
+          <w:numId w:val="3"/>
+        </w:numPr>
+        <w:spacing w:line="240" w:lineRule="auto"/>
+        <w:rPr>
+          <w:rFonts w:ascii="Times New Roman" w:hAnsi="Times New Roman" w:cs="Times New Roman"/>
+          <w:sz w:val="24"/>
+          <w:szCs w:val="24"/>
+        </w:rPr>
+      </w:pPr>
+      <w:r>
+        <w:rPr>
+          <w:rFonts w:ascii="Times New Roman" w:hAnsi="Times New Roman" w:cs="Times New Roman"/>
+          <w:sz w:val="24"/>
+          <w:szCs w:val="24"/>
+        </w:rPr>
+        <w:t>No association with belief in medicine being harmful and distrust in medicine</w:t>
+      </w:r>
+    </w:p>
+    <w:p>
+      <w:pPr>
+        <w:pStyle w:val="ListParagraph"/>
+        <w:numPr>
+          <w:ilvl w:val="1"/>
+          <w:numId w:val="3"/>
+        </w:numPr>
+        <w:spacing w:line="240" w:lineRule="auto"/>
+        <w:rPr>
+          <w:rFonts w:ascii="Times New Roman" w:hAnsi="Times New Roman" w:cs="Times New Roman"/>
+          <w:sz w:val="24"/>
+          <w:szCs w:val="24"/>
+        </w:rPr>
+      </w:pPr>
+      <w:r>
+        <w:rPr>
+          <w:rFonts w:ascii="Times New Roman" w:hAnsi="Times New Roman" w:cs="Times New Roman"/>
+          <w:sz w:val="24"/>
+          <w:szCs w:val="24"/>
+        </w:rPr>
+        <w:t>Maximizing/minimizing preferences are mostly independent of health care access.</w:t>
+      </w:r>
+    </w:p>
+    <w:p>
+      <w:pPr>
+        <w:pStyle w:val="ListParagraph"/>
+        <w:numPr>
+          <w:ilvl w:val="2"/>
+          <w:numId w:val="3"/>
+        </w:numPr>
+        <w:spacing w:line="240" w:lineRule="auto"/>
+        <w:rPr>
+          <w:rFonts w:ascii="Times New Roman" w:hAnsi="Times New Roman" w:cs="Times New Roman"/>
+          <w:sz w:val="24"/>
+          <w:szCs w:val="24"/>
+        </w:rPr>
+      </w:pPr>
+      <w:r>
+        <w:rPr>
+          <w:rFonts w:ascii="Times New Roman" w:hAnsi="Times New Roman" w:cs="Times New Roman"/>
+          <w:sz w:val="24"/>
+          <w:szCs w:val="24"/>
+        </w:rPr>
+        <w:t>Although this last measure had very little variability, (85% sample had health insurance) which hurts the potential correlations.</w:t>
+      </w:r>
+    </w:p>
+    <w:p>
+      <w:pPr>
+        <w:pStyle w:val="ListParagraph"/>
+        <w:numPr>
+          <w:ilvl w:val="0"/>
+          <w:numId w:val="3"/>
+        </w:numPr>
+        <w:spacing w:line="240" w:lineRule="auto"/>
+        <w:rPr>
+          <w:rFonts w:ascii="Times New Roman" w:hAnsi="Times New Roman" w:cs="Times New Roman"/>
+          <w:sz w:val="24"/>
+          <w:szCs w:val="24"/>
+        </w:rPr>
+      </w:pPr>
+      <w:r>
+        <w:rPr>
+          <w:rFonts w:ascii="Times New Roman" w:hAnsi="Times New Roman" w:cs="Times New Roman"/>
+          <w:sz w:val="24"/>
+          <w:szCs w:val="24"/>
+        </w:rPr>
+        <w:t>Convergent validity: associations between scores and healthcare utilization were assessed, and maximizer scores were predicted to result in more utilization and more care.</w:t>
+      </w:r>
+      <w:r>
+        <w:rPr>
+          <w:rFonts w:ascii="Times New Roman" w:hAnsi="Times New Roman" w:cs="Times New Roman"/>
+          <w:sz w:val="24"/>
+          <w:szCs w:val="24"/>
+        </w:rPr>
+        <w:t xml:space="preserve"> Maximizing was positively associated with 11/15 of measures of health care utilization</w:t>
+      </w:r>
+      <w:r>
+        <w:rPr>
+          <w:rFonts w:ascii="Times New Roman" w:hAnsi="Times New Roman" w:cs="Times New Roman"/>
+          <w:sz w:val="24"/>
+          <w:szCs w:val="24"/>
+        </w:rPr>
+        <w:t>.</w:t>
+      </w:r>
+      <w:r>
+        <w:rPr>
+          <w:rFonts w:ascii="Times New Roman" w:hAnsi="Times New Roman" w:cs="Times New Roman"/>
+          <w:sz w:val="24"/>
+          <w:szCs w:val="24"/>
+        </w:rPr>
+        <w:t xml:space="preserve"> Medication refusal was negatively associated with the mean score (but not factor score).</w:t>
+      </w:r>
+    </w:p>
+    <w:p>
+      <w:pPr>
+        <w:pStyle w:val="ListParagraph"/>
+        <w:numPr>
+          <w:ilvl w:val="1"/>
+          <w:numId w:val="3"/>
+        </w:numPr>
+        <w:spacing w:line="240" w:lineRule="auto"/>
+        <w:rPr>
+          <w:rFonts w:ascii="Times New Roman" w:hAnsi="Times New Roman" w:cs="Times New Roman"/>
+          <w:sz w:val="24"/>
+          <w:szCs w:val="24"/>
+        </w:rPr>
+      </w:pPr>
+      <w:r>
+        <w:rPr>
+          <w:rFonts w:ascii="Times New Roman" w:hAnsi="Times New Roman" w:cs="Times New Roman"/>
+          <w:sz w:val="24"/>
+          <w:szCs w:val="24"/>
+        </w:rPr>
+        <w:t>Hypothetical scenarios were examined, and maximizers were more likely than minimizers to prefer more action (surgery, not waiting, continued chemo, etc.), but not in cases of experimental treatment.</w:t>
+      </w:r>
     </w:p>
     <w:p>
       <w:pPr>
@@ -1400,7 +3113,74 @@
           <w:sz w:val="24"/>
           <w:szCs w:val="24"/>
         </w:rPr>
-        <w:t xml:space="preserve">attitude-specific emotions (e.g., happiness, excitement, anger, and disgust) predict parallel changes in </w:t>
+        <w:t>attitude-specific emotions (e.g., happiness, excitement, anger, and disgust) predict parallel changes in extremity of attitude moralization.</w:t>
+      </w:r>
+      <w:r>
+        <w:rPr>
+          <w:rFonts w:ascii="Times New Roman" w:hAnsi="Times New Roman" w:cs="Times New Roman"/>
+          <w:sz w:val="24"/>
+          <w:szCs w:val="24"/>
+        </w:rPr>
+        <w:t xml:space="preserve"> While the two concepts of moral amplification and recognition are theoretically distinct, many of the psychological factors affecting one also affect the other.</w:t>
+      </w:r>
+    </w:p>
+    <w:p>
+      <w:pPr>
+        <w:spacing w:line="240" w:lineRule="auto"/>
+        <w:ind w:firstLine="720"/>
+        <w:rPr>
+          <w:rFonts w:ascii="Times New Roman" w:hAnsi="Times New Roman" w:cs="Times New Roman"/>
+          <w:sz w:val="24"/>
+          <w:szCs w:val="24"/>
+        </w:rPr>
+      </w:pPr>
+      <w:r>
+        <w:rPr>
+          <w:rFonts w:ascii="Times New Roman" w:hAnsi="Times New Roman" w:cs="Times New Roman"/>
+          <w:sz w:val="24"/>
+          <w:szCs w:val="24"/>
+        </w:rPr>
+        <w:t>D</w:t>
+      </w:r>
+      <w:r>
+        <w:rPr>
+          <w:rFonts w:ascii="Times New Roman" w:hAnsi="Times New Roman" w:cs="Times New Roman"/>
+          <w:sz w:val="24"/>
+          <w:szCs w:val="24"/>
+        </w:rPr>
+        <w:t>istinguishing the</w:t>
+      </w:r>
+      <w:r>
+        <w:rPr>
+          <w:rFonts w:ascii="Times New Roman" w:hAnsi="Times New Roman" w:cs="Times New Roman"/>
+          <w:sz w:val="24"/>
+          <w:szCs w:val="24"/>
+        </w:rPr>
+        <w:t>se</w:t>
+      </w:r>
+      <w:r>
+        <w:rPr>
+          <w:rFonts w:ascii="Times New Roman" w:hAnsi="Times New Roman" w:cs="Times New Roman"/>
+          <w:sz w:val="24"/>
+          <w:szCs w:val="24"/>
+        </w:rPr>
+        <w:t xml:space="preserve"> two concepts opens the door to</w:t>
+      </w:r>
+      <w:r>
+        <w:rPr>
+          <w:rFonts w:ascii="Times New Roman" w:hAnsi="Times New Roman" w:cs="Times New Roman"/>
+          <w:sz w:val="24"/>
+          <w:szCs w:val="24"/>
+        </w:rPr>
+        <w:t xml:space="preserve"> future work that delineates which factors may be more applicable to one process or the other.</w:t>
+      </w:r>
+      <w:r>
+        <w:rPr>
+          <w:rFonts w:ascii="Times New Roman" w:hAnsi="Times New Roman" w:cs="Times New Roman"/>
+          <w:sz w:val="24"/>
+          <w:szCs w:val="24"/>
+        </w:rPr>
+        <w:t xml:space="preserve"> Furthermore, as new technologies </w:t>
       </w:r>
       <w:r>
         <w:rPr>
@@ -1409,32 +3189,50 @@
           <w:szCs w:val="24"/>
         </w:rPr>
         <w:lastRenderedPageBreak/>
-        <w:t>extremity of attitude moralization.</w:t>
-      </w:r>
-      <w:r>
-        <w:rPr>
-          <w:rFonts w:ascii="Times New Roman" w:hAnsi="Times New Roman" w:cs="Times New Roman"/>
-          <w:sz w:val="24"/>
-          <w:szCs w:val="24"/>
-        </w:rPr>
-        <w:t xml:space="preserve"> While the two concepts of moral amplification and recognition are theoretically distinct, many of the psychological factors affecting one also affect the other. However, </w:t>
-      </w:r>
-      <w:r>
-        <w:rPr>
-          <w:rFonts w:ascii="Times New Roman" w:hAnsi="Times New Roman" w:cs="Times New Roman"/>
-          <w:sz w:val="24"/>
-          <w:szCs w:val="24"/>
-        </w:rPr>
-        <w:t>distinguishing these two concepts opens the door to</w:t>
-      </w:r>
-      <w:r>
-        <w:rPr>
-          <w:rFonts w:ascii="Times New Roman" w:hAnsi="Times New Roman" w:cs="Times New Roman"/>
-          <w:sz w:val="24"/>
-          <w:szCs w:val="24"/>
-        </w:rPr>
-        <w:t xml:space="preserve"> future work that delineates which factors may be more applicable to one process or the other.</w:t>
-      </w:r>
+        <w:t xml:space="preserve">and societal changes develop, the process of moral recognition becomes increasingly salient. </w:t>
+      </w:r>
+      <w:r>
+        <w:rPr>
+          <w:rFonts w:ascii="Times New Roman" w:hAnsi="Times New Roman" w:cs="Times New Roman"/>
+          <w:sz w:val="24"/>
+          <w:szCs w:val="24"/>
+        </w:rPr>
+        <w:t>For example,</w:t>
+      </w:r>
+      <w:r>
+        <w:rPr>
+          <w:rFonts w:ascii="Times New Roman" w:hAnsi="Times New Roman" w:cs="Times New Roman"/>
+          <w:sz w:val="24"/>
+          <w:szCs w:val="24"/>
+        </w:rPr>
+        <w:t xml:space="preserve"> moral recognition is pertinent when considering AI chatbots</w:t>
+      </w:r>
+      <w:r>
+        <w:rPr>
+          <w:rFonts w:ascii="Times New Roman" w:hAnsi="Times New Roman" w:cs="Times New Roman"/>
+          <w:sz w:val="24"/>
+          <w:szCs w:val="24"/>
+        </w:rPr>
+        <w:t>, as an entirely novel concept, the public in general has no preconceived notions with regards to it’s morality. This can be contrasted with contemporary topics that have been discussed for years, such as abortion, which lends itself more to studies related to further amplification or demoralization of an already morally weighty topic.</w:t>
+      </w:r>
+      <w:r>
+        <w:rPr>
+          <w:rFonts w:ascii="Times New Roman" w:hAnsi="Times New Roman" w:cs="Times New Roman"/>
+          <w:sz w:val="24"/>
+          <w:szCs w:val="24"/>
+        </w:rPr>
+        <w:t xml:space="preserve"> </w:t>
+      </w:r>
+    </w:p>
+    <w:p>
+      <w:pPr>
+        <w:spacing w:line="240" w:lineRule="auto"/>
+        <w:rPr>
+          <w:rFonts w:ascii="Times New Roman" w:hAnsi="Times New Roman" w:cs="Times New Roman"/>
+          <w:sz w:val="24"/>
+          <w:szCs w:val="24"/>
+        </w:rPr>
+      </w:pPr>
     </w:p>
     <w:p>
       <w:pPr>
@@ -1462,23 +3260,137 @@
           <w:szCs w:val="24"/>
         </w:rPr>
         <w:tab/>
-        <w:t xml:space="preserve">One goal of our research is to be successful at ‘demoralizing’ beliefs held with moral conviction. Previous research by </w:t>
-      </w:r>
-      <w:r>
-        <w:rPr>
-          <w:rFonts w:ascii="Times New Roman" w:hAnsi="Times New Roman" w:cs="Times New Roman"/>
-          <w:sz w:val="24"/>
-          <w:szCs w:val="24"/>
-        </w:rPr>
-        <w:t xml:space="preserve">Brannon (2019), Clifford (2017) and </w:t>
-      </w:r>
-      <w:r>
-        <w:rPr>
-          <w:rFonts w:ascii="Times New Roman" w:hAnsi="Times New Roman" w:cs="Times New Roman"/>
-          <w:sz w:val="24"/>
-          <w:szCs w:val="24"/>
-        </w:rPr>
-        <w:t>other researchers were unsuccessful at finding any effect of moral conviction at all in circumstances where it would be predicted to be effective (Asadullah 2019). One shared issue that these studies hold is various forms of psychometric measurement issues with regards to the construct of moral conviction.</w:t>
+        <w:t xml:space="preserve">One goal of our research is to be successful at ‘demoralizing’ beliefs held with moral conviction. </w:t>
+      </w:r>
+      <w:r>
+        <w:rPr>
+          <w:rFonts w:ascii="Times New Roman" w:hAnsi="Times New Roman" w:cs="Times New Roman"/>
+          <w:sz w:val="24"/>
+          <w:szCs w:val="24"/>
+        </w:rPr>
+        <w:t xml:space="preserve">In the previous literature, while some researchers have been successful in ‘demoralization’, other researchers have been unsuccessful (Brannon 2019; Clifford 2017). Additionally, some research by Asadullah and colleagues (2019) indicated that there was even a null effect of moral conviction. The primary shared issue that these studies hold were an improper parameterization of the </w:t>
+      </w:r>
+      <w:r>
+        <w:rPr>
+          <w:rFonts w:ascii="Times New Roman" w:hAnsi="Times New Roman" w:cs="Times New Roman"/>
+          <w:sz w:val="24"/>
+          <w:szCs w:val="24"/>
+        </w:rPr>
+        <w:t xml:space="preserve">psychometric measurement </w:t>
+      </w:r>
+      <w:r>
+        <w:rPr>
+          <w:rFonts w:ascii="Times New Roman" w:hAnsi="Times New Roman" w:cs="Times New Roman"/>
+          <w:sz w:val="24"/>
+          <w:szCs w:val="24"/>
+        </w:rPr>
+        <w:t xml:space="preserve">of moral conviction itself. </w:t>
+      </w:r>
+    </w:p>
+    <w:p>
+      <w:pPr>
+        <w:spacing w:line="240" w:lineRule="auto"/>
+        <w:rPr>
+          <w:rFonts w:ascii="Times New Roman" w:hAnsi="Times New Roman" w:cs="Times New Roman"/>
+          <w:sz w:val="24"/>
+          <w:szCs w:val="24"/>
+        </w:rPr>
+      </w:pPr>
+      <w:r>
+        <w:rPr>
+          <w:rFonts w:ascii="Times New Roman" w:hAnsi="Times New Roman" w:cs="Times New Roman"/>
+          <w:sz w:val="24"/>
+          <w:szCs w:val="24"/>
+        </w:rPr>
+        <w:tab/>
+        <w:t>For example, Brannon and colleagues (2019) were unable to reduce moral conviction</w:t>
+      </w:r>
+      <w:r>
+        <w:rPr>
+          <w:rFonts w:ascii="Times New Roman" w:hAnsi="Times New Roman" w:cs="Times New Roman"/>
+          <w:sz w:val="24"/>
+          <w:szCs w:val="24"/>
+        </w:rPr>
+        <w:t xml:space="preserve"> as they defined it,</w:t>
+      </w:r>
+      <w:r>
+        <w:rPr>
+          <w:rFonts w:ascii="Times New Roman" w:hAnsi="Times New Roman" w:cs="Times New Roman"/>
+          <w:sz w:val="24"/>
+          <w:szCs w:val="24"/>
+        </w:rPr>
+        <w:t xml:space="preserve"> </w:t>
+      </w:r>
+      <w:r>
+        <w:rPr>
+          <w:rFonts w:ascii="Times New Roman" w:hAnsi="Times New Roman" w:cs="Times New Roman"/>
+          <w:sz w:val="24"/>
+          <w:szCs w:val="24"/>
+        </w:rPr>
+        <w:t>on attitudes related to genetically modified organisms used as food</w:t>
+      </w:r>
+      <w:r>
+        <w:rPr>
+          <w:rFonts w:ascii="Times New Roman" w:hAnsi="Times New Roman" w:cs="Times New Roman"/>
+          <w:sz w:val="24"/>
+          <w:szCs w:val="24"/>
+        </w:rPr>
+        <w:t xml:space="preserve">. However, </w:t>
+      </w:r>
+      <w:r>
+        <w:rPr>
+          <w:rFonts w:ascii="Times New Roman" w:hAnsi="Times New Roman" w:cs="Times New Roman"/>
+          <w:sz w:val="24"/>
+          <w:szCs w:val="24"/>
+        </w:rPr>
+        <w:t xml:space="preserve">they also acknowledged that their null effect on moral conviction was likely due to the poor psychometric properties of the single-item measure they adapted from Skikta and colleagues (2005). </w:t>
+      </w:r>
+      <w:r>
+        <w:rPr>
+          <w:rFonts w:ascii="Times New Roman" w:hAnsi="Times New Roman" w:cs="Times New Roman"/>
+          <w:sz w:val="24"/>
+          <w:szCs w:val="24"/>
+          <w:highlight w:val="yellow"/>
+        </w:rPr>
+        <w:t>OBJECTIONS TO SINGLE ITEM MEASURES</w:t>
+      </w:r>
+    </w:p>
+    <w:p>
+      <w:pPr>
+        <w:spacing w:line="240" w:lineRule="auto"/>
+        <w:rPr>
+          <w:rFonts w:ascii="Times New Roman" w:hAnsi="Times New Roman" w:cs="Times New Roman"/>
+          <w:sz w:val="24"/>
+          <w:szCs w:val="24"/>
+        </w:rPr>
+      </w:pPr>
+    </w:p>
+    <w:p>
+      <w:pPr>
+        <w:spacing w:line="240" w:lineRule="auto"/>
+        <w:rPr>
+          <w:rFonts w:ascii="Times New Roman" w:hAnsi="Times New Roman" w:cs="Times New Roman"/>
+          <w:sz w:val="24"/>
+          <w:szCs w:val="24"/>
+        </w:rPr>
+      </w:pPr>
+    </w:p>
+    <w:p>
+      <w:pPr>
+        <w:spacing w:line="240" w:lineRule="auto"/>
+        <w:rPr>
+          <w:rFonts w:ascii="Times New Roman" w:hAnsi="Times New Roman" w:cs="Times New Roman"/>
+          <w:sz w:val="24"/>
+          <w:szCs w:val="24"/>
+        </w:rPr>
+      </w:pPr>
+      <w:r>
+        <w:rPr>
+          <w:rFonts w:ascii="Times New Roman" w:hAnsi="Times New Roman" w:cs="Times New Roman"/>
+          <w:sz w:val="24"/>
+          <w:szCs w:val="24"/>
+        </w:rPr>
+        <w:t xml:space="preserve">In comparison, Clifford and colleagues </w:t>
       </w:r>
     </w:p>
     <w:sectPr>
@@ -1971,11 +3883,126 @@
       </w:pPr>
     </w:lvl>
   </w:abstractNum>
+  <w:abstractNum w:abstractNumId="2" w15:restartNumberingAfterBreak="0">
+    <w:nsid w:val="731366C7"/>
+    <w:multiLevelType w:val="hybridMultilevel"/>
+    <w:tmpl w:val="1226A634"/>
+    <w:lvl w:ilvl="0" w:tplc="8776387A">
+      <w:numFmt w:val="bullet"/>
+      <w:lvlText w:val=""/>
+      <w:lvlJc w:val="left"/>
+      <w:pPr>
+        <w:ind w:left="720" w:hanging="360"/>
+      </w:pPr>
+      <w:rPr>
+        <w:rFonts w:ascii="Symbol" w:eastAsiaTheme="minorHAnsi" w:hAnsi="Symbol" w:cs="Times New Roman" w:hint="default"/>
+      </w:rPr>
+    </w:lvl>
+    <w:lvl w:ilvl="1" w:tplc="04090003">
+      <w:start w:val="1"/>
+      <w:numFmt w:val="bullet"/>
+      <w:lvlText w:val="o"/>
+      <w:lvlJc w:val="left"/>
+      <w:pPr>
+        <w:ind w:left="1440" w:hanging="360"/>
+      </w:pPr>
+      <w:rPr>
+        <w:rFonts w:ascii="Courier New" w:hAnsi="Courier New" w:cs="Courier New" w:hint="default"/>
+      </w:rPr>
+    </w:lvl>
+    <w:lvl w:ilvl="2" w:tplc="04090005">
+      <w:start w:val="1"/>
+      <w:numFmt w:val="bullet"/>
+      <w:lvlText w:val=""/>
+      <w:lvlJc w:val="left"/>
+      <w:pPr>
+        <w:ind w:left="2160" w:hanging="360"/>
+      </w:pPr>
+      <w:rPr>
+        <w:rFonts w:ascii="Wingdings" w:hAnsi="Wingdings" w:hint="default"/>
+      </w:rPr>
+    </w:lvl>
+    <w:lvl w:ilvl="3" w:tplc="04090001">
+      <w:start w:val="1"/>
+      <w:numFmt w:val="bullet"/>
+      <w:lvlText w:val=""/>
+      <w:lvlJc w:val="left"/>
+      <w:pPr>
+        <w:ind w:left="2880" w:hanging="360"/>
+      </w:pPr>
+      <w:rPr>
+        <w:rFonts w:ascii="Symbol" w:hAnsi="Symbol" w:hint="default"/>
+      </w:rPr>
+    </w:lvl>
+    <w:lvl w:ilvl="4" w:tplc="04090003">
+      <w:start w:val="1"/>
+      <w:numFmt w:val="bullet"/>
+      <w:lvlText w:val="o"/>
+      <w:lvlJc w:val="left"/>
+      <w:pPr>
+        <w:ind w:left="3600" w:hanging="360"/>
+      </w:pPr>
+      <w:rPr>
+        <w:rFonts w:ascii="Courier New" w:hAnsi="Courier New" w:cs="Courier New" w:hint="default"/>
+      </w:rPr>
+    </w:lvl>
+    <w:lvl w:ilvl="5" w:tplc="04090005" w:tentative="1">
+      <w:start w:val="1"/>
+      <w:numFmt w:val="bullet"/>
+      <w:lvlText w:val=""/>
+      <w:lvlJc w:val="left"/>
+      <w:pPr>
+        <w:ind w:left="4320" w:hanging="360"/>
+      </w:pPr>
+      <w:rPr>
+        <w:rFonts w:ascii="Wingdings" w:hAnsi="Wingdings" w:hint="default"/>
+      </w:rPr>
+    </w:lvl>
+    <w:lvl w:ilvl="6" w:tplc="04090001" w:tentative="1">
+      <w:start w:val="1"/>
+      <w:numFmt w:val="bullet"/>
+      <w:lvlText w:val=""/>
+      <w:lvlJc w:val="left"/>
+      <w:pPr>
+        <w:ind w:left="5040" w:hanging="360"/>
+      </w:pPr>
+      <w:rPr>
+        <w:rFonts w:ascii="Symbol" w:hAnsi="Symbol" w:hint="default"/>
+      </w:rPr>
+    </w:lvl>
+    <w:lvl w:ilvl="7" w:tplc="04090003" w:tentative="1">
+      <w:start w:val="1"/>
+      <w:numFmt w:val="bullet"/>
+      <w:lvlText w:val="o"/>
+      <w:lvlJc w:val="left"/>
+      <w:pPr>
+        <w:ind w:left="5760" w:hanging="360"/>
+      </w:pPr>
+      <w:rPr>
+        <w:rFonts w:ascii="Courier New" w:hAnsi="Courier New" w:cs="Courier New" w:hint="default"/>
+      </w:rPr>
+    </w:lvl>
+    <w:lvl w:ilvl="8" w:tplc="04090005" w:tentative="1">
+      <w:start w:val="1"/>
+      <w:numFmt w:val="bullet"/>
+      <w:lvlText w:val=""/>
+      <w:lvlJc w:val="left"/>
+      <w:pPr>
+        <w:ind w:left="6480" w:hanging="360"/>
+      </w:pPr>
+      <w:rPr>
+        <w:rFonts w:ascii="Wingdings" w:hAnsi="Wingdings" w:hint="default"/>
+      </w:rPr>
+    </w:lvl>
+  </w:abstractNum>
   <w:num w:numId="1" w16cid:durableId="294606047">
     <w:abstractNumId w:val="1"/>
   </w:num>
   <w:num w:numId="2" w16cid:durableId="26638813">
     <w:abstractNumId w:val="0"/>
+  </w:num>
+  <w:num w:numId="3" w16cid:durableId="365909602">
+    <w:abstractNumId w:val="2"/>
   </w:num>
 </w:numbering>
 </file>

</xml_diff>

<commit_message>
a bit behind but mostly still good considering the back injury
</commit_message>
<xml_diff>
--- a/Presentations/1 pager draft/Moral Conviction 2 Pager Extension.docx
+++ b/Presentations/1 pager draft/Moral Conviction 2 Pager Extension.docx
@@ -235,7 +235,25 @@
           <w:sz w:val="24"/>
           <w:szCs w:val="24"/>
         </w:rPr>
-        <w:t xml:space="preserve"> (Skitka et al., 2021)</w:t>
+        <w:t xml:space="preserve"> (</w:t>
+      </w:r>
+      <w:proofErr w:type="spellStart"/>
+      <w:r>
+        <w:rPr>
+          <w:rFonts w:ascii="Times New Roman" w:hAnsi="Times New Roman" w:cs="Times New Roman"/>
+          <w:sz w:val="24"/>
+          <w:szCs w:val="24"/>
+        </w:rPr>
+        <w:t>Skitka</w:t>
+      </w:r>
+      <w:proofErr w:type="spellEnd"/>
+      <w:r>
+        <w:rPr>
+          <w:rFonts w:ascii="Times New Roman" w:hAnsi="Times New Roman" w:cs="Times New Roman"/>
+          <w:sz w:val="24"/>
+          <w:szCs w:val="24"/>
+        </w:rPr>
+        <w:t xml:space="preserve"> et al., 2021)</w:t>
       </w:r>
       <w:r>
         <w:rPr>
@@ -351,7 +369,43 @@
           <w:sz w:val="24"/>
           <w:szCs w:val="24"/>
         </w:rPr>
-        <w:t xml:space="preserve"> (Kodapanakkal et al., 2022, Kutlaca, 2013)</w:t>
+        <w:t xml:space="preserve"> (</w:t>
+      </w:r>
+      <w:proofErr w:type="spellStart"/>
+      <w:r>
+        <w:rPr>
+          <w:rFonts w:ascii="Times New Roman" w:hAnsi="Times New Roman" w:cs="Times New Roman"/>
+          <w:sz w:val="24"/>
+          <w:szCs w:val="24"/>
+        </w:rPr>
+        <w:t>Kodapanakkal</w:t>
+      </w:r>
+      <w:proofErr w:type="spellEnd"/>
+      <w:r>
+        <w:rPr>
+          <w:rFonts w:ascii="Times New Roman" w:hAnsi="Times New Roman" w:cs="Times New Roman"/>
+          <w:sz w:val="24"/>
+          <w:szCs w:val="24"/>
+        </w:rPr>
+        <w:t xml:space="preserve"> et al., 2022, </w:t>
+      </w:r>
+      <w:proofErr w:type="spellStart"/>
+      <w:r>
+        <w:rPr>
+          <w:rFonts w:ascii="Times New Roman" w:hAnsi="Times New Roman" w:cs="Times New Roman"/>
+          <w:sz w:val="24"/>
+          <w:szCs w:val="24"/>
+        </w:rPr>
+        <w:t>Kutlaca</w:t>
+      </w:r>
+      <w:proofErr w:type="spellEnd"/>
+      <w:r>
+        <w:rPr>
+          <w:rFonts w:ascii="Times New Roman" w:hAnsi="Times New Roman" w:cs="Times New Roman"/>
+          <w:sz w:val="24"/>
+          <w:szCs w:val="24"/>
+        </w:rPr>
+        <w:t>, 2013)</w:t>
       </w:r>
       <w:r>
         <w:rPr>
@@ -441,13 +495,41 @@
         </w:rPr>
         <w:t>(</w:t>
       </w:r>
-      <w:r>
-        <w:rPr>
-          <w:rFonts w:ascii="Times New Roman" w:hAnsi="Times New Roman" w:cs="Times New Roman"/>
-          <w:sz w:val="24"/>
-          <w:szCs w:val="24"/>
-        </w:rPr>
-        <w:t>Aignesberger et al., 2023; Fenzi et al., 2022</w:t>
+      <w:proofErr w:type="spellStart"/>
+      <w:r>
+        <w:rPr>
+          <w:rFonts w:ascii="Times New Roman" w:hAnsi="Times New Roman" w:cs="Times New Roman"/>
+          <w:sz w:val="24"/>
+          <w:szCs w:val="24"/>
+        </w:rPr>
+        <w:t>Aignesberger</w:t>
+      </w:r>
+      <w:proofErr w:type="spellEnd"/>
+      <w:r>
+        <w:rPr>
+          <w:rFonts w:ascii="Times New Roman" w:hAnsi="Times New Roman" w:cs="Times New Roman"/>
+          <w:sz w:val="24"/>
+          <w:szCs w:val="24"/>
+        </w:rPr>
+        <w:t xml:space="preserve"> et al., 2023; </w:t>
+      </w:r>
+      <w:proofErr w:type="spellStart"/>
+      <w:r>
+        <w:rPr>
+          <w:rFonts w:ascii="Times New Roman" w:hAnsi="Times New Roman" w:cs="Times New Roman"/>
+          <w:sz w:val="24"/>
+          <w:szCs w:val="24"/>
+        </w:rPr>
+        <w:t>Fenzi</w:t>
+      </w:r>
+      <w:proofErr w:type="spellEnd"/>
+      <w:r>
+        <w:rPr>
+          <w:rFonts w:ascii="Times New Roman" w:hAnsi="Times New Roman" w:cs="Times New Roman"/>
+          <w:sz w:val="24"/>
+          <w:szCs w:val="24"/>
+        </w:rPr>
+        <w:t xml:space="preserve"> et al., 2022</w:t>
       </w:r>
       <w:del w:id="4" w:author="Shaffer, Victoria A." w:date="2024-01-17T11:21:00Z">
         <w:r>
@@ -566,7 +648,25 @@
           <w:sz w:val="24"/>
           <w:szCs w:val="24"/>
         </w:rPr>
-        <w:t xml:space="preserve">Additionally, we plan on using an expanded item for measuring moral conviction that is an adaption of work by Skitka et al., (2021), which is novel insofar as it will measure perceptions of objectivity and universality in belief, which has been assumed but has not been directly assessed. </w:t>
+        <w:t xml:space="preserve">Additionally, we plan on using an expanded item for measuring moral conviction that is an adaption of work by </w:t>
+      </w:r>
+      <w:proofErr w:type="spellStart"/>
+      <w:r>
+        <w:rPr>
+          <w:rFonts w:ascii="Times New Roman" w:hAnsi="Times New Roman" w:cs="Times New Roman"/>
+          <w:sz w:val="24"/>
+          <w:szCs w:val="24"/>
+        </w:rPr>
+        <w:t>Skitka</w:t>
+      </w:r>
+      <w:proofErr w:type="spellEnd"/>
+      <w:r>
+        <w:rPr>
+          <w:rFonts w:ascii="Times New Roman" w:hAnsi="Times New Roman" w:cs="Times New Roman"/>
+          <w:sz w:val="24"/>
+          <w:szCs w:val="24"/>
+        </w:rPr>
+        <w:t xml:space="preserve"> et al., (2021), which is novel insofar as it will measure perceptions of objectivity and universality in belief, which has been assumed but has not been directly assessed. </w:t>
       </w:r>
       <w:commentRangeStart w:id="10"/>
       <w:commentRangeStart w:id="11"/>
@@ -657,7 +757,25 @@
           <w:sz w:val="24"/>
           <w:szCs w:val="24"/>
         </w:rPr>
-        <w:t>they appear to be independent of normative/majority influence (Skitka et al., 2005)</w:t>
+        <w:t>they appear to be independent of normative/majority influence (</w:t>
+      </w:r>
+      <w:proofErr w:type="spellStart"/>
+      <w:r>
+        <w:rPr>
+          <w:rFonts w:ascii="Times New Roman" w:hAnsi="Times New Roman" w:cs="Times New Roman"/>
+          <w:sz w:val="24"/>
+          <w:szCs w:val="24"/>
+        </w:rPr>
+        <w:t>Skitka</w:t>
+      </w:r>
+      <w:proofErr w:type="spellEnd"/>
+      <w:r>
+        <w:rPr>
+          <w:rFonts w:ascii="Times New Roman" w:hAnsi="Times New Roman" w:cs="Times New Roman"/>
+          <w:sz w:val="24"/>
+          <w:szCs w:val="24"/>
+        </w:rPr>
+        <w:t xml:space="preserve"> et al., 2005)</w:t>
       </w:r>
       <w:r>
         <w:rPr>
@@ -805,7 +923,27 @@
             <w:sz w:val="24"/>
             <w:szCs w:val="24"/>
           </w:rPr>
-          <w:t xml:space="preserve"> – This can be it’s own ‘study 1’ the best </w:t>
+          <w:t xml:space="preserve"> – This can be </w:t>
+        </w:r>
+        <w:proofErr w:type="spellStart"/>
+        <w:proofErr w:type="gramStart"/>
+        <w:r>
+          <w:rPr>
+            <w:rFonts w:ascii="Times New Roman" w:hAnsi="Times New Roman" w:cs="Times New Roman"/>
+            <w:sz w:val="24"/>
+            <w:szCs w:val="24"/>
+          </w:rPr>
+          <w:t>it’s</w:t>
+        </w:r>
+        <w:proofErr w:type="spellEnd"/>
+        <w:proofErr w:type="gramEnd"/>
+        <w:r>
+          <w:rPr>
+            <w:rFonts w:ascii="Times New Roman" w:hAnsi="Times New Roman" w:cs="Times New Roman"/>
+            <w:sz w:val="24"/>
+            <w:szCs w:val="24"/>
+          </w:rPr>
+          <w:t xml:space="preserve"> own ‘study 1’ the best </w:t>
         </w:r>
       </w:ins>
       <w:ins w:id="21" w:author="Duan, Sean (MU-Student)" w:date="2024-01-17T14:26:00Z">
@@ -847,7 +985,25 @@
             <w:sz w:val="24"/>
             <w:szCs w:val="24"/>
           </w:rPr>
-          <w:t>Look into more deeply ‘construct validity’ that is the primary concern with regards to this improved psychometric. Is the interpretation of this construct correct?</w:t>
+          <w:t xml:space="preserve">Look into more deeply ‘construct validity’ that is the primary concern with regards to this improved psychometric. Is the interpretation of this </w:t>
+        </w:r>
+        <w:proofErr w:type="gramStart"/>
+        <w:r>
+          <w:rPr>
+            <w:rFonts w:ascii="Times New Roman" w:hAnsi="Times New Roman" w:cs="Times New Roman"/>
+            <w:sz w:val="24"/>
+            <w:szCs w:val="24"/>
+          </w:rPr>
+          <w:t>construct</w:t>
+        </w:r>
+        <w:proofErr w:type="gramEnd"/>
+        <w:r>
+          <w:rPr>
+            <w:rFonts w:ascii="Times New Roman" w:hAnsi="Times New Roman" w:cs="Times New Roman"/>
+            <w:sz w:val="24"/>
+            <w:szCs w:val="24"/>
+          </w:rPr>
+          <w:t xml:space="preserve"> correct?</w:t>
         </w:r>
       </w:ins>
       <w:ins w:id="25" w:author="Duan, Sean (MU-Student)" w:date="2024-01-17T14:27:00Z">
@@ -867,9 +1023,19 @@
             <w:sz w:val="24"/>
             <w:szCs w:val="24"/>
           </w:rPr>
-          <w:t>. Moral conviction is related to strength of belief – how do we measure them differently?</w:t>
+          <w:t xml:space="preserve">. Moral conviction is related to strength of belief – how do we measure them </w:t>
+        </w:r>
+        <w:proofErr w:type="gramStart"/>
+        <w:r>
+          <w:rPr>
+            <w:rFonts w:ascii="Times New Roman" w:hAnsi="Times New Roman" w:cs="Times New Roman"/>
+            <w:sz w:val="24"/>
+            <w:szCs w:val="24"/>
+          </w:rPr>
+          <w:t>differently?</w:t>
         </w:r>
       </w:ins>
+      <w:proofErr w:type="gramEnd"/>
     </w:p>
     <w:p>
       <w:pPr>
@@ -982,8 +1148,18 @@
           <w:sz w:val="24"/>
           <w:szCs w:val="24"/>
         </w:rPr>
-        <w:t>Single item measures have some concerns regarding reliability and criterion validity</w:t>
-      </w:r>
+        <w:t xml:space="preserve">Single item measures have some concerns regarding reliability and criterion </w:t>
+      </w:r>
+      <w:proofErr w:type="gramStart"/>
+      <w:r>
+        <w:rPr>
+          <w:rFonts w:ascii="Times New Roman" w:hAnsi="Times New Roman" w:cs="Times New Roman"/>
+          <w:sz w:val="24"/>
+          <w:szCs w:val="24"/>
+        </w:rPr>
+        <w:t>validity</w:t>
+      </w:r>
+      <w:proofErr w:type="gramEnd"/>
     </w:p>
     <w:p>
       <w:pPr>
@@ -1005,8 +1181,18 @@
           <w:sz w:val="24"/>
           <w:szCs w:val="24"/>
         </w:rPr>
-        <w:t>Single items do have some advantages</w:t>
-      </w:r>
+        <w:t xml:space="preserve">Single items do have some </w:t>
+      </w:r>
+      <w:proofErr w:type="gramStart"/>
+      <w:r>
+        <w:rPr>
+          <w:rFonts w:ascii="Times New Roman" w:hAnsi="Times New Roman" w:cs="Times New Roman"/>
+          <w:sz w:val="24"/>
+          <w:szCs w:val="24"/>
+        </w:rPr>
+        <w:t>advantages</w:t>
+      </w:r>
+      <w:proofErr w:type="gramEnd"/>
     </w:p>
     <w:p>
       <w:pPr>
@@ -1174,8 +1360,18 @@
           <w:sz w:val="24"/>
           <w:szCs w:val="24"/>
         </w:rPr>
-        <w:t>Multi item measures have their own advantages</w:t>
-      </w:r>
+        <w:t xml:space="preserve">Multi item measures have their own </w:t>
+      </w:r>
+      <w:proofErr w:type="gramStart"/>
+      <w:r>
+        <w:rPr>
+          <w:rFonts w:ascii="Times New Roman" w:hAnsi="Times New Roman" w:cs="Times New Roman"/>
+          <w:sz w:val="24"/>
+          <w:szCs w:val="24"/>
+        </w:rPr>
+        <w:t>advantages</w:t>
+      </w:r>
+      <w:proofErr w:type="gramEnd"/>
     </w:p>
     <w:p>
       <w:pPr>
@@ -1205,7 +1401,25 @@
           <w:sz w:val="24"/>
           <w:szCs w:val="24"/>
         </w:rPr>
-        <w:t>: Multiple indicators adjusts for random error</w:t>
+        <w:t xml:space="preserve">: Multiple indicators </w:t>
+      </w:r>
+      <w:proofErr w:type="gramStart"/>
+      <w:r>
+        <w:rPr>
+          <w:rFonts w:ascii="Times New Roman" w:hAnsi="Times New Roman" w:cs="Times New Roman"/>
+          <w:sz w:val="24"/>
+          <w:szCs w:val="24"/>
+        </w:rPr>
+        <w:t>adjusts</w:t>
+      </w:r>
+      <w:proofErr w:type="gramEnd"/>
+      <w:r>
+        <w:rPr>
+          <w:rFonts w:ascii="Times New Roman" w:hAnsi="Times New Roman" w:cs="Times New Roman"/>
+          <w:sz w:val="24"/>
+          <w:szCs w:val="24"/>
+        </w:rPr>
+        <w:t xml:space="preserve"> for random error</w:t>
       </w:r>
       <w:r>
         <w:rPr>
@@ -1244,7 +1458,25 @@
           <w:sz w:val="24"/>
           <w:szCs w:val="24"/>
         </w:rPr>
-        <w:t>More items = measurement error decreases and measurement accuracy increases.</w:t>
+        <w:t xml:space="preserve">More items = measurement error decreases and measurement accuracy </w:t>
+      </w:r>
+      <w:proofErr w:type="gramStart"/>
+      <w:r>
+        <w:rPr>
+          <w:rFonts w:ascii="Times New Roman" w:hAnsi="Times New Roman" w:cs="Times New Roman"/>
+          <w:sz w:val="24"/>
+          <w:szCs w:val="24"/>
+        </w:rPr>
+        <w:t>increases</w:t>
+      </w:r>
+      <w:proofErr w:type="gramEnd"/>
+      <w:r>
+        <w:rPr>
+          <w:rFonts w:ascii="Times New Roman" w:hAnsi="Times New Roman" w:cs="Times New Roman"/>
+          <w:sz w:val="24"/>
+          <w:szCs w:val="24"/>
+        </w:rPr>
+        <w:t>.</w:t>
       </w:r>
     </w:p>
     <w:p>
@@ -1283,7 +1515,25 @@
           <w:sz w:val="24"/>
           <w:szCs w:val="24"/>
         </w:rPr>
-        <w:t>validity: larger set of indicators results in more coverage of many possible distinct ‘construct facets’ (applicable here w.r.t. universality and objectivity, which are two additional facets).</w:t>
+        <w:t xml:space="preserve">validity: larger set of indicators results in more coverage of many possible distinct ‘construct facets’ (applicable here </w:t>
+      </w:r>
+      <w:proofErr w:type="spellStart"/>
+      <w:r>
+        <w:rPr>
+          <w:rFonts w:ascii="Times New Roman" w:hAnsi="Times New Roman" w:cs="Times New Roman"/>
+          <w:sz w:val="24"/>
+          <w:szCs w:val="24"/>
+        </w:rPr>
+        <w:t>w.r.t.</w:t>
+      </w:r>
+      <w:proofErr w:type="spellEnd"/>
+      <w:r>
+        <w:rPr>
+          <w:rFonts w:ascii="Times New Roman" w:hAnsi="Times New Roman" w:cs="Times New Roman"/>
+          <w:sz w:val="24"/>
+          <w:szCs w:val="24"/>
+        </w:rPr>
+        <w:t xml:space="preserve"> universality and objectivity, which are two additional facets).</w:t>
       </w:r>
     </w:p>
     <w:p>
@@ -1306,7 +1556,25 @@
           <w:sz w:val="24"/>
           <w:szCs w:val="24"/>
         </w:rPr>
-        <w:t>Additionally, many theoretically constructs are continuous (e.g., moral conviction), and thus multiple items provide a better approximation of the data.</w:t>
+        <w:t xml:space="preserve">Additionally, many </w:t>
+      </w:r>
+      <w:proofErr w:type="gramStart"/>
+      <w:r>
+        <w:rPr>
+          <w:rFonts w:ascii="Times New Roman" w:hAnsi="Times New Roman" w:cs="Times New Roman"/>
+          <w:sz w:val="24"/>
+          <w:szCs w:val="24"/>
+        </w:rPr>
+        <w:t>theoretically</w:t>
+      </w:r>
+      <w:proofErr w:type="gramEnd"/>
+      <w:r>
+        <w:rPr>
+          <w:rFonts w:ascii="Times New Roman" w:hAnsi="Times New Roman" w:cs="Times New Roman"/>
+          <w:sz w:val="24"/>
+          <w:szCs w:val="24"/>
+        </w:rPr>
+        <w:t xml:space="preserve"> constructs are continuous (e.g., moral conviction), and thus multiple items provide a better approximation of the data.</w:t>
       </w:r>
     </w:p>
     <w:p>
@@ -1445,7 +1713,25 @@
           <w:sz w:val="24"/>
           <w:szCs w:val="24"/>
         </w:rPr>
-        <w:t>The extent to which a scale produces consistent results given repeated measurements. E.g., degree to which measurement model is free from random error.</w:t>
+        <w:t xml:space="preserve">The extent to which a scale produces consistent results given repeated measurements. E.g., </w:t>
+      </w:r>
+      <w:proofErr w:type="gramStart"/>
+      <w:r>
+        <w:rPr>
+          <w:rFonts w:ascii="Times New Roman" w:hAnsi="Times New Roman" w:cs="Times New Roman"/>
+          <w:sz w:val="24"/>
+          <w:szCs w:val="24"/>
+        </w:rPr>
+        <w:t>degree</w:t>
+      </w:r>
+      <w:proofErr w:type="gramEnd"/>
+      <w:r>
+        <w:rPr>
+          <w:rFonts w:ascii="Times New Roman" w:hAnsi="Times New Roman" w:cs="Times New Roman"/>
+          <w:sz w:val="24"/>
+          <w:szCs w:val="24"/>
+        </w:rPr>
+        <w:t xml:space="preserve"> to which measurement model is free from random error.</w:t>
       </w:r>
     </w:p>
     <w:p>
@@ -1468,7 +1754,25 @@
           <w:sz w:val="24"/>
           <w:szCs w:val="24"/>
         </w:rPr>
-        <w:t>For single item measures, standard approach is examining how much each measure predicts a relevant outcome.</w:t>
+        <w:t xml:space="preserve">For single item measures, </w:t>
+      </w:r>
+      <w:proofErr w:type="gramStart"/>
+      <w:r>
+        <w:rPr>
+          <w:rFonts w:ascii="Times New Roman" w:hAnsi="Times New Roman" w:cs="Times New Roman"/>
+          <w:sz w:val="24"/>
+          <w:szCs w:val="24"/>
+        </w:rPr>
+        <w:t>standard</w:t>
+      </w:r>
+      <w:proofErr w:type="gramEnd"/>
+      <w:r>
+        <w:rPr>
+          <w:rFonts w:ascii="Times New Roman" w:hAnsi="Times New Roman" w:cs="Times New Roman"/>
+          <w:sz w:val="24"/>
+          <w:szCs w:val="24"/>
+        </w:rPr>
+        <w:t xml:space="preserve"> approach is examining how much each measure predicts a relevant outcome.</w:t>
       </w:r>
     </w:p>
     <w:p>
@@ -1576,7 +1880,25 @@
           <w:sz w:val="24"/>
           <w:szCs w:val="24"/>
         </w:rPr>
-        <w:t xml:space="preserve"> are traded off against the ‘practical advantages’.</w:t>
+        <w:t xml:space="preserve"> are traded off against the ‘practical </w:t>
+      </w:r>
+      <w:proofErr w:type="gramStart"/>
+      <w:r>
+        <w:rPr>
+          <w:rFonts w:ascii="Times New Roman" w:hAnsi="Times New Roman" w:cs="Times New Roman"/>
+          <w:sz w:val="24"/>
+          <w:szCs w:val="24"/>
+        </w:rPr>
+        <w:t>advantages’</w:t>
+      </w:r>
+      <w:proofErr w:type="gramEnd"/>
+      <w:r>
+        <w:rPr>
+          <w:rFonts w:ascii="Times New Roman" w:hAnsi="Times New Roman" w:cs="Times New Roman"/>
+          <w:sz w:val="24"/>
+          <w:szCs w:val="24"/>
+        </w:rPr>
+        <w:t>.</w:t>
       </w:r>
     </w:p>
     <w:p>
@@ -1588,13 +1910,23 @@
           <w:szCs w:val="28"/>
         </w:rPr>
       </w:pPr>
+      <w:proofErr w:type="spellStart"/>
       <w:r>
         <w:rPr>
           <w:rFonts w:ascii="Times New Roman" w:hAnsi="Times New Roman" w:cs="Times New Roman"/>
           <w:sz w:val="28"/>
           <w:szCs w:val="28"/>
         </w:rPr>
-        <w:t>Diamantoupoulos 2012:</w:t>
+        <w:t>Diamantoupoulos</w:t>
+      </w:r>
+      <w:proofErr w:type="spellEnd"/>
+      <w:r>
+        <w:rPr>
+          <w:rFonts w:ascii="Times New Roman" w:hAnsi="Times New Roman" w:cs="Times New Roman"/>
+          <w:sz w:val="28"/>
+          <w:szCs w:val="28"/>
+        </w:rPr>
+        <w:t xml:space="preserve"> 2012:</w:t>
       </w:r>
     </w:p>
     <w:p>
@@ -1640,7 +1972,27 @@
           <w:sz w:val="24"/>
           <w:szCs w:val="24"/>
         </w:rPr>
-        <w:t>Simulation study identifying the influence of difference factors on predictive validity for single and multi item measures</w:t>
+        <w:t xml:space="preserve">Simulation study identifying the influence of difference factors on predictive validity for single and </w:t>
+      </w:r>
+      <w:proofErr w:type="spellStart"/>
+      <w:proofErr w:type="gramStart"/>
+      <w:r>
+        <w:rPr>
+          <w:rFonts w:ascii="Times New Roman" w:hAnsi="Times New Roman" w:cs="Times New Roman"/>
+          <w:sz w:val="24"/>
+          <w:szCs w:val="24"/>
+        </w:rPr>
+        <w:t>multi item</w:t>
+      </w:r>
+      <w:proofErr w:type="spellEnd"/>
+      <w:proofErr w:type="gramEnd"/>
+      <w:r>
+        <w:rPr>
+          <w:rFonts w:ascii="Times New Roman" w:hAnsi="Times New Roman" w:cs="Times New Roman"/>
+          <w:sz w:val="24"/>
+          <w:szCs w:val="24"/>
+        </w:rPr>
+        <w:t xml:space="preserve"> measures</w:t>
       </w:r>
       <w:r>
         <w:rPr>
@@ -1717,7 +2069,43 @@
           <w:sz w:val="24"/>
           <w:szCs w:val="24"/>
         </w:rPr>
-        <w:t>With single item measures, respondents ignore aspects that are irrelevant to this particular situation, and differentially weight the attributes!</w:t>
+        <w:t xml:space="preserve">With single item measures, respondents ignore aspects that are irrelevant to this </w:t>
+      </w:r>
+      <w:proofErr w:type="gramStart"/>
+      <w:r>
+        <w:rPr>
+          <w:rFonts w:ascii="Times New Roman" w:hAnsi="Times New Roman" w:cs="Times New Roman"/>
+          <w:sz w:val="24"/>
+          <w:szCs w:val="24"/>
+        </w:rPr>
+        <w:t>particular situation</w:t>
+      </w:r>
+      <w:proofErr w:type="gramEnd"/>
+      <w:r>
+        <w:rPr>
+          <w:rFonts w:ascii="Times New Roman" w:hAnsi="Times New Roman" w:cs="Times New Roman"/>
+          <w:sz w:val="24"/>
+          <w:szCs w:val="24"/>
+        </w:rPr>
+        <w:t xml:space="preserve">, and differentially </w:t>
+      </w:r>
+      <w:proofErr w:type="gramStart"/>
+      <w:r>
+        <w:rPr>
+          <w:rFonts w:ascii="Times New Roman" w:hAnsi="Times New Roman" w:cs="Times New Roman"/>
+          <w:sz w:val="24"/>
+          <w:szCs w:val="24"/>
+        </w:rPr>
+        <w:t>weight</w:t>
+      </w:r>
+      <w:proofErr w:type="gramEnd"/>
+      <w:r>
+        <w:rPr>
+          <w:rFonts w:ascii="Times New Roman" w:hAnsi="Times New Roman" w:cs="Times New Roman"/>
+          <w:sz w:val="24"/>
+          <w:szCs w:val="24"/>
+        </w:rPr>
+        <w:t xml:space="preserve"> the attributes!</w:t>
       </w:r>
     </w:p>
     <w:p>
@@ -1740,7 +2128,25 @@
           <w:sz w:val="24"/>
           <w:szCs w:val="24"/>
         </w:rPr>
-        <w:t>This results in problems when the construct is not able to be easily described or made clear to the participants (e.g.,, what the heck is moral conviction?)</w:t>
+        <w:t>This results in problems when the construct is not able to be easily described or made clear to the participants (</w:t>
+      </w:r>
+      <w:proofErr w:type="gramStart"/>
+      <w:r>
+        <w:rPr>
+          <w:rFonts w:ascii="Times New Roman" w:hAnsi="Times New Roman" w:cs="Times New Roman"/>
+          <w:sz w:val="24"/>
+          <w:szCs w:val="24"/>
+        </w:rPr>
+        <w:t>e.g.,,</w:t>
+      </w:r>
+      <w:proofErr w:type="gramEnd"/>
+      <w:r>
+        <w:rPr>
+          <w:rFonts w:ascii="Times New Roman" w:hAnsi="Times New Roman" w:cs="Times New Roman"/>
+          <w:sz w:val="24"/>
+          <w:szCs w:val="24"/>
+        </w:rPr>
+        <w:t xml:space="preserve"> what the heck is moral conviction?)</w:t>
       </w:r>
     </w:p>
     <w:p>
@@ -2032,7 +2438,43 @@
           <w:sz w:val="24"/>
           <w:szCs w:val="24"/>
         </w:rPr>
-        <w:t>27 items that were rated on a 7 point likert scale.</w:t>
+        <w:t xml:space="preserve">27 items that were rated on a </w:t>
+      </w:r>
+      <w:proofErr w:type="gramStart"/>
+      <w:r>
+        <w:rPr>
+          <w:rFonts w:ascii="Times New Roman" w:hAnsi="Times New Roman" w:cs="Times New Roman"/>
+          <w:sz w:val="24"/>
+          <w:szCs w:val="24"/>
+        </w:rPr>
+        <w:t>7 point</w:t>
+      </w:r>
+      <w:proofErr w:type="gramEnd"/>
+      <w:r>
+        <w:rPr>
+          <w:rFonts w:ascii="Times New Roman" w:hAnsi="Times New Roman" w:cs="Times New Roman"/>
+          <w:sz w:val="24"/>
+          <w:szCs w:val="24"/>
+        </w:rPr>
+        <w:t xml:space="preserve"> </w:t>
+      </w:r>
+      <w:proofErr w:type="spellStart"/>
+      <w:r>
+        <w:rPr>
+          <w:rFonts w:ascii="Times New Roman" w:hAnsi="Times New Roman" w:cs="Times New Roman"/>
+          <w:sz w:val="24"/>
+          <w:szCs w:val="24"/>
+        </w:rPr>
+        <w:t>likert</w:t>
+      </w:r>
+      <w:proofErr w:type="spellEnd"/>
+      <w:r>
+        <w:rPr>
+          <w:rFonts w:ascii="Times New Roman" w:hAnsi="Times New Roman" w:cs="Times New Roman"/>
+          <w:sz w:val="24"/>
+          <w:szCs w:val="24"/>
+        </w:rPr>
+        <w:t xml:space="preserve"> scale.</w:t>
       </w:r>
     </w:p>
     <w:p>
@@ -2103,13 +2545,41 @@
           <w:szCs w:val="24"/>
         </w:rPr>
       </w:pPr>
-      <w:r>
-        <w:rPr>
-          <w:rFonts w:ascii="Times New Roman" w:hAnsi="Times New Roman" w:cs="Times New Roman"/>
-          <w:sz w:val="24"/>
-          <w:szCs w:val="24"/>
-        </w:rPr>
-        <w:t>Scree plot resulted in a four factor solution with 51% of variance explained.</w:t>
+      <w:proofErr w:type="gramStart"/>
+      <w:r>
+        <w:rPr>
+          <w:rFonts w:ascii="Times New Roman" w:hAnsi="Times New Roman" w:cs="Times New Roman"/>
+          <w:sz w:val="24"/>
+          <w:szCs w:val="24"/>
+        </w:rPr>
+        <w:t>Scree</w:t>
+      </w:r>
+      <w:proofErr w:type="gramEnd"/>
+      <w:r>
+        <w:rPr>
+          <w:rFonts w:ascii="Times New Roman" w:hAnsi="Times New Roman" w:cs="Times New Roman"/>
+          <w:sz w:val="24"/>
+          <w:szCs w:val="24"/>
+        </w:rPr>
+        <w:t xml:space="preserve"> plot resulted in a </w:t>
+      </w:r>
+      <w:proofErr w:type="gramStart"/>
+      <w:r>
+        <w:rPr>
+          <w:rFonts w:ascii="Times New Roman" w:hAnsi="Times New Roman" w:cs="Times New Roman"/>
+          <w:sz w:val="24"/>
+          <w:szCs w:val="24"/>
+        </w:rPr>
+        <w:t>four factor</w:t>
+      </w:r>
+      <w:proofErr w:type="gramEnd"/>
+      <w:r>
+        <w:rPr>
+          <w:rFonts w:ascii="Times New Roman" w:hAnsi="Times New Roman" w:cs="Times New Roman"/>
+          <w:sz w:val="24"/>
+          <w:szCs w:val="24"/>
+        </w:rPr>
+        <w:t xml:space="preserve"> solution with 51% of variance explained.</w:t>
       </w:r>
     </w:p>
     <w:p>
@@ -2225,7 +2695,25 @@
           <w:sz w:val="24"/>
           <w:szCs w:val="24"/>
         </w:rPr>
-        <w:t xml:space="preserve"> (overinclusiveness).</w:t>
+        <w:t xml:space="preserve"> (</w:t>
+      </w:r>
+      <w:proofErr w:type="spellStart"/>
+      <w:r>
+        <w:rPr>
+          <w:rFonts w:ascii="Times New Roman" w:hAnsi="Times New Roman" w:cs="Times New Roman"/>
+          <w:sz w:val="24"/>
+          <w:szCs w:val="24"/>
+        </w:rPr>
+        <w:t>overinclusiveness</w:t>
+      </w:r>
+      <w:proofErr w:type="spellEnd"/>
+      <w:r>
+        <w:rPr>
+          <w:rFonts w:ascii="Times New Roman" w:hAnsi="Times New Roman" w:cs="Times New Roman"/>
+          <w:sz w:val="24"/>
+          <w:szCs w:val="24"/>
+        </w:rPr>
+        <w:t>).</w:t>
       </w:r>
     </w:p>
     <w:p>
@@ -2450,7 +2938,25 @@
           <w:sz w:val="24"/>
           <w:szCs w:val="24"/>
         </w:rPr>
-        <w:t>Resulted in a Bifactor Model where the items were loaded on a single factor, and 1-3 were cross-loaded on a second factor.</w:t>
+        <w:t xml:space="preserve">Resulted in a Bifactor Model where the items were loaded on a single factor, and 1-3 were </w:t>
+      </w:r>
+      <w:proofErr w:type="gramStart"/>
+      <w:r>
+        <w:rPr>
+          <w:rFonts w:ascii="Times New Roman" w:hAnsi="Times New Roman" w:cs="Times New Roman"/>
+          <w:sz w:val="24"/>
+          <w:szCs w:val="24"/>
+        </w:rPr>
+        <w:t>cross-loaded</w:t>
+      </w:r>
+      <w:proofErr w:type="gramEnd"/>
+      <w:r>
+        <w:rPr>
+          <w:rFonts w:ascii="Times New Roman" w:hAnsi="Times New Roman" w:cs="Times New Roman"/>
+          <w:sz w:val="24"/>
+          <w:szCs w:val="24"/>
+        </w:rPr>
+        <w:t xml:space="preserve"> on a second factor.</w:t>
       </w:r>
     </w:p>
     <w:p>
@@ -2520,8 +3026,18 @@
           <w:sz w:val="24"/>
           <w:szCs w:val="24"/>
         </w:rPr>
-        <w:t>No association with belief in medicine being harmful and distrust in medicine</w:t>
-      </w:r>
+        <w:t xml:space="preserve">No association with belief in medicine being harmful and distrust in </w:t>
+      </w:r>
+      <w:proofErr w:type="gramStart"/>
+      <w:r>
+        <w:rPr>
+          <w:rFonts w:ascii="Times New Roman" w:hAnsi="Times New Roman" w:cs="Times New Roman"/>
+          <w:sz w:val="24"/>
+          <w:szCs w:val="24"/>
+        </w:rPr>
+        <w:t>medicine</w:t>
+      </w:r>
+      <w:proofErr w:type="gramEnd"/>
     </w:p>
     <w:p>
       <w:pPr>
@@ -2638,6 +3154,2145 @@
         </w:rPr>
         <w:t>Hypothetical scenarios were examined, and maximizers were more likely than minimizers to prefer more action (surgery, not waiting, continued chemo, etc.), but not in cases of experimental treatment.</w:t>
       </w:r>
+    </w:p>
+    <w:p>
+      <w:pPr>
+        <w:spacing w:line="240" w:lineRule="auto"/>
+        <w:rPr>
+          <w:rFonts w:ascii="Times New Roman" w:hAnsi="Times New Roman" w:cs="Times New Roman"/>
+          <w:sz w:val="24"/>
+          <w:szCs w:val="24"/>
+        </w:rPr>
+      </w:pPr>
+      <w:r>
+        <w:rPr>
+          <w:rFonts w:ascii="Times New Roman" w:hAnsi="Times New Roman" w:cs="Times New Roman"/>
+          <w:sz w:val="24"/>
+          <w:szCs w:val="24"/>
+        </w:rPr>
+        <w:t>Study 3</w:t>
+      </w:r>
+    </w:p>
+    <w:p>
+      <w:pPr>
+        <w:pStyle w:val="ListParagraph"/>
+        <w:numPr>
+          <w:ilvl w:val="0"/>
+          <w:numId w:val="3"/>
+        </w:numPr>
+        <w:spacing w:line="240" w:lineRule="auto"/>
+        <w:rPr>
+          <w:rFonts w:ascii="Times New Roman" w:hAnsi="Times New Roman" w:cs="Times New Roman"/>
+          <w:sz w:val="24"/>
+          <w:szCs w:val="24"/>
+        </w:rPr>
+      </w:pPr>
+      <w:r>
+        <w:rPr>
+          <w:rFonts w:ascii="Times New Roman" w:hAnsi="Times New Roman" w:cs="Times New Roman"/>
+          <w:sz w:val="24"/>
+          <w:szCs w:val="24"/>
+        </w:rPr>
+        <w:t>Test-retest reliability, tried to assess this at two time points with no manipulation.</w:t>
+      </w:r>
+    </w:p>
+    <w:p>
+      <w:pPr>
+        <w:pStyle w:val="ListParagraph"/>
+        <w:numPr>
+          <w:ilvl w:val="0"/>
+          <w:numId w:val="3"/>
+        </w:numPr>
+        <w:spacing w:line="240" w:lineRule="auto"/>
+        <w:rPr>
+          <w:rFonts w:ascii="Times New Roman" w:hAnsi="Times New Roman" w:cs="Times New Roman"/>
+          <w:sz w:val="24"/>
+          <w:szCs w:val="24"/>
+        </w:rPr>
+      </w:pPr>
+      <w:r>
+        <w:rPr>
+          <w:rFonts w:ascii="Times New Roman" w:hAnsi="Times New Roman" w:cs="Times New Roman"/>
+          <w:sz w:val="24"/>
+          <w:szCs w:val="24"/>
+        </w:rPr>
+        <w:t>Directly compared it to another behavioral/affective scale assessing a related but not entirely overlapping construct.</w:t>
+      </w:r>
+    </w:p>
+    <w:p>
+      <w:pPr>
+        <w:spacing w:line="240" w:lineRule="auto"/>
+        <w:rPr>
+          <w:rFonts w:ascii="Times New Roman" w:hAnsi="Times New Roman" w:cs="Times New Roman"/>
+          <w:sz w:val="24"/>
+          <w:szCs w:val="24"/>
+        </w:rPr>
+      </w:pPr>
+      <w:r>
+        <w:rPr>
+          <w:rFonts w:ascii="Times New Roman" w:hAnsi="Times New Roman" w:cs="Times New Roman"/>
+          <w:sz w:val="24"/>
+          <w:szCs w:val="24"/>
+        </w:rPr>
+        <w:t>Study 4</w:t>
+      </w:r>
+    </w:p>
+    <w:p>
+      <w:pPr>
+        <w:pStyle w:val="ListParagraph"/>
+        <w:numPr>
+          <w:ilvl w:val="0"/>
+          <w:numId w:val="3"/>
+        </w:numPr>
+        <w:spacing w:line="240" w:lineRule="auto"/>
+        <w:rPr>
+          <w:rFonts w:ascii="Times New Roman" w:hAnsi="Times New Roman" w:cs="Times New Roman"/>
+          <w:sz w:val="24"/>
+          <w:szCs w:val="24"/>
+        </w:rPr>
+      </w:pPr>
+      <w:r>
+        <w:rPr>
+          <w:rFonts w:ascii="Times New Roman" w:hAnsi="Times New Roman" w:cs="Times New Roman"/>
+          <w:sz w:val="24"/>
+          <w:szCs w:val="24"/>
+        </w:rPr>
+        <w:t xml:space="preserve">Assessed whether medical maximizing and minimizing can be affected by experimental </w:t>
+      </w:r>
+      <w:proofErr w:type="gramStart"/>
+      <w:r>
+        <w:rPr>
+          <w:rFonts w:ascii="Times New Roman" w:hAnsi="Times New Roman" w:cs="Times New Roman"/>
+          <w:sz w:val="24"/>
+          <w:szCs w:val="24"/>
+        </w:rPr>
+        <w:t>manipulation</w:t>
+      </w:r>
+      <w:proofErr w:type="gramEnd"/>
+    </w:p>
+    <w:p>
+      <w:pPr>
+        <w:pStyle w:val="ListParagraph"/>
+        <w:numPr>
+          <w:ilvl w:val="1"/>
+          <w:numId w:val="3"/>
+        </w:numPr>
+        <w:spacing w:line="240" w:lineRule="auto"/>
+        <w:rPr>
+          <w:rFonts w:ascii="Times New Roman" w:hAnsi="Times New Roman" w:cs="Times New Roman"/>
+          <w:sz w:val="24"/>
+          <w:szCs w:val="24"/>
+        </w:rPr>
+      </w:pPr>
+      <w:r>
+        <w:rPr>
+          <w:rFonts w:ascii="Times New Roman" w:hAnsi="Times New Roman" w:cs="Times New Roman"/>
+          <w:sz w:val="24"/>
+          <w:szCs w:val="24"/>
+        </w:rPr>
+        <w:t xml:space="preserve">Information about the test, </w:t>
+      </w:r>
+      <w:proofErr w:type="gramStart"/>
+      <w:r>
+        <w:rPr>
+          <w:rFonts w:ascii="Times New Roman" w:hAnsi="Times New Roman" w:cs="Times New Roman"/>
+          <w:sz w:val="24"/>
+          <w:szCs w:val="24"/>
+        </w:rPr>
+        <w:t>whether or not</w:t>
+      </w:r>
+      <w:proofErr w:type="gramEnd"/>
+      <w:r>
+        <w:rPr>
+          <w:rFonts w:ascii="Times New Roman" w:hAnsi="Times New Roman" w:cs="Times New Roman"/>
+          <w:sz w:val="24"/>
+          <w:szCs w:val="24"/>
+        </w:rPr>
+        <w:t xml:space="preserve"> the test has overdiagnosis/</w:t>
+      </w:r>
+      <w:r>
+        <w:rPr>
+          <w:rFonts w:ascii="Times New Roman" w:hAnsi="Times New Roman" w:cs="Times New Roman"/>
+          <w:sz w:val="24"/>
+          <w:szCs w:val="24"/>
+        </w:rPr>
+        <w:t xml:space="preserve"> </w:t>
+      </w:r>
+      <w:r>
+        <w:rPr>
+          <w:rFonts w:ascii="Times New Roman" w:hAnsi="Times New Roman" w:cs="Times New Roman"/>
+          <w:sz w:val="24"/>
+          <w:szCs w:val="24"/>
+        </w:rPr>
+        <w:t>overtreatment, or no information about how relatively harmful it is.</w:t>
+      </w:r>
+    </w:p>
+    <w:p>
+      <w:pPr>
+        <w:spacing w:line="240" w:lineRule="auto"/>
+        <w:rPr>
+          <w:rFonts w:ascii="Times New Roman" w:hAnsi="Times New Roman" w:cs="Times New Roman"/>
+          <w:sz w:val="28"/>
+          <w:szCs w:val="28"/>
+        </w:rPr>
+      </w:pPr>
+      <w:r>
+        <w:rPr>
+          <w:rFonts w:ascii="Times New Roman" w:hAnsi="Times New Roman" w:cs="Times New Roman"/>
+          <w:sz w:val="28"/>
+          <w:szCs w:val="28"/>
+        </w:rPr>
+        <w:t xml:space="preserve">Royal </w:t>
+      </w:r>
+      <w:r>
+        <w:rPr>
+          <w:rFonts w:ascii="Times New Roman" w:hAnsi="Times New Roman" w:cs="Times New Roman"/>
+          <w:sz w:val="28"/>
+          <w:szCs w:val="28"/>
+        </w:rPr>
+        <w:t>2016: Face Validity Problems</w:t>
+      </w:r>
+    </w:p>
+    <w:p>
+      <w:pPr>
+        <w:pStyle w:val="ListParagraph"/>
+        <w:numPr>
+          <w:ilvl w:val="0"/>
+          <w:numId w:val="3"/>
+        </w:numPr>
+        <w:spacing w:line="240" w:lineRule="auto"/>
+        <w:rPr>
+          <w:rFonts w:ascii="Times New Roman" w:hAnsi="Times New Roman" w:cs="Times New Roman"/>
+          <w:sz w:val="24"/>
+          <w:szCs w:val="24"/>
+        </w:rPr>
+      </w:pPr>
+      <w:r>
+        <w:rPr>
+          <w:rFonts w:ascii="Times New Roman" w:hAnsi="Times New Roman" w:cs="Times New Roman"/>
+          <w:sz w:val="24"/>
+          <w:szCs w:val="24"/>
+        </w:rPr>
+        <w:t xml:space="preserve">Good paper b/c in general, the original measure by </w:t>
+      </w:r>
+      <w:proofErr w:type="spellStart"/>
+      <w:r>
+        <w:rPr>
+          <w:rFonts w:ascii="Times New Roman" w:hAnsi="Times New Roman" w:cs="Times New Roman"/>
+          <w:sz w:val="24"/>
+          <w:szCs w:val="24"/>
+        </w:rPr>
+        <w:t>Skitka</w:t>
+      </w:r>
+      <w:proofErr w:type="spellEnd"/>
+      <w:r>
+        <w:rPr>
+          <w:rFonts w:ascii="Times New Roman" w:hAnsi="Times New Roman" w:cs="Times New Roman"/>
+          <w:sz w:val="24"/>
+          <w:szCs w:val="24"/>
+        </w:rPr>
+        <w:t xml:space="preserve"> relies heavily on the concept of ‘face validity’ for measures of moral conviction.</w:t>
+      </w:r>
+    </w:p>
+    <w:p>
+      <w:pPr>
+        <w:pStyle w:val="ListParagraph"/>
+        <w:numPr>
+          <w:ilvl w:val="1"/>
+          <w:numId w:val="3"/>
+        </w:numPr>
+        <w:spacing w:line="240" w:lineRule="auto"/>
+        <w:rPr>
+          <w:rFonts w:ascii="Times New Roman" w:hAnsi="Times New Roman" w:cs="Times New Roman"/>
+          <w:sz w:val="24"/>
+          <w:szCs w:val="24"/>
+        </w:rPr>
+      </w:pPr>
+      <w:r>
+        <w:rPr>
+          <w:rFonts w:ascii="Times New Roman" w:hAnsi="Times New Roman" w:cs="Times New Roman"/>
+          <w:sz w:val="24"/>
+          <w:szCs w:val="24"/>
+        </w:rPr>
+        <w:t>Prior work from 1947 validity theorists state that ‘the appearance of validity does NOT constitute scientific e</w:t>
+      </w:r>
+      <w:r>
+        <w:rPr>
+          <w:rFonts w:ascii="Times New Roman" w:hAnsi="Times New Roman" w:cs="Times New Roman"/>
+          <w:sz w:val="24"/>
+          <w:szCs w:val="24"/>
+        </w:rPr>
+        <w:t>vidence.</w:t>
+      </w:r>
+    </w:p>
+    <w:p>
+      <w:pPr>
+        <w:pStyle w:val="ListParagraph"/>
+        <w:numPr>
+          <w:ilvl w:val="1"/>
+          <w:numId w:val="3"/>
+        </w:numPr>
+        <w:spacing w:line="240" w:lineRule="auto"/>
+        <w:rPr>
+          <w:rFonts w:ascii="Times New Roman" w:hAnsi="Times New Roman" w:cs="Times New Roman"/>
+          <w:sz w:val="24"/>
+          <w:szCs w:val="24"/>
+        </w:rPr>
+      </w:pPr>
+      <w:r>
+        <w:rPr>
+          <w:rFonts w:ascii="Times New Roman" w:hAnsi="Times New Roman" w:cs="Times New Roman"/>
+          <w:sz w:val="24"/>
+          <w:szCs w:val="24"/>
+        </w:rPr>
+        <w:t>Face validity is sloppy at best and misleading at worst.</w:t>
+      </w:r>
+    </w:p>
+    <w:p>
+      <w:pPr>
+        <w:pStyle w:val="ListParagraph"/>
+        <w:numPr>
+          <w:ilvl w:val="0"/>
+          <w:numId w:val="3"/>
+        </w:numPr>
+        <w:spacing w:line="240" w:lineRule="auto"/>
+        <w:rPr>
+          <w:rFonts w:ascii="Times New Roman" w:hAnsi="Times New Roman" w:cs="Times New Roman"/>
+          <w:sz w:val="24"/>
+          <w:szCs w:val="24"/>
+        </w:rPr>
+      </w:pPr>
+      <w:r>
+        <w:rPr>
+          <w:rFonts w:ascii="Times New Roman" w:hAnsi="Times New Roman" w:cs="Times New Roman"/>
+          <w:sz w:val="24"/>
+          <w:szCs w:val="24"/>
+        </w:rPr>
+        <w:t>Plausible that many researchers are not experts in validity theory, and thus defer to narrower bands of study when developing their scale.</w:t>
+      </w:r>
+    </w:p>
+    <w:p>
+      <w:pPr>
+        <w:pStyle w:val="ListParagraph"/>
+        <w:numPr>
+          <w:ilvl w:val="0"/>
+          <w:numId w:val="3"/>
+        </w:numPr>
+        <w:spacing w:line="240" w:lineRule="auto"/>
+        <w:rPr>
+          <w:rFonts w:ascii="Times New Roman" w:hAnsi="Times New Roman" w:cs="Times New Roman"/>
+          <w:sz w:val="24"/>
+          <w:szCs w:val="24"/>
+        </w:rPr>
+      </w:pPr>
+      <w:proofErr w:type="spellStart"/>
+      <w:r>
+        <w:rPr>
+          <w:rFonts w:ascii="Times New Roman" w:hAnsi="Times New Roman" w:cs="Times New Roman"/>
+          <w:sz w:val="24"/>
+          <w:szCs w:val="24"/>
+        </w:rPr>
+        <w:t>Skitka</w:t>
+      </w:r>
+      <w:proofErr w:type="spellEnd"/>
+      <w:r>
+        <w:rPr>
+          <w:rFonts w:ascii="Times New Roman" w:hAnsi="Times New Roman" w:cs="Times New Roman"/>
+          <w:sz w:val="24"/>
+          <w:szCs w:val="24"/>
+        </w:rPr>
+        <w:t xml:space="preserve"> 2010 states that moral conviction is great because they EXPLICITLY measure instead of ASSUME an issue is morally relevant…</w:t>
+      </w:r>
+    </w:p>
+    <w:p>
+      <w:pPr>
+        <w:pStyle w:val="ListParagraph"/>
+        <w:numPr>
+          <w:ilvl w:val="1"/>
+          <w:numId w:val="3"/>
+        </w:numPr>
+        <w:spacing w:line="240" w:lineRule="auto"/>
+        <w:rPr>
+          <w:rFonts w:ascii="Times New Roman" w:hAnsi="Times New Roman" w:cs="Times New Roman"/>
+          <w:sz w:val="24"/>
+          <w:szCs w:val="24"/>
+        </w:rPr>
+      </w:pPr>
+      <w:r>
+        <w:rPr>
+          <w:rFonts w:ascii="Times New Roman" w:hAnsi="Times New Roman" w:cs="Times New Roman"/>
+          <w:sz w:val="24"/>
+          <w:szCs w:val="24"/>
+        </w:rPr>
+        <w:t>“</w:t>
+      </w:r>
+      <w:r>
+        <w:rPr>
+          <w:rFonts w:ascii="Times New Roman" w:hAnsi="Times New Roman" w:cs="Times New Roman"/>
+          <w:sz w:val="24"/>
+          <w:szCs w:val="24"/>
+        </w:rPr>
+        <w:t>To avoid confounding our measure of moral conviction with other aspects of attitudes,</w:t>
+      </w:r>
+      <w:r>
+        <w:rPr>
+          <w:rFonts w:ascii="Times New Roman" w:hAnsi="Times New Roman" w:cs="Times New Roman"/>
+          <w:sz w:val="24"/>
+          <w:szCs w:val="24"/>
+        </w:rPr>
+        <w:t xml:space="preserve"> </w:t>
+      </w:r>
+      <w:r>
+        <w:rPr>
+          <w:rFonts w:ascii="Times New Roman" w:hAnsi="Times New Roman" w:cs="Times New Roman"/>
+          <w:sz w:val="24"/>
+          <w:szCs w:val="24"/>
+        </w:rPr>
+        <w:t>such as attitude importance or centrality, we have generally used a single-item and face</w:t>
+      </w:r>
+      <w:r>
+        <w:rPr>
+          <w:rFonts w:ascii="Times New Roman" w:hAnsi="Times New Roman" w:cs="Times New Roman"/>
+          <w:sz w:val="24"/>
+          <w:szCs w:val="24"/>
+        </w:rPr>
+        <w:t xml:space="preserve"> </w:t>
+      </w:r>
+      <w:r>
+        <w:rPr>
+          <w:rFonts w:ascii="Times New Roman" w:hAnsi="Times New Roman" w:cs="Times New Roman"/>
+          <w:sz w:val="24"/>
+          <w:szCs w:val="24"/>
+        </w:rPr>
+        <w:t xml:space="preserve">valid measure of moral </w:t>
+      </w:r>
+      <w:proofErr w:type="gramStart"/>
+      <w:r>
+        <w:rPr>
+          <w:rFonts w:ascii="Times New Roman" w:hAnsi="Times New Roman" w:cs="Times New Roman"/>
+          <w:sz w:val="24"/>
+          <w:szCs w:val="24"/>
+        </w:rPr>
+        <w:t>conviction</w:t>
+      </w:r>
+      <w:proofErr w:type="gramEnd"/>
+      <w:r>
+        <w:rPr>
+          <w:rFonts w:ascii="Times New Roman" w:hAnsi="Times New Roman" w:cs="Times New Roman"/>
+          <w:sz w:val="24"/>
+          <w:szCs w:val="24"/>
+        </w:rPr>
+        <w:t>”</w:t>
+      </w:r>
+    </w:p>
+    <w:p>
+      <w:pPr>
+        <w:pStyle w:val="ListParagraph"/>
+        <w:numPr>
+          <w:ilvl w:val="1"/>
+          <w:numId w:val="3"/>
+        </w:numPr>
+        <w:spacing w:line="240" w:lineRule="auto"/>
+        <w:rPr>
+          <w:rFonts w:ascii="Times New Roman" w:hAnsi="Times New Roman" w:cs="Times New Roman"/>
+          <w:sz w:val="24"/>
+          <w:szCs w:val="24"/>
+        </w:rPr>
+      </w:pPr>
+      <w:r>
+        <w:rPr>
+          <w:rFonts w:ascii="Times New Roman" w:hAnsi="Times New Roman" w:cs="Times New Roman"/>
+          <w:sz w:val="24"/>
+          <w:szCs w:val="24"/>
+        </w:rPr>
+        <w:t xml:space="preserve">This doesn’t address </w:t>
+      </w:r>
+      <w:proofErr w:type="gramStart"/>
+      <w:r>
+        <w:rPr>
+          <w:rFonts w:ascii="Times New Roman" w:hAnsi="Times New Roman" w:cs="Times New Roman"/>
+          <w:sz w:val="24"/>
+          <w:szCs w:val="24"/>
+        </w:rPr>
+        <w:t>whether or not</w:t>
+      </w:r>
+      <w:proofErr w:type="gramEnd"/>
+      <w:r>
+        <w:rPr>
+          <w:rFonts w:ascii="Times New Roman" w:hAnsi="Times New Roman" w:cs="Times New Roman"/>
+          <w:sz w:val="24"/>
+          <w:szCs w:val="24"/>
+        </w:rPr>
+        <w:t xml:space="preserve"> the issue has convergent or discriminant validity???</w:t>
+      </w:r>
+    </w:p>
+    <w:p>
+      <w:pPr>
+        <w:pStyle w:val="ListParagraph"/>
+        <w:numPr>
+          <w:ilvl w:val="2"/>
+          <w:numId w:val="3"/>
+        </w:numPr>
+        <w:spacing w:line="240" w:lineRule="auto"/>
+        <w:rPr>
+          <w:rFonts w:ascii="Times New Roman" w:hAnsi="Times New Roman" w:cs="Times New Roman"/>
+          <w:sz w:val="24"/>
+          <w:szCs w:val="24"/>
+        </w:rPr>
+      </w:pPr>
+      <w:r>
+        <w:rPr>
+          <w:rFonts w:ascii="Times New Roman" w:hAnsi="Times New Roman" w:cs="Times New Roman"/>
+          <w:sz w:val="24"/>
+          <w:szCs w:val="24"/>
+        </w:rPr>
+        <w:t>Convergent validity was assessed on the single item measure, by tracking positive correlation with attitude extremity, attitude certainty, attitude importance, and political orientation.</w:t>
+      </w:r>
+    </w:p>
+    <w:p>
+      <w:pPr>
+        <w:pStyle w:val="ListParagraph"/>
+        <w:numPr>
+          <w:ilvl w:val="3"/>
+          <w:numId w:val="3"/>
+        </w:numPr>
+        <w:spacing w:line="240" w:lineRule="auto"/>
+        <w:rPr>
+          <w:rFonts w:ascii="Times New Roman" w:hAnsi="Times New Roman" w:cs="Times New Roman"/>
+          <w:sz w:val="24"/>
+          <w:szCs w:val="24"/>
+        </w:rPr>
+      </w:pPr>
+      <w:r>
+        <w:rPr>
+          <w:rFonts w:ascii="Times New Roman" w:hAnsi="Times New Roman" w:cs="Times New Roman"/>
+          <w:sz w:val="24"/>
+          <w:szCs w:val="24"/>
+        </w:rPr>
+        <w:lastRenderedPageBreak/>
+        <w:t>Convergent validity was also tested by seeing how well it predicted a similar ‘face valid’ measure of moral conviction “</w:t>
+      </w:r>
+      <w:r>
+        <w:rPr>
+          <w:rFonts w:ascii="Times New Roman" w:hAnsi="Times New Roman" w:cs="Times New Roman"/>
+          <w:sz w:val="24"/>
+          <w:szCs w:val="24"/>
+        </w:rPr>
+        <w:t>the degree that</w:t>
+      </w:r>
+      <w:r>
+        <w:rPr>
+          <w:rFonts w:ascii="Times New Roman" w:hAnsi="Times New Roman" w:cs="Times New Roman"/>
+          <w:sz w:val="24"/>
+          <w:szCs w:val="24"/>
+        </w:rPr>
+        <w:t xml:space="preserve"> </w:t>
+      </w:r>
+      <w:r>
+        <w:rPr>
+          <w:rFonts w:ascii="Times New Roman" w:hAnsi="Times New Roman" w:cs="Times New Roman"/>
+          <w:sz w:val="24"/>
+          <w:szCs w:val="24"/>
+        </w:rPr>
+        <w:t xml:space="preserve">participants indicated that their attitude on a given issue </w:t>
+      </w:r>
+      <w:proofErr w:type="gramStart"/>
+      <w:r>
+        <w:rPr>
+          <w:rFonts w:ascii="Times New Roman" w:hAnsi="Times New Roman" w:cs="Times New Roman"/>
+          <w:sz w:val="24"/>
+          <w:szCs w:val="24"/>
+        </w:rPr>
+        <w:t xml:space="preserve">was </w:t>
+      </w:r>
+      <w:r>
+        <w:rPr>
+          <w:rFonts w:ascii="Times New Roman" w:hAnsi="Times New Roman" w:cs="Times New Roman"/>
+          <w:sz w:val="24"/>
+          <w:szCs w:val="24"/>
+        </w:rPr>
+        <w:t xml:space="preserve"> </w:t>
+      </w:r>
+      <w:r>
+        <w:rPr>
+          <w:rFonts w:ascii="Times New Roman" w:hAnsi="Times New Roman" w:cs="Times New Roman"/>
+          <w:sz w:val="24"/>
+          <w:szCs w:val="24"/>
+        </w:rPr>
+        <w:t>connected</w:t>
+      </w:r>
+      <w:proofErr w:type="gramEnd"/>
+      <w:r>
+        <w:rPr>
+          <w:rFonts w:ascii="Times New Roman" w:hAnsi="Times New Roman" w:cs="Times New Roman"/>
+          <w:sz w:val="24"/>
+          <w:szCs w:val="24"/>
+        </w:rPr>
+        <w:t xml:space="preserve"> to their</w:t>
+      </w:r>
+      <w:r>
+        <w:rPr>
+          <w:rFonts w:ascii="Times New Roman" w:hAnsi="Times New Roman" w:cs="Times New Roman"/>
+          <w:sz w:val="24"/>
+          <w:szCs w:val="24"/>
+        </w:rPr>
+        <w:t xml:space="preserve"> </w:t>
+      </w:r>
+      <w:r>
+        <w:rPr>
+          <w:rFonts w:ascii="Times New Roman" w:hAnsi="Times New Roman" w:cs="Times New Roman"/>
+          <w:sz w:val="24"/>
+          <w:szCs w:val="24"/>
+        </w:rPr>
+        <w:t>fundamental beliefs about right and wrong</w:t>
+      </w:r>
+      <w:r>
+        <w:rPr>
+          <w:rFonts w:ascii="Times New Roman" w:hAnsi="Times New Roman" w:cs="Times New Roman"/>
+          <w:sz w:val="24"/>
+          <w:szCs w:val="24"/>
+        </w:rPr>
+        <w:t>”</w:t>
+      </w:r>
+    </w:p>
+    <w:p>
+      <w:pPr>
+        <w:pStyle w:val="ListParagraph"/>
+        <w:numPr>
+          <w:ilvl w:val="3"/>
+          <w:numId w:val="3"/>
+        </w:numPr>
+        <w:spacing w:line="240" w:lineRule="auto"/>
+        <w:rPr>
+          <w:rFonts w:ascii="Times New Roman" w:hAnsi="Times New Roman" w:cs="Times New Roman"/>
+          <w:sz w:val="24"/>
+          <w:szCs w:val="24"/>
+        </w:rPr>
+      </w:pPr>
+      <w:r>
+        <w:rPr>
+          <w:rFonts w:ascii="Times New Roman" w:hAnsi="Times New Roman" w:cs="Times New Roman"/>
+          <w:sz w:val="24"/>
+          <w:szCs w:val="24"/>
+        </w:rPr>
+        <w:t>Claimed validity b/c strength of moral conviction and belief about right/wrong were highly correlated.</w:t>
+      </w:r>
+    </w:p>
+    <w:p>
+      <w:pPr>
+        <w:pStyle w:val="ListParagraph"/>
+        <w:numPr>
+          <w:ilvl w:val="2"/>
+          <w:numId w:val="3"/>
+        </w:numPr>
+        <w:spacing w:line="240" w:lineRule="auto"/>
+        <w:rPr>
+          <w:rFonts w:ascii="Times New Roman" w:hAnsi="Times New Roman" w:cs="Times New Roman"/>
+          <w:sz w:val="24"/>
+          <w:szCs w:val="24"/>
+        </w:rPr>
+      </w:pPr>
+      <w:r>
+        <w:rPr>
+          <w:rFonts w:ascii="Times New Roman" w:hAnsi="Times New Roman" w:cs="Times New Roman"/>
+          <w:sz w:val="24"/>
+          <w:szCs w:val="24"/>
+        </w:rPr>
+        <w:t>Discriminant validity: Unique variance in moral conviction is associated with downstream consequences (intolerance, policy acceptance, peer influence resistance, and voting)</w:t>
+      </w:r>
+      <w:r>
+        <w:rPr>
+          <w:rFonts w:ascii="Times New Roman" w:hAnsi="Times New Roman" w:cs="Times New Roman"/>
+          <w:sz w:val="24"/>
+          <w:szCs w:val="24"/>
+        </w:rPr>
+        <w:t>, when controlling for attitude extremity, importance, certaint</w:t>
+      </w:r>
+      <w:r>
+        <w:rPr>
+          <w:rFonts w:ascii="Times New Roman" w:hAnsi="Times New Roman" w:cs="Times New Roman"/>
+          <w:sz w:val="24"/>
+          <w:szCs w:val="24"/>
+        </w:rPr>
+        <w:t>y, etc.</w:t>
+      </w:r>
+    </w:p>
+    <w:p>
+      <w:pPr>
+        <w:pStyle w:val="ListParagraph"/>
+        <w:numPr>
+          <w:ilvl w:val="1"/>
+          <w:numId w:val="3"/>
+        </w:numPr>
+        <w:spacing w:line="240" w:lineRule="auto"/>
+        <w:rPr>
+          <w:rFonts w:ascii="Times New Roman" w:hAnsi="Times New Roman" w:cs="Times New Roman"/>
+          <w:sz w:val="24"/>
+          <w:szCs w:val="24"/>
+        </w:rPr>
+      </w:pPr>
+      <w:r>
+        <w:rPr>
+          <w:rFonts w:ascii="Times New Roman" w:hAnsi="Times New Roman" w:cs="Times New Roman"/>
+          <w:sz w:val="24"/>
+          <w:szCs w:val="24"/>
+        </w:rPr>
+        <w:t xml:space="preserve">Reliability was assessed by doing test-retest reliability for 13 different issues from 1 to </w:t>
+      </w:r>
+      <w:proofErr w:type="gramStart"/>
+      <w:r>
+        <w:rPr>
+          <w:rFonts w:ascii="Times New Roman" w:hAnsi="Times New Roman" w:cs="Times New Roman"/>
+          <w:sz w:val="24"/>
+          <w:szCs w:val="24"/>
+        </w:rPr>
+        <w:t>3 month</w:t>
+      </w:r>
+      <w:proofErr w:type="gramEnd"/>
+      <w:r>
+        <w:rPr>
+          <w:rFonts w:ascii="Times New Roman" w:hAnsi="Times New Roman" w:cs="Times New Roman"/>
+          <w:sz w:val="24"/>
+          <w:szCs w:val="24"/>
+        </w:rPr>
+        <w:t xml:space="preserve"> intervals.</w:t>
+      </w:r>
+    </w:p>
+    <w:p>
+      <w:pPr>
+        <w:pStyle w:val="ListParagraph"/>
+        <w:numPr>
+          <w:ilvl w:val="2"/>
+          <w:numId w:val="3"/>
+        </w:numPr>
+        <w:spacing w:line="240" w:lineRule="auto"/>
+        <w:rPr>
+          <w:rFonts w:ascii="Times New Roman" w:hAnsi="Times New Roman" w:cs="Times New Roman"/>
+          <w:sz w:val="24"/>
+          <w:szCs w:val="24"/>
+        </w:rPr>
+      </w:pPr>
+      <w:r>
+        <w:rPr>
+          <w:rFonts w:ascii="Times New Roman" w:hAnsi="Times New Roman" w:cs="Times New Roman"/>
+          <w:sz w:val="24"/>
+          <w:szCs w:val="24"/>
+        </w:rPr>
+        <w:t>Test-retest reliability was high! This is a good thing!</w:t>
+      </w:r>
+    </w:p>
+    <w:p>
+      <w:pPr>
+        <w:spacing w:line="240" w:lineRule="auto"/>
+        <w:rPr>
+          <w:rFonts w:ascii="Times New Roman" w:hAnsi="Times New Roman" w:cs="Times New Roman"/>
+          <w:sz w:val="24"/>
+          <w:szCs w:val="24"/>
+        </w:rPr>
+      </w:pPr>
+    </w:p>
+    <w:p>
+      <w:pPr>
+        <w:spacing w:line="240" w:lineRule="auto"/>
+        <w:rPr>
+          <w:rFonts w:ascii="Times New Roman" w:hAnsi="Times New Roman" w:cs="Times New Roman"/>
+          <w:sz w:val="28"/>
+          <w:szCs w:val="28"/>
+        </w:rPr>
+      </w:pPr>
+      <w:r>
+        <w:rPr>
+          <w:rFonts w:ascii="Times New Roman" w:hAnsi="Times New Roman" w:cs="Times New Roman"/>
+          <w:sz w:val="28"/>
+          <w:szCs w:val="28"/>
+        </w:rPr>
+        <w:t>Strauss Smith 2009:</w:t>
+      </w:r>
+    </w:p>
+    <w:p>
+      <w:pPr>
+        <w:pStyle w:val="ListParagraph"/>
+        <w:numPr>
+          <w:ilvl w:val="0"/>
+          <w:numId w:val="3"/>
+        </w:numPr>
+        <w:spacing w:line="240" w:lineRule="auto"/>
+        <w:rPr>
+          <w:rFonts w:ascii="Times New Roman" w:hAnsi="Times New Roman" w:cs="Times New Roman"/>
+          <w:sz w:val="24"/>
+          <w:szCs w:val="24"/>
+        </w:rPr>
+      </w:pPr>
+      <w:r>
+        <w:rPr>
+          <w:rFonts w:ascii="Times New Roman" w:hAnsi="Times New Roman" w:cs="Times New Roman"/>
+          <w:sz w:val="24"/>
+          <w:szCs w:val="24"/>
+        </w:rPr>
+        <w:t>Test validity: a test’s ability to predict practical criterion!</w:t>
+      </w:r>
+      <w:r>
+        <w:rPr>
+          <w:rFonts w:ascii="Times New Roman" w:hAnsi="Times New Roman" w:cs="Times New Roman"/>
+          <w:sz w:val="24"/>
+          <w:szCs w:val="24"/>
+        </w:rPr>
+        <w:t xml:space="preserve"> </w:t>
+      </w:r>
+      <w:proofErr w:type="gramStart"/>
+      <w:r>
+        <w:rPr>
+          <w:rFonts w:ascii="Times New Roman" w:hAnsi="Times New Roman" w:cs="Times New Roman"/>
+          <w:sz w:val="24"/>
+          <w:szCs w:val="24"/>
+        </w:rPr>
+        <w:t>However</w:t>
+      </w:r>
+      <w:proofErr w:type="gramEnd"/>
+      <w:r>
+        <w:rPr>
+          <w:rFonts w:ascii="Times New Roman" w:hAnsi="Times New Roman" w:cs="Times New Roman"/>
+          <w:sz w:val="24"/>
+          <w:szCs w:val="24"/>
+        </w:rPr>
+        <w:t>… tests of criterion-validity are only as good as the criteria used in the task.</w:t>
+      </w:r>
+    </w:p>
+    <w:p>
+      <w:pPr>
+        <w:pStyle w:val="ListParagraph"/>
+        <w:numPr>
+          <w:ilvl w:val="1"/>
+          <w:numId w:val="3"/>
+        </w:numPr>
+        <w:spacing w:line="240" w:lineRule="auto"/>
+        <w:rPr>
+          <w:rFonts w:ascii="Times New Roman" w:hAnsi="Times New Roman" w:cs="Times New Roman"/>
+          <w:sz w:val="24"/>
+          <w:szCs w:val="24"/>
+        </w:rPr>
+      </w:pPr>
+      <w:r>
+        <w:rPr>
+          <w:rFonts w:ascii="Times New Roman" w:hAnsi="Times New Roman" w:cs="Times New Roman"/>
+          <w:sz w:val="24"/>
+          <w:szCs w:val="24"/>
+        </w:rPr>
+        <w:t>“</w:t>
+      </w:r>
+      <w:proofErr w:type="gramStart"/>
+      <w:r>
+        <w:rPr>
+          <w:rFonts w:ascii="Times New Roman" w:hAnsi="Times New Roman" w:cs="Times New Roman"/>
+          <w:sz w:val="24"/>
+          <w:szCs w:val="24"/>
+        </w:rPr>
+        <w:t>reliance</w:t>
+      </w:r>
+      <w:proofErr w:type="gramEnd"/>
+      <w:r>
+        <w:rPr>
+          <w:rFonts w:ascii="Times New Roman" w:hAnsi="Times New Roman" w:cs="Times New Roman"/>
+          <w:sz w:val="24"/>
+          <w:szCs w:val="24"/>
+        </w:rPr>
+        <w:t xml:space="preserve"> </w:t>
+      </w:r>
+      <w:r>
+        <w:rPr>
+          <w:rFonts w:ascii="Times New Roman" w:hAnsi="Times New Roman" w:cs="Times New Roman"/>
+          <w:sz w:val="24"/>
+          <w:szCs w:val="24"/>
+        </w:rPr>
+        <w:t>on criterion-related validity “involves the acceptance</w:t>
+      </w:r>
+      <w:r>
+        <w:rPr>
+          <w:rFonts w:ascii="Times New Roman" w:hAnsi="Times New Roman" w:cs="Times New Roman"/>
+          <w:sz w:val="24"/>
+          <w:szCs w:val="24"/>
+        </w:rPr>
+        <w:t xml:space="preserve"> </w:t>
+      </w:r>
+      <w:r>
+        <w:rPr>
+          <w:rFonts w:ascii="Times New Roman" w:hAnsi="Times New Roman" w:cs="Times New Roman"/>
+          <w:sz w:val="24"/>
+          <w:szCs w:val="24"/>
+        </w:rPr>
+        <w:t>of a set of operations as an adequate</w:t>
+      </w:r>
+      <w:r>
+        <w:rPr>
+          <w:rFonts w:ascii="Times New Roman" w:hAnsi="Times New Roman" w:cs="Times New Roman"/>
+          <w:sz w:val="24"/>
+          <w:szCs w:val="24"/>
+        </w:rPr>
+        <w:t xml:space="preserve"> </w:t>
+      </w:r>
+      <w:r>
+        <w:rPr>
+          <w:rFonts w:ascii="Times New Roman" w:hAnsi="Times New Roman" w:cs="Times New Roman"/>
+          <w:sz w:val="24"/>
+          <w:szCs w:val="24"/>
+        </w:rPr>
+        <w:t>definition of whatever is to be measured [or</w:t>
+      </w:r>
+      <w:r>
+        <w:rPr>
+          <w:rFonts w:ascii="Times New Roman" w:hAnsi="Times New Roman" w:cs="Times New Roman"/>
+          <w:sz w:val="24"/>
+          <w:szCs w:val="24"/>
+        </w:rPr>
+        <w:t xml:space="preserve"> </w:t>
+      </w:r>
+      <w:r>
+        <w:rPr>
+          <w:rFonts w:ascii="Times New Roman" w:hAnsi="Times New Roman" w:cs="Times New Roman"/>
+          <w:sz w:val="24"/>
+          <w:szCs w:val="24"/>
+        </w:rPr>
+        <w:t>predicted]</w:t>
+      </w:r>
+      <w:r>
+        <w:rPr>
+          <w:rFonts w:ascii="Times New Roman" w:hAnsi="Times New Roman" w:cs="Times New Roman"/>
+          <w:sz w:val="24"/>
+          <w:szCs w:val="24"/>
+        </w:rPr>
+        <w:t xml:space="preserve"> </w:t>
+      </w:r>
+      <w:r>
+        <w:rPr>
+          <w:rFonts w:ascii="Times New Roman" w:hAnsi="Times New Roman" w:cs="Times New Roman"/>
+          <w:sz w:val="24"/>
+          <w:szCs w:val="24"/>
+        </w:rPr>
+        <w:t>Typically, the validity of</w:t>
+      </w:r>
+      <w:r>
+        <w:rPr>
+          <w:rFonts w:ascii="Times New Roman" w:hAnsi="Times New Roman" w:cs="Times New Roman"/>
+          <w:sz w:val="24"/>
+          <w:szCs w:val="24"/>
+        </w:rPr>
+        <w:t xml:space="preserve"> </w:t>
+      </w:r>
+      <w:r>
+        <w:rPr>
+          <w:rFonts w:ascii="Times New Roman" w:hAnsi="Times New Roman" w:cs="Times New Roman"/>
+          <w:sz w:val="24"/>
+          <w:szCs w:val="24"/>
+        </w:rPr>
+        <w:t>the criterion was presumed, not evaluated independently.</w:t>
+      </w:r>
+      <w:r>
+        <w:rPr>
+          <w:rFonts w:ascii="Times New Roman" w:hAnsi="Times New Roman" w:cs="Times New Roman"/>
+          <w:sz w:val="24"/>
+          <w:szCs w:val="24"/>
+        </w:rPr>
+        <w:t>”</w:t>
+      </w:r>
+    </w:p>
+    <w:p>
+      <w:pPr>
+        <w:pStyle w:val="ListParagraph"/>
+        <w:numPr>
+          <w:ilvl w:val="1"/>
+          <w:numId w:val="3"/>
+        </w:numPr>
+        <w:spacing w:line="240" w:lineRule="auto"/>
+        <w:rPr>
+          <w:rFonts w:ascii="Times New Roman" w:hAnsi="Times New Roman" w:cs="Times New Roman"/>
+          <w:sz w:val="24"/>
+          <w:szCs w:val="24"/>
+        </w:rPr>
+      </w:pPr>
+      <w:r>
+        <w:rPr>
+          <w:rFonts w:ascii="Times New Roman" w:hAnsi="Times New Roman" w:cs="Times New Roman"/>
+          <w:sz w:val="24"/>
+          <w:szCs w:val="24"/>
+        </w:rPr>
+        <w:t>Test validity furthermore does not help development in basic theory</w:t>
+      </w:r>
+      <w:r>
+        <w:rPr>
+          <w:rFonts w:ascii="Times New Roman" w:hAnsi="Times New Roman" w:cs="Times New Roman"/>
+          <w:sz w:val="24"/>
+          <w:szCs w:val="24"/>
+        </w:rPr>
+        <w:t>, because this does not provide strong foundation for deducing likely relationships amongst variables.</w:t>
+      </w:r>
+    </w:p>
+    <w:p>
+      <w:pPr>
+        <w:pStyle w:val="ListParagraph"/>
+        <w:numPr>
+          <w:ilvl w:val="0"/>
+          <w:numId w:val="3"/>
+        </w:numPr>
+        <w:spacing w:line="240" w:lineRule="auto"/>
+        <w:rPr>
+          <w:rFonts w:ascii="Times New Roman" w:hAnsi="Times New Roman" w:cs="Times New Roman"/>
+          <w:sz w:val="24"/>
+          <w:szCs w:val="24"/>
+        </w:rPr>
+      </w:pPr>
+      <w:r>
+        <w:rPr>
+          <w:rFonts w:ascii="Times New Roman" w:hAnsi="Times New Roman" w:cs="Times New Roman"/>
+          <w:sz w:val="24"/>
+          <w:szCs w:val="24"/>
+        </w:rPr>
+        <w:t xml:space="preserve">Construct Validity: Needing to articulate specific theories describing relationships between psychological processes, </w:t>
+      </w:r>
+      <w:proofErr w:type="gramStart"/>
+      <w:r>
+        <w:rPr>
+          <w:rFonts w:ascii="Times New Roman" w:hAnsi="Times New Roman" w:cs="Times New Roman"/>
+          <w:sz w:val="24"/>
+          <w:szCs w:val="24"/>
+        </w:rPr>
+        <w:t>in order to</w:t>
+      </w:r>
+      <w:proofErr w:type="gramEnd"/>
+      <w:r>
+        <w:rPr>
+          <w:rFonts w:ascii="Times New Roman" w:hAnsi="Times New Roman" w:cs="Times New Roman"/>
+          <w:sz w:val="24"/>
+          <w:szCs w:val="24"/>
+        </w:rPr>
+        <w:t xml:space="preserve"> the evaluate the performance of measures you think represents those processes (e.g., I think due to theory, X causes Y, so we can test whether or not X causes Y directly, and that’s evidence for the theory).</w:t>
+      </w:r>
+    </w:p>
+    <w:p>
+      <w:pPr>
+        <w:pStyle w:val="ListParagraph"/>
+        <w:numPr>
+          <w:ilvl w:val="1"/>
+          <w:numId w:val="3"/>
+        </w:numPr>
+        <w:spacing w:line="240" w:lineRule="auto"/>
+        <w:rPr>
+          <w:rFonts w:ascii="Times New Roman" w:hAnsi="Times New Roman" w:cs="Times New Roman"/>
+          <w:sz w:val="24"/>
+          <w:szCs w:val="24"/>
+        </w:rPr>
+      </w:pPr>
+      <w:r>
+        <w:rPr>
+          <w:rFonts w:ascii="Times New Roman" w:hAnsi="Times New Roman" w:cs="Times New Roman"/>
+          <w:sz w:val="24"/>
+          <w:szCs w:val="24"/>
+        </w:rPr>
+        <w:t xml:space="preserve">Convergent validity – associations among independent measurement procedures designed to reflect the same or similar constructs </w:t>
+      </w:r>
+      <w:r>
+        <w:rPr>
+          <w:rFonts w:ascii="Times New Roman" w:hAnsi="Times New Roman" w:cs="Times New Roman"/>
+          <w:sz w:val="24"/>
+          <w:szCs w:val="24"/>
+          <w:highlight w:val="yellow"/>
+        </w:rPr>
+        <w:t xml:space="preserve">(this doesn’t hold up for </w:t>
+      </w:r>
+      <w:proofErr w:type="spellStart"/>
+      <w:r>
+        <w:rPr>
+          <w:rFonts w:ascii="Times New Roman" w:hAnsi="Times New Roman" w:cs="Times New Roman"/>
+          <w:sz w:val="24"/>
+          <w:szCs w:val="24"/>
+          <w:highlight w:val="yellow"/>
+        </w:rPr>
+        <w:t>skitka</w:t>
+      </w:r>
+      <w:proofErr w:type="spellEnd"/>
+      <w:r>
+        <w:rPr>
+          <w:rFonts w:ascii="Times New Roman" w:hAnsi="Times New Roman" w:cs="Times New Roman"/>
+          <w:sz w:val="24"/>
+          <w:szCs w:val="24"/>
+          <w:highlight w:val="yellow"/>
+        </w:rPr>
+        <w:t>, as the second measure used to test conv. Validity is NOT independent!)</w:t>
+      </w:r>
+    </w:p>
+    <w:p>
+      <w:pPr>
+        <w:pStyle w:val="ListParagraph"/>
+        <w:numPr>
+          <w:ilvl w:val="1"/>
+          <w:numId w:val="3"/>
+        </w:numPr>
+        <w:spacing w:line="240" w:lineRule="auto"/>
+        <w:rPr>
+          <w:rFonts w:ascii="Times New Roman" w:hAnsi="Times New Roman" w:cs="Times New Roman"/>
+          <w:sz w:val="24"/>
+          <w:szCs w:val="24"/>
+        </w:rPr>
+      </w:pPr>
+      <w:r>
+        <w:rPr>
+          <w:rFonts w:ascii="Times New Roman" w:hAnsi="Times New Roman" w:cs="Times New Roman"/>
+          <w:sz w:val="24"/>
+          <w:szCs w:val="24"/>
+        </w:rPr>
+        <w:t>Discriminant validity – A new measure of a construct needs to be substantially less correlated with measures of conceptually unrelated constructs, than with OTHER indicators of the construct.</w:t>
+      </w:r>
+    </w:p>
+    <w:p>
+      <w:pPr>
+        <w:pStyle w:val="ListParagraph"/>
+        <w:numPr>
+          <w:ilvl w:val="2"/>
+          <w:numId w:val="3"/>
+        </w:numPr>
+        <w:spacing w:line="240" w:lineRule="auto"/>
+        <w:rPr>
+          <w:rFonts w:ascii="Times New Roman" w:hAnsi="Times New Roman" w:cs="Times New Roman"/>
+          <w:sz w:val="24"/>
+          <w:szCs w:val="24"/>
+        </w:rPr>
+      </w:pPr>
+      <w:r>
+        <w:rPr>
+          <w:rFonts w:ascii="Times New Roman" w:hAnsi="Times New Roman" w:cs="Times New Roman"/>
+          <w:sz w:val="24"/>
+          <w:szCs w:val="24"/>
+        </w:rPr>
+        <w:t>Requires the contrast of relationships of measures of constructs in the same conceptual domain (e.g., personality or symptom dimension constructs)</w:t>
+      </w:r>
+      <w:r>
+        <w:rPr>
+          <w:rFonts w:ascii="Times New Roman" w:hAnsi="Times New Roman" w:cs="Times New Roman"/>
+          <w:sz w:val="24"/>
+          <w:szCs w:val="24"/>
+        </w:rPr>
+        <w:t>.</w:t>
+      </w:r>
+    </w:p>
+    <w:p>
+      <w:pPr>
+        <w:pStyle w:val="ListParagraph"/>
+        <w:numPr>
+          <w:ilvl w:val="1"/>
+          <w:numId w:val="3"/>
+        </w:numPr>
+        <w:spacing w:line="240" w:lineRule="auto"/>
+        <w:rPr>
+          <w:rFonts w:ascii="Times New Roman" w:hAnsi="Times New Roman" w:cs="Times New Roman"/>
+          <w:sz w:val="24"/>
+          <w:szCs w:val="24"/>
+        </w:rPr>
+      </w:pPr>
+      <w:r>
+        <w:rPr>
+          <w:rFonts w:ascii="Times New Roman" w:hAnsi="Times New Roman" w:cs="Times New Roman"/>
+          <w:sz w:val="24"/>
+          <w:szCs w:val="24"/>
+        </w:rPr>
+        <w:t xml:space="preserve">Due to method variance: validation studies require the simultaneous consideration of </w:t>
+      </w:r>
+      <w:r>
+        <w:rPr>
+          <w:rFonts w:ascii="Times New Roman" w:hAnsi="Times New Roman" w:cs="Times New Roman"/>
+          <w:sz w:val="24"/>
+          <w:szCs w:val="24"/>
+          <w:highlight w:val="yellow"/>
+        </w:rPr>
+        <w:t>two or more traits measured by at least two different methods.</w:t>
+      </w:r>
+    </w:p>
+    <w:p>
+      <w:pPr>
+        <w:pStyle w:val="ListParagraph"/>
+        <w:numPr>
+          <w:ilvl w:val="0"/>
+          <w:numId w:val="3"/>
+        </w:numPr>
+        <w:spacing w:line="240" w:lineRule="auto"/>
+        <w:rPr>
+          <w:rFonts w:ascii="Times New Roman" w:hAnsi="Times New Roman" w:cs="Times New Roman"/>
+          <w:sz w:val="24"/>
+          <w:szCs w:val="24"/>
+          <w:highlight w:val="yellow"/>
+        </w:rPr>
+      </w:pPr>
+      <w:r>
+        <w:rPr>
+          <w:rFonts w:ascii="Times New Roman" w:hAnsi="Times New Roman" w:cs="Times New Roman"/>
+          <w:sz w:val="24"/>
+          <w:szCs w:val="24"/>
+          <w:highlight w:val="yellow"/>
+        </w:rPr>
+        <w:t>Each study using a measure is simultaneously a test of the VALIDITY of a measure AND a test of the theory defining the construct.</w:t>
+      </w:r>
+    </w:p>
+    <w:p>
+      <w:pPr>
+        <w:pStyle w:val="ListParagraph"/>
+        <w:numPr>
+          <w:ilvl w:val="1"/>
+          <w:numId w:val="3"/>
+        </w:numPr>
+        <w:spacing w:line="240" w:lineRule="auto"/>
+        <w:rPr>
+          <w:rFonts w:ascii="Times New Roman" w:hAnsi="Times New Roman" w:cs="Times New Roman"/>
+          <w:sz w:val="24"/>
+          <w:szCs w:val="24"/>
+          <w:highlight w:val="yellow"/>
+        </w:rPr>
+      </w:pPr>
+      <w:r>
+        <w:rPr>
+          <w:rFonts w:ascii="Times New Roman" w:hAnsi="Times New Roman" w:cs="Times New Roman"/>
+          <w:sz w:val="24"/>
+          <w:szCs w:val="24"/>
+          <w:highlight w:val="yellow"/>
+        </w:rPr>
+        <w:t xml:space="preserve">Each new </w:t>
+      </w:r>
+      <w:proofErr w:type="gramStart"/>
+      <w:r>
+        <w:rPr>
+          <w:rFonts w:ascii="Times New Roman" w:hAnsi="Times New Roman" w:cs="Times New Roman"/>
+          <w:sz w:val="24"/>
+          <w:szCs w:val="24"/>
+          <w:highlight w:val="yellow"/>
+        </w:rPr>
+        <w:t>tests</w:t>
+      </w:r>
+      <w:proofErr w:type="gramEnd"/>
+      <w:r>
+        <w:rPr>
+          <w:rFonts w:ascii="Times New Roman" w:hAnsi="Times New Roman" w:cs="Times New Roman"/>
+          <w:sz w:val="24"/>
+          <w:szCs w:val="24"/>
+          <w:highlight w:val="yellow"/>
+        </w:rPr>
+        <w:t xml:space="preserve"> provides additional information supporting the theory/validation claims.</w:t>
+      </w:r>
+    </w:p>
+    <w:p>
+      <w:pPr>
+        <w:pStyle w:val="ListParagraph"/>
+        <w:numPr>
+          <w:ilvl w:val="1"/>
+          <w:numId w:val="3"/>
+        </w:numPr>
+        <w:spacing w:line="240" w:lineRule="auto"/>
+        <w:rPr>
+          <w:rFonts w:ascii="Times New Roman" w:hAnsi="Times New Roman" w:cs="Times New Roman"/>
+          <w:sz w:val="24"/>
+          <w:szCs w:val="24"/>
+          <w:highlight w:val="yellow"/>
+        </w:rPr>
+      </w:pPr>
+      <w:r>
+        <w:rPr>
+          <w:rFonts w:ascii="Times New Roman" w:hAnsi="Times New Roman" w:cs="Times New Roman"/>
+          <w:sz w:val="24"/>
+          <w:szCs w:val="24"/>
+          <w:highlight w:val="yellow"/>
+        </w:rPr>
+        <w:lastRenderedPageBreak/>
+        <w:t>E.g. We want to determine how much someone is a ‘nerd’, construct validity requires a clear definition of what a ‘nerd’ is, and distinguish it from measures of shyness, introversion, etc.</w:t>
+      </w:r>
+    </w:p>
+    <w:p>
+      <w:pPr>
+        <w:pStyle w:val="ListParagraph"/>
+        <w:numPr>
+          <w:ilvl w:val="0"/>
+          <w:numId w:val="3"/>
+        </w:numPr>
+        <w:spacing w:line="240" w:lineRule="auto"/>
+        <w:rPr>
+          <w:rFonts w:ascii="Times New Roman" w:hAnsi="Times New Roman" w:cs="Times New Roman"/>
+          <w:sz w:val="24"/>
+          <w:szCs w:val="24"/>
+        </w:rPr>
+      </w:pPr>
+      <w:r>
+        <w:rPr>
+          <w:rFonts w:ascii="Times New Roman" w:hAnsi="Times New Roman" w:cs="Times New Roman"/>
+          <w:sz w:val="24"/>
+          <w:szCs w:val="24"/>
+        </w:rPr>
+        <w:t xml:space="preserve"> Construct validity is comprehensive </w:t>
+      </w:r>
+      <w:r>
+        <w:rPr>
+          <w:rFonts w:ascii="Times New Roman" w:hAnsi="Times New Roman" w:cs="Times New Roman"/>
+          <w:sz w:val="24"/>
+          <w:szCs w:val="24"/>
+        </w:rPr>
+        <w:t>– encompassing all sources of evidence supporting specific interpretations of a score from a measure, as well as actions based on those interpretations.</w:t>
+      </w:r>
+    </w:p>
+    <w:p>
+      <w:pPr>
+        <w:pStyle w:val="ListParagraph"/>
+        <w:numPr>
+          <w:ilvl w:val="1"/>
+          <w:numId w:val="3"/>
+        </w:numPr>
+        <w:spacing w:line="240" w:lineRule="auto"/>
+        <w:rPr>
+          <w:rFonts w:ascii="Times New Roman" w:hAnsi="Times New Roman" w:cs="Times New Roman"/>
+          <w:sz w:val="24"/>
+          <w:szCs w:val="24"/>
+        </w:rPr>
+      </w:pPr>
+      <w:r>
+        <w:rPr>
+          <w:rFonts w:ascii="Times New Roman" w:hAnsi="Times New Roman" w:cs="Times New Roman"/>
+          <w:sz w:val="24"/>
+          <w:szCs w:val="24"/>
+        </w:rPr>
+        <w:t>Failed tests of initial core hypothesis could be NOT just due to failures of theory, but failures in ‘auxiliary’ theories invoked to test a hypothesis.</w:t>
+      </w:r>
+    </w:p>
+    <w:p>
+      <w:pPr>
+        <w:pStyle w:val="ListParagraph"/>
+        <w:numPr>
+          <w:ilvl w:val="0"/>
+          <w:numId w:val="3"/>
+        </w:numPr>
+        <w:spacing w:line="240" w:lineRule="auto"/>
+        <w:rPr>
+          <w:rFonts w:ascii="Times New Roman" w:hAnsi="Times New Roman" w:cs="Times New Roman"/>
+          <w:sz w:val="24"/>
+          <w:szCs w:val="24"/>
+        </w:rPr>
+      </w:pPr>
+      <w:r>
+        <w:rPr>
+          <w:rFonts w:ascii="Times New Roman" w:hAnsi="Times New Roman" w:cs="Times New Roman"/>
+          <w:sz w:val="24"/>
+          <w:szCs w:val="24"/>
+        </w:rPr>
+        <w:t>How do we measure construct validity in the field of psychology?</w:t>
+      </w:r>
+    </w:p>
+    <w:p>
+      <w:pPr>
+        <w:pStyle w:val="ListParagraph"/>
+        <w:numPr>
+          <w:ilvl w:val="1"/>
+          <w:numId w:val="3"/>
+        </w:numPr>
+        <w:spacing w:line="240" w:lineRule="auto"/>
+        <w:rPr>
+          <w:rFonts w:ascii="Times New Roman" w:hAnsi="Times New Roman" w:cs="Times New Roman"/>
+          <w:sz w:val="24"/>
+          <w:szCs w:val="24"/>
+        </w:rPr>
+      </w:pPr>
+      <w:r>
+        <w:rPr>
+          <w:rFonts w:ascii="Times New Roman" w:hAnsi="Times New Roman" w:cs="Times New Roman"/>
+          <w:sz w:val="24"/>
+          <w:szCs w:val="24"/>
+        </w:rPr>
+        <w:t>Strong programs depend on precise theory and represent an ideal</w:t>
+      </w:r>
+    </w:p>
+    <w:p>
+      <w:pPr>
+        <w:pStyle w:val="ListParagraph"/>
+        <w:numPr>
+          <w:ilvl w:val="1"/>
+          <w:numId w:val="3"/>
+        </w:numPr>
+        <w:spacing w:line="240" w:lineRule="auto"/>
+        <w:rPr>
+          <w:rFonts w:ascii="Times New Roman" w:hAnsi="Times New Roman" w:cs="Times New Roman"/>
+          <w:sz w:val="24"/>
+          <w:szCs w:val="24"/>
+        </w:rPr>
+      </w:pPr>
+      <w:r>
+        <w:rPr>
+          <w:rFonts w:ascii="Times New Roman" w:hAnsi="Times New Roman" w:cs="Times New Roman"/>
+          <w:sz w:val="24"/>
+          <w:szCs w:val="24"/>
+        </w:rPr>
+        <w:t>Weak programs stem from less fully articulated theories and construct definitions.</w:t>
+      </w:r>
+    </w:p>
+    <w:p>
+      <w:pPr>
+        <w:pStyle w:val="ListParagraph"/>
+        <w:numPr>
+          <w:ilvl w:val="0"/>
+          <w:numId w:val="3"/>
+        </w:numPr>
+        <w:spacing w:line="240" w:lineRule="auto"/>
+        <w:rPr>
+          <w:rFonts w:ascii="Times New Roman" w:hAnsi="Times New Roman" w:cs="Times New Roman"/>
+          <w:sz w:val="24"/>
+          <w:szCs w:val="24"/>
+        </w:rPr>
+      </w:pPr>
+      <w:proofErr w:type="gramStart"/>
+      <w:r>
+        <w:rPr>
+          <w:rFonts w:ascii="Times New Roman" w:hAnsi="Times New Roman" w:cs="Times New Roman"/>
+          <w:sz w:val="24"/>
+          <w:szCs w:val="24"/>
+        </w:rPr>
+        <w:t>Best</w:t>
+      </w:r>
+      <w:proofErr w:type="gramEnd"/>
+      <w:r>
+        <w:rPr>
+          <w:rFonts w:ascii="Times New Roman" w:hAnsi="Times New Roman" w:cs="Times New Roman"/>
+          <w:sz w:val="24"/>
+          <w:szCs w:val="24"/>
+        </w:rPr>
+        <w:t xml:space="preserve"> approach is an ‘iterative’ process where tests of partially developed theories provide information, leading to theory refinement and elaboration, and so on and so forth.</w:t>
+      </w:r>
+    </w:p>
+    <w:p>
+      <w:pPr>
+        <w:pStyle w:val="ListParagraph"/>
+        <w:numPr>
+          <w:ilvl w:val="1"/>
+          <w:numId w:val="3"/>
+        </w:numPr>
+        <w:spacing w:line="240" w:lineRule="auto"/>
+        <w:rPr>
+          <w:rFonts w:ascii="Times New Roman" w:hAnsi="Times New Roman" w:cs="Times New Roman"/>
+          <w:sz w:val="24"/>
+          <w:szCs w:val="24"/>
+        </w:rPr>
+      </w:pPr>
+      <w:r>
+        <w:rPr>
+          <w:rFonts w:ascii="Times New Roman" w:hAnsi="Times New Roman" w:cs="Times New Roman"/>
+          <w:sz w:val="24"/>
+          <w:szCs w:val="24"/>
+        </w:rPr>
+        <w:t>Are these theoretical statements and tests informative?</w:t>
+      </w:r>
+    </w:p>
+    <w:p>
+      <w:pPr>
+        <w:pStyle w:val="ListParagraph"/>
+        <w:numPr>
+          <w:ilvl w:val="1"/>
+          <w:numId w:val="3"/>
+        </w:numPr>
+        <w:spacing w:line="240" w:lineRule="auto"/>
+        <w:rPr>
+          <w:rFonts w:ascii="Times New Roman" w:hAnsi="Times New Roman" w:cs="Times New Roman"/>
+          <w:sz w:val="24"/>
+          <w:szCs w:val="24"/>
+        </w:rPr>
+      </w:pPr>
+      <w:r>
+        <w:rPr>
+          <w:rFonts w:ascii="Times New Roman" w:hAnsi="Times New Roman" w:cs="Times New Roman"/>
+          <w:sz w:val="24"/>
+          <w:szCs w:val="24"/>
+        </w:rPr>
+        <w:t>Is this theory in line with what else is known in the field?</w:t>
+      </w:r>
+    </w:p>
+    <w:p>
+      <w:pPr>
+        <w:pStyle w:val="ListParagraph"/>
+        <w:numPr>
+          <w:ilvl w:val="1"/>
+          <w:numId w:val="3"/>
+        </w:numPr>
+        <w:spacing w:line="240" w:lineRule="auto"/>
+        <w:rPr>
+          <w:rFonts w:ascii="Times New Roman" w:hAnsi="Times New Roman" w:cs="Times New Roman"/>
+          <w:sz w:val="24"/>
+          <w:szCs w:val="24"/>
+        </w:rPr>
+      </w:pPr>
+      <w:r>
+        <w:rPr>
+          <w:rFonts w:ascii="Times New Roman" w:hAnsi="Times New Roman" w:cs="Times New Roman"/>
+          <w:sz w:val="24"/>
+          <w:szCs w:val="24"/>
+        </w:rPr>
+        <w:t>How does this hypothesis shed light on the validity of a theory/measure?</w:t>
+      </w:r>
+    </w:p>
+    <w:p>
+      <w:pPr>
+        <w:pStyle w:val="ListParagraph"/>
+        <w:numPr>
+          <w:ilvl w:val="0"/>
+          <w:numId w:val="3"/>
+        </w:numPr>
+        <w:spacing w:line="240" w:lineRule="auto"/>
+        <w:rPr>
+          <w:rFonts w:ascii="Times New Roman" w:hAnsi="Times New Roman" w:cs="Times New Roman"/>
+          <w:sz w:val="24"/>
+          <w:szCs w:val="24"/>
+        </w:rPr>
+      </w:pPr>
+      <w:r>
+        <w:rPr>
+          <w:rFonts w:ascii="Times New Roman" w:hAnsi="Times New Roman" w:cs="Times New Roman"/>
+          <w:sz w:val="24"/>
+          <w:szCs w:val="24"/>
+        </w:rPr>
+        <w:t xml:space="preserve">Construct Representation and Nomothetic Span (e.g., meaning of a construct as established through </w:t>
+      </w:r>
+      <w:proofErr w:type="gramStart"/>
+      <w:r>
+        <w:rPr>
+          <w:rFonts w:ascii="Times New Roman" w:hAnsi="Times New Roman" w:cs="Times New Roman"/>
+          <w:sz w:val="24"/>
+          <w:szCs w:val="24"/>
+        </w:rPr>
+        <w:t>it’s</w:t>
+      </w:r>
+      <w:proofErr w:type="gramEnd"/>
+      <w:r>
+        <w:rPr>
+          <w:rFonts w:ascii="Times New Roman" w:hAnsi="Times New Roman" w:cs="Times New Roman"/>
+          <w:sz w:val="24"/>
+          <w:szCs w:val="24"/>
+        </w:rPr>
+        <w:t xml:space="preserve"> network of relationships with other construct</w:t>
+      </w:r>
+      <w:r>
+        <w:rPr>
+          <w:rFonts w:ascii="Times New Roman" w:hAnsi="Times New Roman" w:cs="Times New Roman"/>
+          <w:sz w:val="24"/>
+          <w:szCs w:val="24"/>
+        </w:rPr>
+        <w:t>s, i.e., convergent and discriminant validity)</w:t>
+      </w:r>
+    </w:p>
+    <w:p>
+      <w:pPr>
+        <w:pStyle w:val="ListParagraph"/>
+        <w:numPr>
+          <w:ilvl w:val="1"/>
+          <w:numId w:val="3"/>
+        </w:numPr>
+        <w:spacing w:line="240" w:lineRule="auto"/>
+        <w:rPr>
+          <w:rFonts w:ascii="Times New Roman" w:hAnsi="Times New Roman" w:cs="Times New Roman"/>
+          <w:sz w:val="24"/>
+          <w:szCs w:val="24"/>
+        </w:rPr>
+      </w:pPr>
+      <w:r>
+        <w:rPr>
+          <w:rFonts w:ascii="Times New Roman" w:hAnsi="Times New Roman" w:cs="Times New Roman"/>
+          <w:sz w:val="24"/>
+          <w:szCs w:val="24"/>
+        </w:rPr>
+        <w:t>For example, IQ has good nomothetic span, because individual differences in various measures of that construct all show similar meaningful patterns of relationship with other variables as expected!</w:t>
+      </w:r>
+    </w:p>
+    <w:p>
+      <w:pPr>
+        <w:pStyle w:val="ListParagraph"/>
+        <w:numPr>
+          <w:ilvl w:val="1"/>
+          <w:numId w:val="3"/>
+        </w:numPr>
+        <w:spacing w:line="240" w:lineRule="auto"/>
+        <w:rPr>
+          <w:rFonts w:ascii="Times New Roman" w:hAnsi="Times New Roman" w:cs="Times New Roman"/>
+          <w:sz w:val="24"/>
+          <w:szCs w:val="24"/>
+        </w:rPr>
+      </w:pPr>
+      <w:r>
+        <w:rPr>
+          <w:rFonts w:ascii="Times New Roman" w:hAnsi="Times New Roman" w:cs="Times New Roman"/>
+          <w:sz w:val="24"/>
+          <w:szCs w:val="24"/>
+        </w:rPr>
+        <w:t>Construct representation – validation of the theory of the response processes that result in a score (accuracy/reaction time for example) in cognitive task performance.</w:t>
+      </w:r>
+    </w:p>
+    <w:p>
+      <w:pPr>
+        <w:pStyle w:val="ListParagraph"/>
+        <w:numPr>
+          <w:ilvl w:val="2"/>
+          <w:numId w:val="3"/>
+        </w:numPr>
+        <w:spacing w:line="240" w:lineRule="auto"/>
+        <w:rPr>
+          <w:rFonts w:ascii="Times New Roman" w:hAnsi="Times New Roman" w:cs="Times New Roman"/>
+          <w:sz w:val="24"/>
+          <w:szCs w:val="24"/>
+        </w:rPr>
+      </w:pPr>
+      <w:r>
+        <w:rPr>
+          <w:rFonts w:ascii="Times New Roman" w:hAnsi="Times New Roman" w:cs="Times New Roman"/>
+          <w:sz w:val="24"/>
+          <w:szCs w:val="24"/>
+        </w:rPr>
+        <w:t>The psychological processes that lead to a given response on a trial, or the pattern of responses across conditions in an experiment.</w:t>
+      </w:r>
+    </w:p>
+    <w:p>
+      <w:pPr>
+        <w:pStyle w:val="ListParagraph"/>
+        <w:numPr>
+          <w:ilvl w:val="2"/>
+          <w:numId w:val="3"/>
+        </w:numPr>
+        <w:spacing w:line="240" w:lineRule="auto"/>
+        <w:rPr>
+          <w:rFonts w:ascii="Times New Roman" w:hAnsi="Times New Roman" w:cs="Times New Roman"/>
+          <w:sz w:val="24"/>
+          <w:szCs w:val="24"/>
+        </w:rPr>
+      </w:pPr>
+      <w:r>
+        <w:rPr>
+          <w:rFonts w:ascii="Times New Roman" w:hAnsi="Times New Roman" w:cs="Times New Roman"/>
+          <w:sz w:val="24"/>
+          <w:szCs w:val="24"/>
+        </w:rPr>
+        <w:t>Or to be more specific, model predictions are confirmed in the testing of the theory itself.</w:t>
+      </w:r>
+    </w:p>
+    <w:p>
+      <w:pPr>
+        <w:pStyle w:val="ListParagraph"/>
+        <w:numPr>
+          <w:ilvl w:val="0"/>
+          <w:numId w:val="3"/>
+        </w:numPr>
+        <w:spacing w:line="240" w:lineRule="auto"/>
+        <w:rPr>
+          <w:rFonts w:ascii="Times New Roman" w:hAnsi="Times New Roman" w:cs="Times New Roman"/>
+          <w:sz w:val="24"/>
+          <w:szCs w:val="24"/>
+        </w:rPr>
+      </w:pPr>
+      <w:r>
+        <w:rPr>
+          <w:rFonts w:ascii="Times New Roman" w:hAnsi="Times New Roman" w:cs="Times New Roman"/>
+          <w:sz w:val="24"/>
+          <w:szCs w:val="24"/>
+        </w:rPr>
+        <w:t>Construct Homogeneity: Try to have variant items, sure… but if items are only moderately intercorrelated, it is likely that they do NOT represent the same underlying construct!</w:t>
+      </w:r>
+    </w:p>
+    <w:p>
+      <w:pPr>
+        <w:pStyle w:val="ListParagraph"/>
+        <w:numPr>
+          <w:ilvl w:val="1"/>
+          <w:numId w:val="3"/>
+        </w:numPr>
+        <w:spacing w:line="240" w:lineRule="auto"/>
+        <w:rPr>
+          <w:rFonts w:ascii="Times New Roman" w:hAnsi="Times New Roman" w:cs="Times New Roman"/>
+          <w:sz w:val="24"/>
+          <w:szCs w:val="24"/>
+        </w:rPr>
+      </w:pPr>
+      <w:r>
+        <w:rPr>
+          <w:rFonts w:ascii="Times New Roman" w:hAnsi="Times New Roman" w:cs="Times New Roman"/>
+          <w:sz w:val="24"/>
+          <w:szCs w:val="24"/>
+        </w:rPr>
+        <w:t>If one item in a heterogeneous test predicts a criterion, you can’t know which aspect of the item accounts for the covariance!</w:t>
+      </w:r>
+    </w:p>
+    <w:p>
+      <w:pPr>
+        <w:pStyle w:val="ListParagraph"/>
+        <w:numPr>
+          <w:ilvl w:val="1"/>
+          <w:numId w:val="3"/>
+        </w:numPr>
+        <w:spacing w:line="240" w:lineRule="auto"/>
+        <w:rPr>
+          <w:rFonts w:ascii="Times New Roman" w:hAnsi="Times New Roman" w:cs="Times New Roman"/>
+          <w:sz w:val="24"/>
+          <w:szCs w:val="24"/>
+        </w:rPr>
+      </w:pPr>
+      <w:r>
+        <w:rPr>
+          <w:rFonts w:ascii="Times New Roman" w:hAnsi="Times New Roman" w:cs="Times New Roman"/>
+          <w:sz w:val="24"/>
+          <w:szCs w:val="24"/>
+        </w:rPr>
+        <w:t>If you use a single score to reflect multiple dimensions, you can’t know which dimensions account for which.</w:t>
+      </w:r>
+    </w:p>
+    <w:p>
+      <w:pPr>
+        <w:pStyle w:val="ListParagraph"/>
+        <w:numPr>
+          <w:ilvl w:val="1"/>
+          <w:numId w:val="3"/>
+        </w:numPr>
+        <w:spacing w:line="240" w:lineRule="auto"/>
+        <w:rPr>
+          <w:rFonts w:ascii="Times New Roman" w:hAnsi="Times New Roman" w:cs="Times New Roman"/>
+          <w:sz w:val="24"/>
+          <w:szCs w:val="24"/>
+        </w:rPr>
+      </w:pPr>
+      <w:r>
+        <w:rPr>
+          <w:rFonts w:ascii="Times New Roman" w:hAnsi="Times New Roman" w:cs="Times New Roman"/>
+          <w:sz w:val="24"/>
+          <w:szCs w:val="24"/>
+        </w:rPr>
+        <w:t xml:space="preserve">E.g., if one person is high in X and low in Y, and another is high in Y and low in X, and the average predicts score Z… the score Z will look the same for </w:t>
+      </w:r>
+      <w:proofErr w:type="gramStart"/>
+      <w:r>
+        <w:rPr>
+          <w:rFonts w:ascii="Times New Roman" w:hAnsi="Times New Roman" w:cs="Times New Roman"/>
+          <w:sz w:val="24"/>
+          <w:szCs w:val="24"/>
+        </w:rPr>
+        <w:t>both of them</w:t>
+      </w:r>
+      <w:proofErr w:type="gramEnd"/>
+      <w:r>
+        <w:rPr>
+          <w:rFonts w:ascii="Times New Roman" w:hAnsi="Times New Roman" w:cs="Times New Roman"/>
+          <w:sz w:val="24"/>
+          <w:szCs w:val="24"/>
+        </w:rPr>
+        <w:t>, even if X and Y have potentially different correlates.</w:t>
+      </w:r>
+    </w:p>
+    <w:p>
+      <w:pPr>
+        <w:pStyle w:val="ListParagraph"/>
+        <w:numPr>
+          <w:ilvl w:val="1"/>
+          <w:numId w:val="3"/>
+        </w:numPr>
+        <w:spacing w:line="240" w:lineRule="auto"/>
+        <w:rPr>
+          <w:rFonts w:ascii="Times New Roman" w:hAnsi="Times New Roman" w:cs="Times New Roman"/>
+          <w:sz w:val="24"/>
+          <w:szCs w:val="24"/>
+        </w:rPr>
+      </w:pPr>
+      <w:r>
+        <w:rPr>
+          <w:rFonts w:ascii="Times New Roman" w:hAnsi="Times New Roman" w:cs="Times New Roman"/>
+          <w:sz w:val="24"/>
+          <w:szCs w:val="24"/>
+        </w:rPr>
+        <w:t>For example: Use of a neuroticism score, as a summation of scores on several separable traits, is a problem b/c you have theoretical imprecision.</w:t>
+      </w:r>
+    </w:p>
+    <w:p>
+      <w:pPr>
+        <w:pStyle w:val="ListParagraph"/>
+        <w:numPr>
+          <w:ilvl w:val="0"/>
+          <w:numId w:val="3"/>
+        </w:numPr>
+        <w:spacing w:line="240" w:lineRule="auto"/>
+        <w:rPr>
+          <w:rFonts w:ascii="Times New Roman" w:hAnsi="Times New Roman" w:cs="Times New Roman"/>
+          <w:sz w:val="24"/>
+          <w:szCs w:val="24"/>
+        </w:rPr>
+      </w:pPr>
+      <w:r>
+        <w:rPr>
+          <w:rFonts w:ascii="Times New Roman" w:hAnsi="Times New Roman" w:cs="Times New Roman"/>
+          <w:sz w:val="24"/>
+          <w:szCs w:val="24"/>
+        </w:rPr>
+        <w:t>Another example: People can obtain the same ‘depression’ scores with VERY different symptom patterns (e.g., a summation of x or y total behaviors), thus, depression is a useful social construct, but NOT a coherent psychological entity useful for validation studies.</w:t>
+      </w:r>
+    </w:p>
+    <w:p>
+      <w:pPr>
+        <w:pStyle w:val="ListParagraph"/>
+        <w:numPr>
+          <w:ilvl w:val="1"/>
+          <w:numId w:val="3"/>
+        </w:numPr>
+        <w:spacing w:line="240" w:lineRule="auto"/>
+        <w:rPr>
+          <w:rFonts w:ascii="Times New Roman" w:hAnsi="Times New Roman" w:cs="Times New Roman"/>
+          <w:sz w:val="24"/>
+          <w:szCs w:val="24"/>
+        </w:rPr>
+      </w:pPr>
+      <w:r>
+        <w:rPr>
+          <w:rFonts w:ascii="Times New Roman" w:hAnsi="Times New Roman" w:cs="Times New Roman"/>
+          <w:sz w:val="24"/>
+          <w:szCs w:val="24"/>
+        </w:rPr>
+        <w:lastRenderedPageBreak/>
+        <w:t>For example, each factor predicting depression has different heritability, and thus people w/ the same score can have different heritability risks!</w:t>
+      </w:r>
+    </w:p>
+    <w:p>
+      <w:pPr>
+        <w:pStyle w:val="ListParagraph"/>
+        <w:numPr>
+          <w:ilvl w:val="0"/>
+          <w:numId w:val="3"/>
+        </w:numPr>
+        <w:spacing w:line="240" w:lineRule="auto"/>
+        <w:rPr>
+          <w:rFonts w:ascii="Times New Roman" w:hAnsi="Times New Roman" w:cs="Times New Roman"/>
+          <w:sz w:val="24"/>
+          <w:szCs w:val="24"/>
+          <w:highlight w:val="yellow"/>
+        </w:rPr>
+      </w:pPr>
+      <w:r>
+        <w:rPr>
+          <w:rFonts w:ascii="Times New Roman" w:hAnsi="Times New Roman" w:cs="Times New Roman"/>
+          <w:sz w:val="24"/>
+          <w:szCs w:val="24"/>
+          <w:highlight w:val="yellow"/>
+        </w:rPr>
+        <w:t xml:space="preserve">Try to use cohesive unidimensional constructs! NOT </w:t>
+      </w:r>
+      <w:proofErr w:type="spellStart"/>
+      <w:r>
+        <w:rPr>
+          <w:rFonts w:ascii="Times New Roman" w:hAnsi="Times New Roman" w:cs="Times New Roman"/>
+          <w:sz w:val="24"/>
+          <w:szCs w:val="24"/>
+          <w:highlight w:val="yellow"/>
+        </w:rPr>
+        <w:t>multifacted</w:t>
+      </w:r>
+      <w:proofErr w:type="spellEnd"/>
+      <w:r>
+        <w:rPr>
+          <w:rFonts w:ascii="Times New Roman" w:hAnsi="Times New Roman" w:cs="Times New Roman"/>
+          <w:sz w:val="24"/>
+          <w:szCs w:val="24"/>
+          <w:highlight w:val="yellow"/>
+        </w:rPr>
+        <w:t xml:space="preserve"> complex constructs!</w:t>
+      </w:r>
+    </w:p>
+    <w:p>
+      <w:pPr>
+        <w:pStyle w:val="ListParagraph"/>
+        <w:numPr>
+          <w:ilvl w:val="1"/>
+          <w:numId w:val="3"/>
+        </w:numPr>
+        <w:spacing w:line="240" w:lineRule="auto"/>
+        <w:rPr>
+          <w:rFonts w:ascii="Times New Roman" w:hAnsi="Times New Roman" w:cs="Times New Roman"/>
+          <w:sz w:val="24"/>
+          <w:szCs w:val="24"/>
+          <w:highlight w:val="yellow"/>
+        </w:rPr>
+      </w:pPr>
+      <w:r>
+        <w:rPr>
+          <w:rFonts w:ascii="Times New Roman" w:hAnsi="Times New Roman" w:cs="Times New Roman"/>
+          <w:sz w:val="24"/>
+          <w:szCs w:val="24"/>
+          <w:highlight w:val="yellow"/>
+        </w:rPr>
+        <w:t>But… when is a construct measure ‘focused’ enough? If you keep cutting measures down until it’s so specific, you lose coverage of a targeted construct and you lose predictive power.</w:t>
+      </w:r>
+    </w:p>
+    <w:p>
+      <w:pPr>
+        <w:pStyle w:val="ListParagraph"/>
+        <w:numPr>
+          <w:ilvl w:val="0"/>
+          <w:numId w:val="3"/>
+        </w:numPr>
+        <w:spacing w:line="240" w:lineRule="auto"/>
+        <w:rPr>
+          <w:rFonts w:ascii="Times New Roman" w:hAnsi="Times New Roman" w:cs="Times New Roman"/>
+          <w:sz w:val="24"/>
+          <w:szCs w:val="24"/>
+        </w:rPr>
+      </w:pPr>
+      <w:r>
+        <w:rPr>
+          <w:rFonts w:ascii="Times New Roman" w:hAnsi="Times New Roman" w:cs="Times New Roman"/>
+          <w:sz w:val="24"/>
+          <w:szCs w:val="24"/>
+        </w:rPr>
+        <w:t xml:space="preserve">You need attention to method variance – examination of constructs with different methods is CRUCIAL to construct </w:t>
+      </w:r>
+      <w:proofErr w:type="gramStart"/>
+      <w:r>
+        <w:rPr>
+          <w:rFonts w:ascii="Times New Roman" w:hAnsi="Times New Roman" w:cs="Times New Roman"/>
+          <w:sz w:val="24"/>
+          <w:szCs w:val="24"/>
+        </w:rPr>
+        <w:t>validation</w:t>
+      </w:r>
+      <w:proofErr w:type="gramEnd"/>
+    </w:p>
+    <w:p>
+      <w:pPr>
+        <w:pStyle w:val="ListParagraph"/>
+        <w:numPr>
+          <w:ilvl w:val="1"/>
+          <w:numId w:val="3"/>
+        </w:numPr>
+        <w:spacing w:line="240" w:lineRule="auto"/>
+        <w:rPr>
+          <w:rFonts w:ascii="Times New Roman" w:hAnsi="Times New Roman" w:cs="Times New Roman"/>
+          <w:sz w:val="24"/>
+          <w:szCs w:val="24"/>
+        </w:rPr>
+      </w:pPr>
+      <w:r>
+        <w:rPr>
+          <w:rFonts w:ascii="Times New Roman" w:hAnsi="Times New Roman" w:cs="Times New Roman"/>
+          <w:sz w:val="24"/>
+          <w:szCs w:val="24"/>
+        </w:rPr>
+        <w:t xml:space="preserve">However, how different is different enough for methods? E.g., are </w:t>
+      </w:r>
+      <w:proofErr w:type="gramStart"/>
+      <w:r>
+        <w:rPr>
+          <w:rFonts w:ascii="Times New Roman" w:hAnsi="Times New Roman" w:cs="Times New Roman"/>
+          <w:sz w:val="24"/>
+          <w:szCs w:val="24"/>
+        </w:rPr>
+        <w:t>interview</w:t>
+      </w:r>
+      <w:proofErr w:type="gramEnd"/>
+      <w:r>
+        <w:rPr>
+          <w:rFonts w:ascii="Times New Roman" w:hAnsi="Times New Roman" w:cs="Times New Roman"/>
+          <w:sz w:val="24"/>
+          <w:szCs w:val="24"/>
+        </w:rPr>
+        <w:t xml:space="preserve"> and questionnaire different enough? They are both self-reported, but the operationalization of the information collection is different.</w:t>
+      </w:r>
+    </w:p>
+    <w:p>
+      <w:pPr>
+        <w:pStyle w:val="ListParagraph"/>
+        <w:numPr>
+          <w:ilvl w:val="1"/>
+          <w:numId w:val="3"/>
+        </w:numPr>
+        <w:spacing w:line="240" w:lineRule="auto"/>
+        <w:rPr>
+          <w:rFonts w:ascii="Times New Roman" w:hAnsi="Times New Roman" w:cs="Times New Roman"/>
+          <w:sz w:val="24"/>
+          <w:szCs w:val="24"/>
+        </w:rPr>
+      </w:pPr>
+      <w:r>
+        <w:rPr>
+          <w:rFonts w:ascii="Times New Roman" w:hAnsi="Times New Roman" w:cs="Times New Roman"/>
+          <w:sz w:val="24"/>
+          <w:szCs w:val="24"/>
+        </w:rPr>
+        <w:t xml:space="preserve">It’s a continuum, wherein for example, </w:t>
+      </w:r>
+      <w:r>
+        <w:rPr>
+          <w:rFonts w:ascii="Times New Roman" w:hAnsi="Times New Roman" w:cs="Times New Roman"/>
+          <w:sz w:val="24"/>
+          <w:szCs w:val="24"/>
+        </w:rPr>
+        <w:t>self-report and interview</w:t>
+      </w:r>
+      <w:r>
+        <w:rPr>
+          <w:rFonts w:ascii="Times New Roman" w:hAnsi="Times New Roman" w:cs="Times New Roman"/>
+          <w:sz w:val="24"/>
+          <w:szCs w:val="24"/>
+        </w:rPr>
+        <w:t xml:space="preserve"> </w:t>
+      </w:r>
+      <w:r>
+        <w:rPr>
+          <w:rFonts w:ascii="Times New Roman" w:hAnsi="Times New Roman" w:cs="Times New Roman"/>
+          <w:sz w:val="24"/>
+          <w:szCs w:val="24"/>
+        </w:rPr>
+        <w:t xml:space="preserve">are closer to each other </w:t>
+      </w:r>
+      <w:proofErr w:type="gramStart"/>
+      <w:r>
+        <w:rPr>
+          <w:rFonts w:ascii="Times New Roman" w:hAnsi="Times New Roman" w:cs="Times New Roman"/>
+          <w:sz w:val="24"/>
+          <w:szCs w:val="24"/>
+        </w:rPr>
+        <w:t>than are</w:t>
+      </w:r>
+      <w:proofErr w:type="gramEnd"/>
+      <w:r>
+        <w:rPr>
+          <w:rFonts w:ascii="Times New Roman" w:hAnsi="Times New Roman" w:cs="Times New Roman"/>
+          <w:sz w:val="24"/>
+          <w:szCs w:val="24"/>
+        </w:rPr>
+        <w:t xml:space="preserve"> self-report</w:t>
+      </w:r>
+      <w:r>
+        <w:rPr>
+          <w:rFonts w:ascii="Times New Roman" w:hAnsi="Times New Roman" w:cs="Times New Roman"/>
+          <w:sz w:val="24"/>
+          <w:szCs w:val="24"/>
+        </w:rPr>
+        <w:t xml:space="preserve"> </w:t>
+      </w:r>
+      <w:r>
+        <w:rPr>
+          <w:rFonts w:ascii="Times New Roman" w:hAnsi="Times New Roman" w:cs="Times New Roman"/>
+          <w:sz w:val="24"/>
+          <w:szCs w:val="24"/>
+        </w:rPr>
+        <w:t>and informant report or behavioral observation.</w:t>
+      </w:r>
+    </w:p>
+    <w:p>
+      <w:pPr>
+        <w:pStyle w:val="ListParagraph"/>
+        <w:numPr>
+          <w:ilvl w:val="0"/>
+          <w:numId w:val="3"/>
+        </w:numPr>
+        <w:spacing w:line="240" w:lineRule="auto"/>
+        <w:rPr>
+          <w:rFonts w:ascii="Times New Roman" w:hAnsi="Times New Roman" w:cs="Times New Roman"/>
+          <w:sz w:val="24"/>
+          <w:szCs w:val="24"/>
+          <w:highlight w:val="yellow"/>
+        </w:rPr>
+      </w:pPr>
+      <w:r>
+        <w:rPr>
+          <w:rFonts w:ascii="Times New Roman" w:hAnsi="Times New Roman" w:cs="Times New Roman"/>
+          <w:sz w:val="24"/>
+          <w:szCs w:val="24"/>
+          <w:highlight w:val="yellow"/>
+        </w:rPr>
+        <w:t>The term “construct validation” refers to the</w:t>
+      </w:r>
+      <w:r>
+        <w:rPr>
+          <w:rFonts w:ascii="Times New Roman" w:hAnsi="Times New Roman" w:cs="Times New Roman"/>
+          <w:sz w:val="24"/>
+          <w:szCs w:val="24"/>
+          <w:highlight w:val="yellow"/>
+        </w:rPr>
+        <w:t xml:space="preserve"> </w:t>
+      </w:r>
+      <w:r>
+        <w:rPr>
+          <w:rFonts w:ascii="Times New Roman" w:hAnsi="Times New Roman" w:cs="Times New Roman"/>
+          <w:sz w:val="24"/>
+          <w:szCs w:val="24"/>
+          <w:highlight w:val="yellow"/>
+        </w:rPr>
+        <w:t>process of simultaneously validating measures</w:t>
+      </w:r>
+      <w:r>
+        <w:rPr>
+          <w:rFonts w:ascii="Times New Roman" w:hAnsi="Times New Roman" w:cs="Times New Roman"/>
+          <w:sz w:val="24"/>
+          <w:szCs w:val="24"/>
+          <w:highlight w:val="yellow"/>
+        </w:rPr>
+        <w:t xml:space="preserve"> </w:t>
+      </w:r>
+      <w:r>
+        <w:rPr>
+          <w:rFonts w:ascii="Times New Roman" w:hAnsi="Times New Roman" w:cs="Times New Roman"/>
+          <w:sz w:val="24"/>
+          <w:szCs w:val="24"/>
+          <w:highlight w:val="yellow"/>
+        </w:rPr>
+        <w:t>of psychological constructs and the theories of</w:t>
+      </w:r>
+      <w:r>
+        <w:rPr>
+          <w:rFonts w:ascii="Times New Roman" w:hAnsi="Times New Roman" w:cs="Times New Roman"/>
+          <w:sz w:val="24"/>
+          <w:szCs w:val="24"/>
+          <w:highlight w:val="yellow"/>
+        </w:rPr>
+        <w:t xml:space="preserve"> </w:t>
+      </w:r>
+      <w:r>
+        <w:rPr>
+          <w:rFonts w:ascii="Times New Roman" w:hAnsi="Times New Roman" w:cs="Times New Roman"/>
+          <w:sz w:val="24"/>
+          <w:szCs w:val="24"/>
+          <w:highlight w:val="yellow"/>
+        </w:rPr>
+        <w:t>which the constructs are a part.</w:t>
+      </w:r>
+    </w:p>
+    <w:p>
+      <w:pPr>
+        <w:spacing w:line="240" w:lineRule="auto"/>
+        <w:rPr>
+          <w:rFonts w:ascii="Times New Roman" w:hAnsi="Times New Roman" w:cs="Times New Roman"/>
+          <w:sz w:val="24"/>
+          <w:szCs w:val="24"/>
+        </w:rPr>
+      </w:pPr>
+    </w:p>
+    <w:p>
+      <w:pPr>
+        <w:spacing w:line="240" w:lineRule="auto"/>
+        <w:rPr>
+          <w:rFonts w:ascii="Times New Roman" w:hAnsi="Times New Roman" w:cs="Times New Roman"/>
+          <w:sz w:val="28"/>
+          <w:szCs w:val="28"/>
+        </w:rPr>
+      </w:pPr>
+      <w:r>
+        <w:rPr>
+          <w:rFonts w:ascii="Times New Roman" w:hAnsi="Times New Roman" w:cs="Times New Roman"/>
+          <w:sz w:val="28"/>
+          <w:szCs w:val="28"/>
+        </w:rPr>
+        <w:t>Colliver 2012: From test validity to construct validity and back!</w:t>
+      </w:r>
+    </w:p>
+    <w:p>
+      <w:pPr>
+        <w:pStyle w:val="ListParagraph"/>
+        <w:numPr>
+          <w:ilvl w:val="0"/>
+          <w:numId w:val="3"/>
+        </w:numPr>
+        <w:spacing w:line="240" w:lineRule="auto"/>
+        <w:rPr>
+          <w:rFonts w:ascii="Times New Roman" w:hAnsi="Times New Roman" w:cs="Times New Roman"/>
+          <w:sz w:val="24"/>
+          <w:szCs w:val="24"/>
+        </w:rPr>
+      </w:pPr>
     </w:p>
     <w:p>
       <w:pPr>
@@ -3113,7 +5768,16 @@
           <w:sz w:val="24"/>
           <w:szCs w:val="24"/>
         </w:rPr>
-        <w:t>attitude-specific emotions (e.g., happiness, excitement, anger, and disgust) predict parallel changes in extremity of attitude moralization.</w:t>
+        <w:t>attitude-</w:t>
+      </w:r>
+      <w:r>
+        <w:rPr>
+          <w:rFonts w:ascii="Times New Roman" w:hAnsi="Times New Roman" w:cs="Times New Roman"/>
+          <w:sz w:val="24"/>
+          <w:szCs w:val="24"/>
+        </w:rPr>
+        <w:lastRenderedPageBreak/>
+        <w:t>specific emotions (e.g., happiness, excitement, anger, and disgust) predict parallel changes in extremity of attitude moralization.</w:t>
       </w:r>
       <w:r>
         <w:rPr>
@@ -3180,16 +5844,7 @@
           <w:sz w:val="24"/>
           <w:szCs w:val="24"/>
         </w:rPr>
-        <w:t xml:space="preserve"> Furthermore, as new technologies </w:t>
-      </w:r>
-      <w:r>
-        <w:rPr>
-          <w:rFonts w:ascii="Times New Roman" w:hAnsi="Times New Roman" w:cs="Times New Roman"/>
-          <w:sz w:val="24"/>
-          <w:szCs w:val="24"/>
-        </w:rPr>
-        <w:lastRenderedPageBreak/>
-        <w:t xml:space="preserve">and societal changes develop, the process of moral recognition becomes increasingly salient. </w:t>
+        <w:t xml:space="preserve"> Furthermore, as new technologies and societal changes develop, the process of moral recognition becomes increasingly salient. </w:t>
       </w:r>
       <w:r>
         <w:rPr>
@@ -3213,7 +5868,27 @@
           <w:sz w:val="24"/>
           <w:szCs w:val="24"/>
         </w:rPr>
-        <w:t>, as an entirely novel concept, the public in general has no preconceived notions with regards to it’s morality. This can be contrasted with contemporary topics that have been discussed for years, such as abortion, which lends itself more to studies related to further amplification or demoralization of an already morally weighty topic.</w:t>
+        <w:t xml:space="preserve">, as an entirely novel concept, the public in general has no preconceived notions with regards to </w:t>
+      </w:r>
+      <w:proofErr w:type="spellStart"/>
+      <w:proofErr w:type="gramStart"/>
+      <w:r>
+        <w:rPr>
+          <w:rFonts w:ascii="Times New Roman" w:hAnsi="Times New Roman" w:cs="Times New Roman"/>
+          <w:sz w:val="24"/>
+          <w:szCs w:val="24"/>
+        </w:rPr>
+        <w:t>it’s</w:t>
+      </w:r>
+      <w:proofErr w:type="spellEnd"/>
+      <w:proofErr w:type="gramEnd"/>
+      <w:r>
+        <w:rPr>
+          <w:rFonts w:ascii="Times New Roman" w:hAnsi="Times New Roman" w:cs="Times New Roman"/>
+          <w:sz w:val="24"/>
+          <w:szCs w:val="24"/>
+        </w:rPr>
+        <w:t xml:space="preserve"> morality. This can be contrasted with contemporary topics that have been discussed for years, such as abortion, which lends itself more to studies related to further amplification or demoralization of an already morally weighty topic.</w:t>
       </w:r>
       <w:r>
         <w:rPr>
@@ -3268,7 +5943,25 @@
           <w:sz w:val="24"/>
           <w:szCs w:val="24"/>
         </w:rPr>
-        <w:t xml:space="preserve">In the previous literature, while some researchers have been successful in ‘demoralization’, other researchers have been unsuccessful (Brannon 2019; Clifford 2017). Additionally, some research by Asadullah and colleagues (2019) indicated that there was even a null effect of moral conviction. The primary shared issue that these studies hold were an improper parameterization of the </w:t>
+        <w:t xml:space="preserve">In the previous literature, while some researchers have been successful in ‘demoralization’, other researchers have been unsuccessful (Brannon 2019; Clifford 2017). Additionally, some research by Asadullah and colleagues (2019) indicated that there was even a null effect of moral conviction. The primary shared issue that these studies hold </w:t>
+      </w:r>
+      <w:proofErr w:type="gramStart"/>
+      <w:r>
+        <w:rPr>
+          <w:rFonts w:ascii="Times New Roman" w:hAnsi="Times New Roman" w:cs="Times New Roman"/>
+          <w:sz w:val="24"/>
+          <w:szCs w:val="24"/>
+        </w:rPr>
+        <w:t>were</w:t>
+      </w:r>
+      <w:proofErr w:type="gramEnd"/>
+      <w:r>
+        <w:rPr>
+          <w:rFonts w:ascii="Times New Roman" w:hAnsi="Times New Roman" w:cs="Times New Roman"/>
+          <w:sz w:val="24"/>
+          <w:szCs w:val="24"/>
+        </w:rPr>
+        <w:t xml:space="preserve"> an improper parameterization of the </w:t>
       </w:r>
       <w:r>
         <w:rPr>
@@ -3343,7 +6036,43 @@
           <w:sz w:val="24"/>
           <w:szCs w:val="24"/>
         </w:rPr>
-        <w:t xml:space="preserve">they also acknowledged that their null effect on moral conviction was likely due to the poor psychometric properties of the single-item measure they adapted from Skikta and colleagues (2005). </w:t>
+        <w:t xml:space="preserve">they also acknowledged that their null effect on moral conviction was likely due to the poor psychometric properties of the </w:t>
+      </w:r>
+      <w:proofErr w:type="gramStart"/>
+      <w:r>
+        <w:rPr>
+          <w:rFonts w:ascii="Times New Roman" w:hAnsi="Times New Roman" w:cs="Times New Roman"/>
+          <w:sz w:val="24"/>
+          <w:szCs w:val="24"/>
+        </w:rPr>
+        <w:t>single-item</w:t>
+      </w:r>
+      <w:proofErr w:type="gramEnd"/>
+      <w:r>
+        <w:rPr>
+          <w:rFonts w:ascii="Times New Roman" w:hAnsi="Times New Roman" w:cs="Times New Roman"/>
+          <w:sz w:val="24"/>
+          <w:szCs w:val="24"/>
+        </w:rPr>
+        <w:t xml:space="preserve"> measure they adapted from </w:t>
+      </w:r>
+      <w:proofErr w:type="spellStart"/>
+      <w:r>
+        <w:rPr>
+          <w:rFonts w:ascii="Times New Roman" w:hAnsi="Times New Roman" w:cs="Times New Roman"/>
+          <w:sz w:val="24"/>
+          <w:szCs w:val="24"/>
+        </w:rPr>
+        <w:t>Skikta</w:t>
+      </w:r>
+      <w:proofErr w:type="spellEnd"/>
+      <w:r>
+        <w:rPr>
+          <w:rFonts w:ascii="Times New Roman" w:hAnsi="Times New Roman" w:cs="Times New Roman"/>
+          <w:sz w:val="24"/>
+          <w:szCs w:val="24"/>
+        </w:rPr>
+        <w:t xml:space="preserve"> and colleagues (2005). </w:t>
       </w:r>
       <w:r>
         <w:rPr>
@@ -3390,7 +6119,25 @@
           <w:sz w:val="24"/>
           <w:szCs w:val="24"/>
         </w:rPr>
-        <w:t xml:space="preserve">In comparison, Clifford and colleagues </w:t>
+        <w:t xml:space="preserve">In comparison, </w:t>
+      </w:r>
+      <w:proofErr w:type="gramStart"/>
+      <w:r>
+        <w:rPr>
+          <w:rFonts w:ascii="Times New Roman" w:hAnsi="Times New Roman" w:cs="Times New Roman"/>
+          <w:sz w:val="24"/>
+          <w:szCs w:val="24"/>
+        </w:rPr>
+        <w:t>Clifford</w:t>
+      </w:r>
+      <w:proofErr w:type="gramEnd"/>
+      <w:r>
+        <w:rPr>
+          <w:rFonts w:ascii="Times New Roman" w:hAnsi="Times New Roman" w:cs="Times New Roman"/>
+          <w:sz w:val="24"/>
+          <w:szCs w:val="24"/>
+        </w:rPr>
+        <w:t xml:space="preserve"> and colleagues </w:t>
       </w:r>
     </w:p>
     <w:sectPr>

</xml_diff>